<commit_message>
Design ExtendedIOConfigWidget and ExtendedBoardModel for config extended board information.
</commit_message>
<xml_diff>
--- a/doc/Hypertherm-Powermax产品协同开发分析 .docx
+++ b/doc/Hypertherm-Powermax产品协同开发分析 .docx
@@ -349,7 +349,6 @@
           <w:p>
             <w:pPr>
               <w:rPr>
-                <w:rFonts w:hint="eastAsia"/>
                 <w:kern w:val="0"/>
               </w:rPr>
             </w:pPr>
@@ -364,7 +363,6 @@
           <w:p>
             <w:pPr>
               <w:rPr>
-                <w:rFonts w:hint="eastAsia"/>
                 <w:kern w:val="0"/>
               </w:rPr>
             </w:pPr>
@@ -420,7 +418,6 @@
           <w:p>
             <w:pPr>
               <w:rPr>
-                <w:rFonts w:hint="eastAsia"/>
                 <w:kern w:val="0"/>
               </w:rPr>
             </w:pPr>
@@ -435,7 +432,6 @@
           <w:p>
             <w:pPr>
               <w:rPr>
-                <w:rFonts w:hint="eastAsia"/>
                 <w:kern w:val="0"/>
               </w:rPr>
             </w:pPr>
@@ -698,7 +694,6 @@
           <w:p>
             <w:pPr>
               <w:rPr>
-                <w:rFonts w:hint="eastAsia"/>
                 <w:kern w:val="0"/>
               </w:rPr>
             </w:pPr>
@@ -721,7 +716,6 @@
           <w:p>
             <w:pPr>
               <w:rPr>
-                <w:rFonts w:hint="eastAsia"/>
                 <w:kern w:val="0"/>
               </w:rPr>
             </w:pPr>
@@ -4625,6 +4619,18 @@
         <w:rPr>
           <w:rFonts w:hint="eastAsia"/>
         </w:rPr>
+        <w:t>的</w:t>
+      </w:r>
+      <w:r>
+        <w:rPr>
+          <w:rFonts w:hint="eastAsia"/>
+        </w:rPr>
+        <w:t>型号</w:t>
+      </w:r>
+      <w:r>
+        <w:rPr>
+          <w:rFonts w:hint="eastAsia"/>
+        </w:rPr>
         <w:t>为</w:t>
       </w:r>
       <w:r>
@@ -4673,12 +4679,6 @@
         <w:rPr>
           <w:rFonts w:hint="eastAsia"/>
         </w:rPr>
-        <w:t>有</w:t>
-      </w:r>
-      <w:r>
-        <w:rPr>
-          <w:rFonts w:hint="eastAsia"/>
-        </w:rPr>
         <w:t>时，等离子</w:t>
       </w:r>
       <w:r>
@@ -4686,6 +4686,12 @@
           <w:rFonts w:hint="eastAsia"/>
         </w:rPr>
         <w:t>X</w:t>
+      </w:r>
+      <w:r>
+        <w:rPr>
+          <w:rFonts w:hint="eastAsia"/>
+        </w:rPr>
+        <w:t>的</w:t>
       </w:r>
       <w:r>
         <w:rPr>
@@ -4981,7 +4987,7 @@
                     <a:blip r:embed="rId9" cstate="print">
                       <a:extLst>
                         <a:ext uri="{28A0092B-C50C-407E-A947-70E740481C1C}">
-                          <a14:useLocalDpi xmlns:a14="http://schemas.microsoft.com/office/drawing/2010/main" xmlns:wps="http://schemas.microsoft.com/office/word/2010/wordprocessingShape" xmlns:wpi="http://schemas.microsoft.com/office/word/2010/wordprocessingInk" xmlns:wpg="http://schemas.microsoft.com/office/word/2010/wordprocessingGroup" xmlns:w15="http://schemas.microsoft.com/office/word/2012/wordml" xmlns:w14="http://schemas.microsoft.com/office/word/2010/wordml" xmlns:w="http://schemas.openxmlformats.org/wordprocessingml/2006/main" xmlns:w10="urn:schemas-microsoft-com:office:word" xmlns:wp14="http://schemas.microsoft.com/office/word/2010/wordprocessingDrawing" xmlns:v="urn:schemas-microsoft-com:vml" xmlns:o="urn:schemas-microsoft-com:office:office" xmlns:mc="http://schemas.openxmlformats.org/markup-compatibility/2006" xmlns:wpc="http://schemas.microsoft.com/office/word/2010/wordprocessingCanvas" xmlns="" val="0"/>
+                          <a14:useLocalDpi xmlns="" xmlns:wpc="http://schemas.microsoft.com/office/word/2010/wordprocessingCanvas" xmlns:mc="http://schemas.openxmlformats.org/markup-compatibility/2006" xmlns:o="urn:schemas-microsoft-com:office:office" xmlns:v="urn:schemas-microsoft-com:vml" xmlns:wp14="http://schemas.microsoft.com/office/word/2010/wordprocessingDrawing" xmlns:w10="urn:schemas-microsoft-com:office:word" xmlns:w="http://schemas.openxmlformats.org/wordprocessingml/2006/main" xmlns:w14="http://schemas.microsoft.com/office/word/2010/wordml" xmlns:w15="http://schemas.microsoft.com/office/word/2012/wordml" xmlns:wpg="http://schemas.microsoft.com/office/word/2010/wordprocessingGroup" xmlns:wpi="http://schemas.microsoft.com/office/word/2010/wordprocessingInk" xmlns:wps="http://schemas.microsoft.com/office/word/2010/wordprocessingShape" xmlns:a14="http://schemas.microsoft.com/office/drawing/2010/main" val="0"/>
                         </a:ext>
                       </a:extLst>
                     </a:blip>
@@ -5387,7 +5393,7 @@
                     <a:blip r:embed="rId10" cstate="print">
                       <a:extLst>
                         <a:ext uri="{28A0092B-C50C-407E-A947-70E740481C1C}">
-                          <a14:useLocalDpi xmlns:a14="http://schemas.microsoft.com/office/drawing/2010/main" xmlns:wps="http://schemas.microsoft.com/office/word/2010/wordprocessingShape" xmlns:wpi="http://schemas.microsoft.com/office/word/2010/wordprocessingInk" xmlns:wpg="http://schemas.microsoft.com/office/word/2010/wordprocessingGroup" xmlns:w15="http://schemas.microsoft.com/office/word/2012/wordml" xmlns:w14="http://schemas.microsoft.com/office/word/2010/wordml" xmlns:w="http://schemas.openxmlformats.org/wordprocessingml/2006/main" xmlns:w10="urn:schemas-microsoft-com:office:word" xmlns:wp14="http://schemas.microsoft.com/office/word/2010/wordprocessingDrawing" xmlns:v="urn:schemas-microsoft-com:vml" xmlns:o="urn:schemas-microsoft-com:office:office" xmlns:mc="http://schemas.openxmlformats.org/markup-compatibility/2006" xmlns:wpc="http://schemas.microsoft.com/office/word/2010/wordprocessingCanvas" xmlns="" val="0"/>
+                          <a14:useLocalDpi xmlns="" xmlns:wpc="http://schemas.microsoft.com/office/word/2010/wordprocessingCanvas" xmlns:mc="http://schemas.openxmlformats.org/markup-compatibility/2006" xmlns:o="urn:schemas-microsoft-com:office:office" xmlns:v="urn:schemas-microsoft-com:vml" xmlns:wp14="http://schemas.microsoft.com/office/word/2010/wordprocessingDrawing" xmlns:w10="urn:schemas-microsoft-com:office:word" xmlns:w="http://schemas.openxmlformats.org/wordprocessingml/2006/main" xmlns:w14="http://schemas.microsoft.com/office/word/2010/wordml" xmlns:w15="http://schemas.microsoft.com/office/word/2012/wordml" xmlns:wpg="http://schemas.microsoft.com/office/word/2010/wordprocessingGroup" xmlns:wpi="http://schemas.microsoft.com/office/word/2010/wordprocessingInk" xmlns:wps="http://schemas.microsoft.com/office/word/2010/wordprocessingShape" xmlns:a14="http://schemas.microsoft.com/office/drawing/2010/main" val="0"/>
                         </a:ext>
                       </a:extLst>
                     </a:blip>
@@ -5931,7 +5937,7 @@
                     <a:blip r:embed="rId11" cstate="print">
                       <a:extLst>
                         <a:ext uri="{28A0092B-C50C-407E-A947-70E740481C1C}">
-                          <a14:useLocalDpi xmlns:a14="http://schemas.microsoft.com/office/drawing/2010/main" xmlns:wps="http://schemas.microsoft.com/office/word/2010/wordprocessingShape" xmlns:wpi="http://schemas.microsoft.com/office/word/2010/wordprocessingInk" xmlns:wpg="http://schemas.microsoft.com/office/word/2010/wordprocessingGroup" xmlns:w15="http://schemas.microsoft.com/office/word/2012/wordml" xmlns:w14="http://schemas.microsoft.com/office/word/2010/wordml" xmlns:w="http://schemas.openxmlformats.org/wordprocessingml/2006/main" xmlns:w10="urn:schemas-microsoft-com:office:word" xmlns:wp14="http://schemas.microsoft.com/office/word/2010/wordprocessingDrawing" xmlns:v="urn:schemas-microsoft-com:vml" xmlns:o="urn:schemas-microsoft-com:office:office" xmlns:mc="http://schemas.openxmlformats.org/markup-compatibility/2006" xmlns:wpc="http://schemas.microsoft.com/office/word/2010/wordprocessingCanvas" xmlns="" val="0"/>
+                          <a14:useLocalDpi xmlns="" xmlns:wpc="http://schemas.microsoft.com/office/word/2010/wordprocessingCanvas" xmlns:mc="http://schemas.openxmlformats.org/markup-compatibility/2006" xmlns:o="urn:schemas-microsoft-com:office:office" xmlns:v="urn:schemas-microsoft-com:vml" xmlns:wp14="http://schemas.microsoft.com/office/word/2010/wordprocessingDrawing" xmlns:w10="urn:schemas-microsoft-com:office:word" xmlns:w="http://schemas.openxmlformats.org/wordprocessingml/2006/main" xmlns:w14="http://schemas.microsoft.com/office/word/2010/wordml" xmlns:w15="http://schemas.microsoft.com/office/word/2012/wordml" xmlns:wpg="http://schemas.microsoft.com/office/word/2010/wordprocessingGroup" xmlns:wpi="http://schemas.microsoft.com/office/word/2010/wordprocessingInk" xmlns:wps="http://schemas.microsoft.com/office/word/2010/wordprocessingShape" xmlns:a14="http://schemas.microsoft.com/office/drawing/2010/main" val="0"/>
                         </a:ext>
                       </a:extLst>
                     </a:blip>
@@ -6049,7 +6055,7 @@
                     <a:blip r:embed="rId12" cstate="print">
                       <a:extLst>
                         <a:ext uri="{28A0092B-C50C-407E-A947-70E740481C1C}">
-                          <a14:useLocalDpi xmlns:a14="http://schemas.microsoft.com/office/drawing/2010/main" xmlns:wps="http://schemas.microsoft.com/office/word/2010/wordprocessingShape" xmlns:wpi="http://schemas.microsoft.com/office/word/2010/wordprocessingInk" xmlns:wpg="http://schemas.microsoft.com/office/word/2010/wordprocessingGroup" xmlns:w15="http://schemas.microsoft.com/office/word/2012/wordml" xmlns:w14="http://schemas.microsoft.com/office/word/2010/wordml" xmlns:w="http://schemas.openxmlformats.org/wordprocessingml/2006/main" xmlns:w10="urn:schemas-microsoft-com:office:word" xmlns:wp14="http://schemas.microsoft.com/office/word/2010/wordprocessingDrawing" xmlns:v="urn:schemas-microsoft-com:vml" xmlns:o="urn:schemas-microsoft-com:office:office" xmlns:mc="http://schemas.openxmlformats.org/markup-compatibility/2006" xmlns:wpc="http://schemas.microsoft.com/office/word/2010/wordprocessingCanvas" xmlns="" val="0"/>
+                          <a14:useLocalDpi xmlns="" xmlns:wpc="http://schemas.microsoft.com/office/word/2010/wordprocessingCanvas" xmlns:mc="http://schemas.openxmlformats.org/markup-compatibility/2006" xmlns:o="urn:schemas-microsoft-com:office:office" xmlns:v="urn:schemas-microsoft-com:vml" xmlns:wp14="http://schemas.microsoft.com/office/word/2010/wordprocessingDrawing" xmlns:w10="urn:schemas-microsoft-com:office:word" xmlns:w="http://schemas.openxmlformats.org/wordprocessingml/2006/main" xmlns:w14="http://schemas.microsoft.com/office/word/2010/wordml" xmlns:w15="http://schemas.microsoft.com/office/word/2012/wordml" xmlns:wpg="http://schemas.microsoft.com/office/word/2010/wordprocessingGroup" xmlns:wpi="http://schemas.microsoft.com/office/word/2010/wordprocessingInk" xmlns:wps="http://schemas.microsoft.com/office/word/2010/wordprocessingShape" xmlns:a14="http://schemas.microsoft.com/office/drawing/2010/main" val="0"/>
                         </a:ext>
                       </a:extLst>
                     </a:blip>
@@ -6161,7 +6167,7 @@
                     <a:blip r:embed="rId13" cstate="print">
                       <a:extLst>
                         <a:ext uri="{28A0092B-C50C-407E-A947-70E740481C1C}">
-                          <a14:useLocalDpi xmlns:a14="http://schemas.microsoft.com/office/drawing/2010/main" xmlns:wps="http://schemas.microsoft.com/office/word/2010/wordprocessingShape" xmlns:wpi="http://schemas.microsoft.com/office/word/2010/wordprocessingInk" xmlns:wpg="http://schemas.microsoft.com/office/word/2010/wordprocessingGroup" xmlns:w15="http://schemas.microsoft.com/office/word/2012/wordml" xmlns:w14="http://schemas.microsoft.com/office/word/2010/wordml" xmlns:w="http://schemas.openxmlformats.org/wordprocessingml/2006/main" xmlns:w10="urn:schemas-microsoft-com:office:word" xmlns:wp14="http://schemas.microsoft.com/office/word/2010/wordprocessingDrawing" xmlns:v="urn:schemas-microsoft-com:vml" xmlns:o="urn:schemas-microsoft-com:office:office" xmlns:mc="http://schemas.openxmlformats.org/markup-compatibility/2006" xmlns:wpc="http://schemas.microsoft.com/office/word/2010/wordprocessingCanvas" xmlns="" val="0"/>
+                          <a14:useLocalDpi xmlns="" xmlns:wpc="http://schemas.microsoft.com/office/word/2010/wordprocessingCanvas" xmlns:mc="http://schemas.openxmlformats.org/markup-compatibility/2006" xmlns:o="urn:schemas-microsoft-com:office:office" xmlns:v="urn:schemas-microsoft-com:vml" xmlns:wp14="http://schemas.microsoft.com/office/word/2010/wordprocessingDrawing" xmlns:w10="urn:schemas-microsoft-com:office:word" xmlns:w="http://schemas.openxmlformats.org/wordprocessingml/2006/main" xmlns:w14="http://schemas.microsoft.com/office/word/2010/wordml" xmlns:w15="http://schemas.microsoft.com/office/word/2012/wordml" xmlns:wpg="http://schemas.microsoft.com/office/word/2010/wordprocessingGroup" xmlns:wpi="http://schemas.microsoft.com/office/word/2010/wordprocessingInk" xmlns:wps="http://schemas.microsoft.com/office/word/2010/wordprocessingShape" xmlns:a14="http://schemas.microsoft.com/office/drawing/2010/main" val="0"/>
                         </a:ext>
                       </a:extLst>
                     </a:blip>
@@ -6272,7 +6278,7 @@
                     <a:blip r:embed="rId14" cstate="print">
                       <a:extLst>
                         <a:ext uri="{28A0092B-C50C-407E-A947-70E740481C1C}">
-                          <a14:useLocalDpi xmlns:a14="http://schemas.microsoft.com/office/drawing/2010/main" xmlns:wps="http://schemas.microsoft.com/office/word/2010/wordprocessingShape" xmlns:wpi="http://schemas.microsoft.com/office/word/2010/wordprocessingInk" xmlns:wpg="http://schemas.microsoft.com/office/word/2010/wordprocessingGroup" xmlns:w15="http://schemas.microsoft.com/office/word/2012/wordml" xmlns:w14="http://schemas.microsoft.com/office/word/2010/wordml" xmlns:w="http://schemas.openxmlformats.org/wordprocessingml/2006/main" xmlns:w10="urn:schemas-microsoft-com:office:word" xmlns:wp14="http://schemas.microsoft.com/office/word/2010/wordprocessingDrawing" xmlns:v="urn:schemas-microsoft-com:vml" xmlns:o="urn:schemas-microsoft-com:office:office" xmlns:mc="http://schemas.openxmlformats.org/markup-compatibility/2006" xmlns:wpc="http://schemas.microsoft.com/office/word/2010/wordprocessingCanvas" xmlns="" val="0"/>
+                          <a14:useLocalDpi xmlns="" xmlns:wpc="http://schemas.microsoft.com/office/word/2010/wordprocessingCanvas" xmlns:mc="http://schemas.openxmlformats.org/markup-compatibility/2006" xmlns:o="urn:schemas-microsoft-com:office:office" xmlns:v="urn:schemas-microsoft-com:vml" xmlns:wp14="http://schemas.microsoft.com/office/word/2010/wordprocessingDrawing" xmlns:w10="urn:schemas-microsoft-com:office:word" xmlns:w="http://schemas.openxmlformats.org/wordprocessingml/2006/main" xmlns:w14="http://schemas.microsoft.com/office/word/2010/wordml" xmlns:w15="http://schemas.microsoft.com/office/word/2012/wordml" xmlns:wpg="http://schemas.microsoft.com/office/word/2010/wordprocessingGroup" xmlns:wpi="http://schemas.microsoft.com/office/word/2010/wordprocessingInk" xmlns:wps="http://schemas.microsoft.com/office/word/2010/wordprocessingShape" xmlns:a14="http://schemas.microsoft.com/office/drawing/2010/main" val="0"/>
                         </a:ext>
                       </a:extLst>
                     </a:blip>
@@ -6667,7 +6673,7 @@
                     <a:blip r:embed="rId15" cstate="print">
                       <a:extLst>
                         <a:ext uri="{28A0092B-C50C-407E-A947-70E740481C1C}">
-                          <a14:useLocalDpi xmlns:a14="http://schemas.microsoft.com/office/drawing/2010/main" xmlns:wps="http://schemas.microsoft.com/office/word/2010/wordprocessingShape" xmlns:wpi="http://schemas.microsoft.com/office/word/2010/wordprocessingInk" xmlns:wpg="http://schemas.microsoft.com/office/word/2010/wordprocessingGroup" xmlns:w15="http://schemas.microsoft.com/office/word/2012/wordml" xmlns:w14="http://schemas.microsoft.com/office/word/2010/wordml" xmlns:w="http://schemas.openxmlformats.org/wordprocessingml/2006/main" xmlns:w10="urn:schemas-microsoft-com:office:word" xmlns:wp14="http://schemas.microsoft.com/office/word/2010/wordprocessingDrawing" xmlns:v="urn:schemas-microsoft-com:vml" xmlns:o="urn:schemas-microsoft-com:office:office" xmlns:mc="http://schemas.openxmlformats.org/markup-compatibility/2006" xmlns:wpc="http://schemas.microsoft.com/office/word/2010/wordprocessingCanvas" xmlns="" val="0"/>
+                          <a14:useLocalDpi xmlns="" xmlns:wpc="http://schemas.microsoft.com/office/word/2010/wordprocessingCanvas" xmlns:mc="http://schemas.openxmlformats.org/markup-compatibility/2006" xmlns:o="urn:schemas-microsoft-com:office:office" xmlns:v="urn:schemas-microsoft-com:vml" xmlns:wp14="http://schemas.microsoft.com/office/word/2010/wordprocessingDrawing" xmlns:w10="urn:schemas-microsoft-com:office:word" xmlns:w="http://schemas.openxmlformats.org/wordprocessingml/2006/main" xmlns:w14="http://schemas.microsoft.com/office/word/2010/wordml" xmlns:w15="http://schemas.microsoft.com/office/word/2012/wordml" xmlns:wpg="http://schemas.microsoft.com/office/word/2010/wordprocessingGroup" xmlns:wpi="http://schemas.microsoft.com/office/word/2010/wordprocessingInk" xmlns:wps="http://schemas.microsoft.com/office/word/2010/wordprocessingShape" xmlns:a14="http://schemas.microsoft.com/office/drawing/2010/main" val="0"/>
                         </a:ext>
                       </a:extLst>
                     </a:blip>
@@ -6835,7 +6841,7 @@
                     <a:blip r:embed="rId16" cstate="print">
                       <a:extLst>
                         <a:ext uri="{28A0092B-C50C-407E-A947-70E740481C1C}">
-                          <a14:useLocalDpi xmlns:a14="http://schemas.microsoft.com/office/drawing/2010/main" xmlns:wps="http://schemas.microsoft.com/office/word/2010/wordprocessingShape" xmlns:wpi="http://schemas.microsoft.com/office/word/2010/wordprocessingInk" xmlns:wpg="http://schemas.microsoft.com/office/word/2010/wordprocessingGroup" xmlns:w15="http://schemas.microsoft.com/office/word/2012/wordml" xmlns:w14="http://schemas.microsoft.com/office/word/2010/wordml" xmlns:w="http://schemas.openxmlformats.org/wordprocessingml/2006/main" xmlns:w10="urn:schemas-microsoft-com:office:word" xmlns:wp14="http://schemas.microsoft.com/office/word/2010/wordprocessingDrawing" xmlns:v="urn:schemas-microsoft-com:vml" xmlns:o="urn:schemas-microsoft-com:office:office" xmlns:mc="http://schemas.openxmlformats.org/markup-compatibility/2006" xmlns:wpc="http://schemas.microsoft.com/office/word/2010/wordprocessingCanvas" xmlns="" val="0"/>
+                          <a14:useLocalDpi xmlns="" xmlns:wpc="http://schemas.microsoft.com/office/word/2010/wordprocessingCanvas" xmlns:mc="http://schemas.openxmlformats.org/markup-compatibility/2006" xmlns:o="urn:schemas-microsoft-com:office:office" xmlns:v="urn:schemas-microsoft-com:vml" xmlns:wp14="http://schemas.microsoft.com/office/word/2010/wordprocessingDrawing" xmlns:w10="urn:schemas-microsoft-com:office:word" xmlns:w="http://schemas.openxmlformats.org/wordprocessingml/2006/main" xmlns:w14="http://schemas.microsoft.com/office/word/2010/wordml" xmlns:w15="http://schemas.microsoft.com/office/word/2012/wordml" xmlns:wpg="http://schemas.microsoft.com/office/word/2010/wordprocessingGroup" xmlns:wpi="http://schemas.microsoft.com/office/word/2010/wordprocessingInk" xmlns:wps="http://schemas.microsoft.com/office/word/2010/wordprocessingShape" xmlns:a14="http://schemas.microsoft.com/office/drawing/2010/main" val="0"/>
                         </a:ext>
                       </a:extLst>
                     </a:blip>
@@ -7015,7 +7021,7 @@
                     <a:blip r:embed="rId17" cstate="print">
                       <a:extLst>
                         <a:ext uri="{28A0092B-C50C-407E-A947-70E740481C1C}">
-                          <a14:useLocalDpi xmlns:a14="http://schemas.microsoft.com/office/drawing/2010/main" xmlns:wps="http://schemas.microsoft.com/office/word/2010/wordprocessingShape" xmlns:wpi="http://schemas.microsoft.com/office/word/2010/wordprocessingInk" xmlns:wpg="http://schemas.microsoft.com/office/word/2010/wordprocessingGroup" xmlns:w15="http://schemas.microsoft.com/office/word/2012/wordml" xmlns:w14="http://schemas.microsoft.com/office/word/2010/wordml" xmlns:w="http://schemas.openxmlformats.org/wordprocessingml/2006/main" xmlns:w10="urn:schemas-microsoft-com:office:word" xmlns:wp14="http://schemas.microsoft.com/office/word/2010/wordprocessingDrawing" xmlns:v="urn:schemas-microsoft-com:vml" xmlns:o="urn:schemas-microsoft-com:office:office" xmlns:mc="http://schemas.openxmlformats.org/markup-compatibility/2006" xmlns:wpc="http://schemas.microsoft.com/office/word/2010/wordprocessingCanvas" xmlns="" val="0"/>
+                          <a14:useLocalDpi xmlns="" xmlns:wpc="http://schemas.microsoft.com/office/word/2010/wordprocessingCanvas" xmlns:mc="http://schemas.openxmlformats.org/markup-compatibility/2006" xmlns:o="urn:schemas-microsoft-com:office:office" xmlns:v="urn:schemas-microsoft-com:vml" xmlns:wp14="http://schemas.microsoft.com/office/word/2010/wordprocessingDrawing" xmlns:w10="urn:schemas-microsoft-com:office:word" xmlns:w="http://schemas.openxmlformats.org/wordprocessingml/2006/main" xmlns:w14="http://schemas.microsoft.com/office/word/2010/wordml" xmlns:w15="http://schemas.microsoft.com/office/word/2012/wordml" xmlns:wpg="http://schemas.microsoft.com/office/word/2010/wordprocessingGroup" xmlns:wpi="http://schemas.microsoft.com/office/word/2010/wordprocessingInk" xmlns:wps="http://schemas.microsoft.com/office/word/2010/wordprocessingShape" xmlns:a14="http://schemas.microsoft.com/office/drawing/2010/main" val="0"/>
                         </a:ext>
                       </a:extLst>
                     </a:blip>
@@ -7203,7 +7209,7 @@
                     <a:blip r:embed="rId18" cstate="print">
                       <a:extLst>
                         <a:ext uri="{28A0092B-C50C-407E-A947-70E740481C1C}">
-                          <a14:useLocalDpi xmlns:a14="http://schemas.microsoft.com/office/drawing/2010/main" xmlns:wps="http://schemas.microsoft.com/office/word/2010/wordprocessingShape" xmlns:wpi="http://schemas.microsoft.com/office/word/2010/wordprocessingInk" xmlns:wpg="http://schemas.microsoft.com/office/word/2010/wordprocessingGroup" xmlns:w15="http://schemas.microsoft.com/office/word/2012/wordml" xmlns:w14="http://schemas.microsoft.com/office/word/2010/wordml" xmlns:w="http://schemas.openxmlformats.org/wordprocessingml/2006/main" xmlns:w10="urn:schemas-microsoft-com:office:word" xmlns:wp14="http://schemas.microsoft.com/office/word/2010/wordprocessingDrawing" xmlns:v="urn:schemas-microsoft-com:vml" xmlns:o="urn:schemas-microsoft-com:office:office" xmlns:mc="http://schemas.openxmlformats.org/markup-compatibility/2006" xmlns:wpc="http://schemas.microsoft.com/office/word/2010/wordprocessingCanvas" xmlns="" val="0"/>
+                          <a14:useLocalDpi xmlns="" xmlns:wpc="http://schemas.microsoft.com/office/word/2010/wordprocessingCanvas" xmlns:mc="http://schemas.openxmlformats.org/markup-compatibility/2006" xmlns:o="urn:schemas-microsoft-com:office:office" xmlns:v="urn:schemas-microsoft-com:vml" xmlns:wp14="http://schemas.microsoft.com/office/word/2010/wordprocessingDrawing" xmlns:w10="urn:schemas-microsoft-com:office:word" xmlns:w="http://schemas.openxmlformats.org/wordprocessingml/2006/main" xmlns:w14="http://schemas.microsoft.com/office/word/2010/wordml" xmlns:w15="http://schemas.microsoft.com/office/word/2012/wordml" xmlns:wpg="http://schemas.microsoft.com/office/word/2010/wordprocessingGroup" xmlns:wpi="http://schemas.microsoft.com/office/word/2010/wordprocessingInk" xmlns:wps="http://schemas.microsoft.com/office/word/2010/wordprocessingShape" xmlns:a14="http://schemas.microsoft.com/office/drawing/2010/main" val="0"/>
                         </a:ext>
                       </a:extLst>
                     </a:blip>
@@ -7391,7 +7397,7 @@
                     <a:blip r:embed="rId19" cstate="print">
                       <a:extLst>
                         <a:ext uri="{28A0092B-C50C-407E-A947-70E740481C1C}">
-                          <a14:useLocalDpi xmlns:a14="http://schemas.microsoft.com/office/drawing/2010/main" xmlns:wps="http://schemas.microsoft.com/office/word/2010/wordprocessingShape" xmlns:wpi="http://schemas.microsoft.com/office/word/2010/wordprocessingInk" xmlns:wpg="http://schemas.microsoft.com/office/word/2010/wordprocessingGroup" xmlns:w15="http://schemas.microsoft.com/office/word/2012/wordml" xmlns:w14="http://schemas.microsoft.com/office/word/2010/wordml" xmlns:w="http://schemas.openxmlformats.org/wordprocessingml/2006/main" xmlns:w10="urn:schemas-microsoft-com:office:word" xmlns:wp14="http://schemas.microsoft.com/office/word/2010/wordprocessingDrawing" xmlns:v="urn:schemas-microsoft-com:vml" xmlns:o="urn:schemas-microsoft-com:office:office" xmlns:mc="http://schemas.openxmlformats.org/markup-compatibility/2006" xmlns:wpc="http://schemas.microsoft.com/office/word/2010/wordprocessingCanvas" xmlns="" val="0"/>
+                          <a14:useLocalDpi xmlns="" xmlns:wpc="http://schemas.microsoft.com/office/word/2010/wordprocessingCanvas" xmlns:mc="http://schemas.openxmlformats.org/markup-compatibility/2006" xmlns:o="urn:schemas-microsoft-com:office:office" xmlns:v="urn:schemas-microsoft-com:vml" xmlns:wp14="http://schemas.microsoft.com/office/word/2010/wordprocessingDrawing" xmlns:w10="urn:schemas-microsoft-com:office:word" xmlns:w="http://schemas.openxmlformats.org/wordprocessingml/2006/main" xmlns:w14="http://schemas.microsoft.com/office/word/2010/wordml" xmlns:w15="http://schemas.microsoft.com/office/word/2012/wordml" xmlns:wpg="http://schemas.microsoft.com/office/word/2010/wordprocessingGroup" xmlns:wpi="http://schemas.microsoft.com/office/word/2010/wordprocessingInk" xmlns:wps="http://schemas.microsoft.com/office/word/2010/wordprocessingShape" xmlns:a14="http://schemas.microsoft.com/office/drawing/2010/main" val="0"/>
                         </a:ext>
                       </a:extLst>
                     </a:blip>
@@ -11475,7 +11481,7 @@
                     <a:blip r:embed="rId21" cstate="print">
                       <a:extLst>
                         <a:ext uri="{28A0092B-C50C-407E-A947-70E740481C1C}">
-                          <a14:useLocalDpi xmlns:a14="http://schemas.microsoft.com/office/drawing/2010/main" xmlns:wps="http://schemas.microsoft.com/office/word/2010/wordprocessingShape" xmlns:wpi="http://schemas.microsoft.com/office/word/2010/wordprocessingInk" xmlns:wpg="http://schemas.microsoft.com/office/word/2010/wordprocessingGroup" xmlns:w15="http://schemas.microsoft.com/office/word/2012/wordml" xmlns:w14="http://schemas.microsoft.com/office/word/2010/wordml" xmlns:w="http://schemas.openxmlformats.org/wordprocessingml/2006/main" xmlns:w10="urn:schemas-microsoft-com:office:word" xmlns:wp14="http://schemas.microsoft.com/office/word/2010/wordprocessingDrawing" xmlns:v="urn:schemas-microsoft-com:vml" xmlns:o="urn:schemas-microsoft-com:office:office" xmlns:mc="http://schemas.openxmlformats.org/markup-compatibility/2006" xmlns:wpc="http://schemas.microsoft.com/office/word/2010/wordprocessingCanvas" xmlns="" val="0"/>
+                          <a14:useLocalDpi xmlns="" xmlns:wpc="http://schemas.microsoft.com/office/word/2010/wordprocessingCanvas" xmlns:mc="http://schemas.openxmlformats.org/markup-compatibility/2006" xmlns:o="urn:schemas-microsoft-com:office:office" xmlns:v="urn:schemas-microsoft-com:vml" xmlns:wp14="http://schemas.microsoft.com/office/word/2010/wordprocessingDrawing" xmlns:w10="urn:schemas-microsoft-com:office:word" xmlns:w="http://schemas.openxmlformats.org/wordprocessingml/2006/main" xmlns:w14="http://schemas.microsoft.com/office/word/2010/wordml" xmlns:w15="http://schemas.microsoft.com/office/word/2012/wordml" xmlns:wpg="http://schemas.microsoft.com/office/word/2010/wordprocessingGroup" xmlns:wpi="http://schemas.microsoft.com/office/word/2010/wordprocessingInk" xmlns:wps="http://schemas.microsoft.com/office/word/2010/wordprocessingShape" xmlns:a14="http://schemas.microsoft.com/office/drawing/2010/main" val="0"/>
                         </a:ext>
                       </a:extLst>
                     </a:blip>
@@ -12047,7 +12053,7 @@
           <v:shape id="_x0000_i1025" type="#_x0000_t75" style="width:350.5pt;height:200pt" o:ole="">
             <v:imagedata r:id="rId22" o:title=""/>
           </v:shape>
-          <o:OLEObject Type="Embed" ProgID="Visio.Drawing.15" ShapeID="_x0000_i1025" DrawAspect="Content" ObjectID="_1624689524" r:id="rId23"/>
+          <o:OLEObject Type="Embed" ProgID="Visio.Drawing.15" ShapeID="_x0000_i1025" DrawAspect="Content" ObjectID="_1625125653" r:id="rId23"/>
         </w:object>
       </w:r>
     </w:p>
@@ -12084,7 +12090,7 @@
           <v:shape id="_x0000_i1026" type="#_x0000_t75" style="width:215pt;height:256pt" o:ole="">
             <v:imagedata r:id="rId24" o:title=""/>
           </v:shape>
-          <o:OLEObject Type="Embed" ProgID="Visio.Drawing.15" ShapeID="_x0000_i1026" DrawAspect="Content" ObjectID="_1624689525" r:id="rId25"/>
+          <o:OLEObject Type="Embed" ProgID="Visio.Drawing.15" ShapeID="_x0000_i1026" DrawAspect="Content" ObjectID="_1625125654" r:id="rId25"/>
         </w:object>
       </w:r>
       <w:r>
@@ -12092,7 +12098,7 @@
           <v:shape id="_x0000_i1027" type="#_x0000_t75" style="width:195.5pt;height:256pt" o:ole="">
             <v:imagedata r:id="rId26" o:title=""/>
           </v:shape>
-          <o:OLEObject Type="Embed" ProgID="Visio.Drawing.15" ShapeID="_x0000_i1027" DrawAspect="Content" ObjectID="_1624689526" r:id="rId27"/>
+          <o:OLEObject Type="Embed" ProgID="Visio.Drawing.15" ShapeID="_x0000_i1027" DrawAspect="Content" ObjectID="_1625125655" r:id="rId27"/>
         </w:object>
       </w:r>
     </w:p>
@@ -17472,7 +17478,7 @@
   <a:extraClrSchemeLst/>
   <a:extLst>
     <a:ext uri="{05A4C25C-085E-4340-85A3-A5531E510DB2}">
-      <thm15:themeFamily xmlns:thm15="http://schemas.microsoft.com/office/thememl/2012/main" xmlns="" name="Office Theme" id="{62F939B6-93AF-4DB8-9C6B-D6C7DFDC589F}" vid="{4A3C46E8-61CC-4603-A589-7422A47A8E4A}"/>
+      <thm15:themeFamily xmlns="" xmlns:thm15="http://schemas.microsoft.com/office/thememl/2012/main" name="Office Theme" id="{62F939B6-93AF-4DB8-9C6B-D6C7DFDC589F}" vid="{4A3C46E8-61CC-4603-A589-7422A47A8E4A}"/>
     </a:ext>
   </a:extLst>
 </a:theme>
@@ -17483,7 +17489,7 @@
 </file>
 
 <file path=customXml/itemProps1.xml><?xml version="1.0" encoding="utf-8"?>
-<ds:datastoreItem xmlns:ds="http://schemas.openxmlformats.org/officeDocument/2006/customXml" ds:itemID="{83364F56-FB7D-441B-8CB9-EACEA240F1C4}">
+<ds:datastoreItem xmlns:ds="http://schemas.openxmlformats.org/officeDocument/2006/customXml" ds:itemID="{118F3D4B-7515-4B45-B42F-837BC1C3EA69}">
   <ds:schemaRefs>
     <ds:schemaRef ds:uri="http://schemas.openxmlformats.org/officeDocument/2006/bibliography"/>
   </ds:schemaRefs>

</xml_diff>

<commit_message>
Update XPR plasma power communication document.
</commit_message>
<xml_diff>
--- a/doc/Hypertherm-Powermax产品协同开发分析 .docx
+++ b/doc/Hypertherm-Powermax产品协同开发分析 .docx
@@ -20,6 +20,7 @@
         </w:rPr>
         <w:t>海宝等离子电源</w:t>
       </w:r>
+      <w:proofErr w:type="spellStart"/>
       <w:r>
         <w:rPr>
           <w:rFonts w:hint="eastAsia"/>
@@ -29,6 +30,7 @@
         </w:rPr>
         <w:t>Powermax</w:t>
       </w:r>
+      <w:proofErr w:type="spellEnd"/>
       <w:r>
         <w:rPr>
           <w:rFonts w:hint="eastAsia"/>
@@ -214,6 +216,7 @@
               </w:rPr>
               <w:t>型号为</w:t>
             </w:r>
+            <w:proofErr w:type="spellStart"/>
             <w:r>
               <w:rPr>
                 <w:rFonts w:hint="eastAsia"/>
@@ -221,6 +224,7 @@
               </w:rPr>
               <w:t>Powermax</w:t>
             </w:r>
+            <w:proofErr w:type="spellEnd"/>
             <w:r>
               <w:rPr>
                 <w:rFonts w:hint="eastAsia"/>
@@ -302,7 +306,23 @@
                 <w:rFonts w:hint="eastAsia"/>
                 <w:kern w:val="0"/>
               </w:rPr>
-              <w:t>等离子电源（电源型号、气体箱型号、割炬型号）系统配置</w:t>
+              <w:t>等离子电源（电源型号、气体箱型号、割</w:t>
+            </w:r>
+            <w:proofErr w:type="gramStart"/>
+            <w:r>
+              <w:rPr>
+                <w:rFonts w:hint="eastAsia"/>
+                <w:kern w:val="0"/>
+              </w:rPr>
+              <w:t>炬</w:t>
+            </w:r>
+            <w:proofErr w:type="gramEnd"/>
+            <w:r>
+              <w:rPr>
+                <w:rFonts w:hint="eastAsia"/>
+                <w:kern w:val="0"/>
+              </w:rPr>
+              <w:t>型号）系统配置</w:t>
             </w:r>
           </w:p>
         </w:tc>
@@ -780,6 +800,7 @@
               </w:rPr>
               <w:t>数据库（针对</w:t>
             </w:r>
+            <w:proofErr w:type="spellStart"/>
             <w:r>
               <w:rPr>
                 <w:rFonts w:hint="eastAsia"/>
@@ -793,6 +814,7 @@
               </w:rPr>
               <w:t>max</w:t>
             </w:r>
+            <w:proofErr w:type="spellEnd"/>
             <w:r>
               <w:rPr>
                 <w:rFonts w:hint="eastAsia"/>
@@ -1002,7 +1024,23 @@
                 <w:rFonts w:hint="eastAsia"/>
                 <w:kern w:val="0"/>
               </w:rPr>
-              <w:t>调高器相关参数</w:t>
+              <w:t>调高</w:t>
+            </w:r>
+            <w:proofErr w:type="gramStart"/>
+            <w:r>
+              <w:rPr>
+                <w:rFonts w:hint="eastAsia"/>
+                <w:kern w:val="0"/>
+              </w:rPr>
+              <w:t>器相关</w:t>
+            </w:r>
+            <w:proofErr w:type="gramEnd"/>
+            <w:r>
+              <w:rPr>
+                <w:rFonts w:hint="eastAsia"/>
+                <w:kern w:val="0"/>
+              </w:rPr>
+              <w:t>参数</w:t>
             </w:r>
           </w:p>
         </w:tc>
@@ -1135,7 +1173,23 @@
                 <w:rFonts w:hint="eastAsia"/>
                 <w:kern w:val="0"/>
               </w:rPr>
-              <w:t>套料相关参数（另作）</w:t>
+              <w:t>套</w:t>
+            </w:r>
+            <w:proofErr w:type="gramStart"/>
+            <w:r>
+              <w:rPr>
+                <w:rFonts w:hint="eastAsia"/>
+                <w:kern w:val="0"/>
+              </w:rPr>
+              <w:t>料相关</w:t>
+            </w:r>
+            <w:proofErr w:type="gramEnd"/>
+            <w:r>
+              <w:rPr>
+                <w:rFonts w:hint="eastAsia"/>
+                <w:kern w:val="0"/>
+              </w:rPr>
+              <w:t>参数（另作）</w:t>
             </w:r>
           </w:p>
         </w:tc>
@@ -1206,12 +1260,14 @@
                 <w:kern w:val="0"/>
               </w:rPr>
             </w:pPr>
+            <w:proofErr w:type="spellStart"/>
             <w:r>
               <w:rPr>
                 <w:rFonts w:hint="eastAsia"/>
               </w:rPr>
               <w:t>fac</w:t>
             </w:r>
+            <w:proofErr w:type="spellEnd"/>
             <w:r>
               <w:rPr>
                 <w:rFonts w:hint="eastAsia"/>
@@ -1410,6 +1466,7 @@
               </w:rPr>
               <w:t>详细分析</w:t>
             </w:r>
+            <w:proofErr w:type="spellStart"/>
             <w:r>
               <w:rPr>
                 <w:rFonts w:hint="eastAsia"/>
@@ -1417,6 +1474,7 @@
               </w:rPr>
               <w:t>Powermax</w:t>
             </w:r>
+            <w:proofErr w:type="spellEnd"/>
             <w:r>
               <w:rPr>
                 <w:rFonts w:hint="eastAsia"/>
@@ -1492,6 +1550,7 @@
                 <w:kern w:val="0"/>
               </w:rPr>
             </w:pPr>
+            <w:proofErr w:type="spellStart"/>
             <w:r>
               <w:rPr>
                 <w:rFonts w:hint="eastAsia"/>
@@ -1499,6 +1558,7 @@
               </w:rPr>
               <w:t>Modbus</w:t>
             </w:r>
+            <w:proofErr w:type="spellEnd"/>
             <w:r>
               <w:rPr>
                 <w:kern w:val="0"/>
@@ -1586,6 +1646,7 @@
                 <w:kern w:val="0"/>
               </w:rPr>
             </w:pPr>
+            <w:proofErr w:type="spellStart"/>
             <w:r>
               <w:rPr>
                 <w:rFonts w:hint="eastAsia"/>
@@ -1593,6 +1654,7 @@
               </w:rPr>
               <w:t>Modbus</w:t>
             </w:r>
+            <w:proofErr w:type="spellEnd"/>
             <w:r>
               <w:rPr>
                 <w:rFonts w:hint="eastAsia"/>
@@ -1688,12 +1750,14 @@
         </w:rPr>
         <w:t>解析</w:t>
       </w:r>
+      <w:proofErr w:type="spellStart"/>
       <w:r>
         <w:rPr>
           <w:rFonts w:hint="eastAsia"/>
         </w:rPr>
         <w:t>Powermax</w:t>
       </w:r>
+      <w:proofErr w:type="spellEnd"/>
       <w:r>
         <w:rPr>
           <w:rFonts w:hint="eastAsia"/>
@@ -1839,6 +1903,7 @@
         </w:rPr>
         <w:t xml:space="preserve">)  </w:t>
       </w:r>
+      <w:proofErr w:type="spellStart"/>
       <w:r>
         <w:rPr>
           <w:rFonts w:hint="eastAsia"/>
@@ -1846,6 +1911,7 @@
         </w:rPr>
         <w:t>CutChart</w:t>
       </w:r>
+      <w:proofErr w:type="spellEnd"/>
       <w:r>
         <w:rPr>
           <w:rFonts w:hint="eastAsia"/>
@@ -1915,24 +1981,28 @@
         </w:rPr>
         <w:t>切割表后缀名：</w:t>
       </w:r>
+      <w:proofErr w:type="spellStart"/>
       <w:r>
         <w:rPr>
           <w:rFonts w:hint="eastAsia"/>
         </w:rPr>
         <w:t>usr</w:t>
       </w:r>
+      <w:proofErr w:type="spellEnd"/>
       <w:r>
         <w:rPr>
           <w:rFonts w:hint="eastAsia"/>
         </w:rPr>
         <w:t>是用户文件，界面修改后保存的文件（需要管理者权限）；</w:t>
       </w:r>
+      <w:proofErr w:type="spellStart"/>
       <w:r>
         <w:rPr>
           <w:rFonts w:hint="eastAsia"/>
         </w:rPr>
         <w:t>fac</w:t>
       </w:r>
+      <w:proofErr w:type="spellEnd"/>
       <w:r>
         <w:rPr>
           <w:rFonts w:hint="eastAsia"/>
@@ -1977,7 +2047,21 @@
         <w:rPr>
           <w:rFonts w:hint="eastAsia"/>
         </w:rPr>
-        <w:t>割炬类型</w:t>
+        <w:t>割</w:t>
+      </w:r>
+      <w:proofErr w:type="gramStart"/>
+      <w:r>
+        <w:rPr>
+          <w:rFonts w:hint="eastAsia"/>
+        </w:rPr>
+        <w:t>炬</w:t>
+      </w:r>
+      <w:proofErr w:type="gramEnd"/>
+      <w:r>
+        <w:rPr>
+          <w:rFonts w:hint="eastAsia"/>
+        </w:rPr>
+        <w:t>类型</w:t>
       </w:r>
       <w:r>
         <w:rPr>
@@ -2001,20 +2085,30 @@
         <w:rPr>
           <w:rFonts w:hint="eastAsia"/>
         </w:rPr>
-        <w:t>.usr</w:t>
-      </w:r>
+        <w:t>.</w:t>
+      </w:r>
+      <w:proofErr w:type="spellStart"/>
+      <w:r>
+        <w:rPr>
+          <w:rFonts w:hint="eastAsia"/>
+        </w:rPr>
+        <w:t>usr</w:t>
+      </w:r>
+      <w:proofErr w:type="spellEnd"/>
       <w:r>
         <w:rPr>
           <w:rFonts w:hint="eastAsia"/>
         </w:rPr>
         <w:t>（</w:t>
       </w:r>
+      <w:proofErr w:type="spellStart"/>
       <w:r>
         <w:rPr>
           <w:rFonts w:hint="eastAsia"/>
         </w:rPr>
         <w:t>fac</w:t>
       </w:r>
+      <w:proofErr w:type="spellEnd"/>
       <w:r>
         <w:rPr>
           <w:rFonts w:hint="eastAsia"/>
@@ -2153,14 +2247,30 @@
         <w:rPr>
           <w:rFonts w:hint="eastAsia"/>
         </w:rPr>
-        <w:t>割炬类型有：</w:t>
-      </w:r>
+        <w:t>割</w:t>
+      </w:r>
+      <w:proofErr w:type="gramStart"/>
+      <w:r>
+        <w:rPr>
+          <w:rFonts w:hint="eastAsia"/>
+        </w:rPr>
+        <w:t>炬</w:t>
+      </w:r>
+      <w:proofErr w:type="gramEnd"/>
+      <w:r>
+        <w:rPr>
+          <w:rFonts w:hint="eastAsia"/>
+        </w:rPr>
+        <w:t>类型有：</w:t>
+      </w:r>
+      <w:proofErr w:type="spellStart"/>
       <w:r>
         <w:rPr>
           <w:rFonts w:hint="eastAsia"/>
         </w:rPr>
         <w:t>FineCut</w:t>
       </w:r>
+      <w:proofErr w:type="spellEnd"/>
       <w:r>
         <w:rPr>
           <w:rFonts w:hint="eastAsia"/>
@@ -2185,12 +2295,28 @@
         </w:rPr>
         <w:t>、</w:t>
       </w:r>
-      <w:r>
-        <w:rPr>
-          <w:rFonts w:hint="eastAsia"/>
-        </w:rPr>
-        <w:t>Duramax Hyamp</w:t>
-      </w:r>
+      <w:proofErr w:type="spellStart"/>
+      <w:r>
+        <w:rPr>
+          <w:rFonts w:hint="eastAsia"/>
+        </w:rPr>
+        <w:t>Duramax</w:t>
+      </w:r>
+      <w:proofErr w:type="spellEnd"/>
+      <w:r>
+        <w:rPr>
+          <w:rFonts w:hint="eastAsia"/>
+        </w:rPr>
+        <w:t xml:space="preserve"> </w:t>
+      </w:r>
+      <w:proofErr w:type="spellStart"/>
+      <w:r>
+        <w:rPr>
+          <w:rFonts w:hint="eastAsia"/>
+        </w:rPr>
+        <w:t>Hyamp</w:t>
+      </w:r>
+      <w:proofErr w:type="spellEnd"/>
       <w:r>
         <w:rPr>
           <w:rFonts w:hint="eastAsia"/>
@@ -2215,12 +2341,14 @@
         </w:rPr>
         <w:t>、</w:t>
       </w:r>
+      <w:proofErr w:type="spellStart"/>
       <w:r>
         <w:rPr>
           <w:rFonts w:hint="eastAsia"/>
         </w:rPr>
         <w:t>Duramax</w:t>
       </w:r>
+      <w:proofErr w:type="spellEnd"/>
       <w:r>
         <w:rPr>
           <w:rFonts w:hint="eastAsia"/>
@@ -2354,12 +2482,14 @@
         </w:rPr>
         <w:t>（</w:t>
       </w:r>
+      <w:proofErr w:type="spellStart"/>
       <w:r>
         <w:rPr>
           <w:rFonts w:hint="eastAsia"/>
         </w:rPr>
         <w:t>usr</w:t>
       </w:r>
+      <w:proofErr w:type="spellEnd"/>
       <w:r>
         <w:rPr>
           <w:rFonts w:hint="eastAsia"/>
@@ -2391,8 +2521,17 @@
           <w:rFonts w:hint="eastAsia"/>
           <w:color w:val="FF0000"/>
         </w:rPr>
-        <w:t>割炬</w:t>
-      </w:r>
+        <w:t>割</w:t>
+      </w:r>
+      <w:proofErr w:type="gramStart"/>
+      <w:r>
+        <w:rPr>
+          <w:rFonts w:hint="eastAsia"/>
+          <w:color w:val="FF0000"/>
+        </w:rPr>
+        <w:t>炬</w:t>
+      </w:r>
+      <w:proofErr w:type="gramEnd"/>
       <w:r>
         <w:rPr>
           <w:rFonts w:hint="eastAsia"/>
@@ -2462,7 +2601,21 @@
         <w:rPr>
           <w:rFonts w:hint="eastAsia"/>
         </w:rPr>
-        <w:t>，割炬类型</w:t>
+        <w:t>，割</w:t>
+      </w:r>
+      <w:proofErr w:type="gramStart"/>
+      <w:r>
+        <w:rPr>
+          <w:rFonts w:hint="eastAsia"/>
+        </w:rPr>
+        <w:t>炬</w:t>
+      </w:r>
+      <w:proofErr w:type="gramEnd"/>
+      <w:r>
+        <w:rPr>
+          <w:rFonts w:hint="eastAsia"/>
+        </w:rPr>
+        <w:t>类型</w:t>
       </w:r>
       <w:r>
         <w:rPr>
@@ -2504,7 +2657,21 @@
         <w:rPr>
           <w:rFonts w:hint="eastAsia"/>
         </w:rPr>
-        <w:t>，割炬类型</w:t>
+        <w:t>，割</w:t>
+      </w:r>
+      <w:proofErr w:type="gramStart"/>
+      <w:r>
+        <w:rPr>
+          <w:rFonts w:hint="eastAsia"/>
+        </w:rPr>
+        <w:t>炬</w:t>
+      </w:r>
+      <w:proofErr w:type="gramEnd"/>
+      <w:r>
+        <w:rPr>
+          <w:rFonts w:hint="eastAsia"/>
+        </w:rPr>
+        <w:t>类型</w:t>
       </w:r>
       <w:r>
         <w:rPr>
@@ -3373,8 +3540,16 @@
         <w:rPr>
           <w:rFonts w:hint="eastAsia"/>
         </w:rPr>
-        <w:t>割炬</w:t>
-      </w:r>
+        <w:t>割</w:t>
+      </w:r>
+      <w:proofErr w:type="gramStart"/>
+      <w:r>
+        <w:rPr>
+          <w:rFonts w:hint="eastAsia"/>
+        </w:rPr>
+        <w:t>炬</w:t>
+      </w:r>
+      <w:proofErr w:type="gramEnd"/>
       <w:r>
         <w:rPr>
           <w:rFonts w:hint="eastAsia"/>
@@ -3521,12 +3696,14 @@
         </w:rPr>
         <w:t>相比，</w:t>
       </w:r>
+      <w:proofErr w:type="spellStart"/>
       <w:r>
         <w:rPr>
           <w:rFonts w:hint="eastAsia"/>
         </w:rPr>
         <w:t>Powermax</w:t>
       </w:r>
+      <w:proofErr w:type="spellEnd"/>
       <w:r>
         <w:rPr>
           <w:rFonts w:hint="eastAsia"/>
@@ -3581,12 +3758,14 @@
         </w:rPr>
         <w:t>/</w:t>
       </w:r>
+      <w:proofErr w:type="gramStart"/>
       <w:r>
         <w:rPr>
           <w:rFonts w:hint="eastAsia"/>
         </w:rPr>
         <w:t>手动预流</w:t>
       </w:r>
+      <w:proofErr w:type="gramEnd"/>
       <w:r>
         <w:rPr>
           <w:rFonts w:hint="eastAsia"/>
@@ -3603,8 +3782,204 @@
           <w:sz w:val="20"/>
           <w:szCs w:val="20"/>
         </w:rPr>
-        <w:t>Plasma Manual Preflow、 Shield Manual Preflow、Plasma Manual Cutflow、Shield Manual Cutflow、Plasma Auto Preflow、Shield Auto Preflow、Plasma Auto Cutflow、Shield Auto Cutflow</w:t>
-      </w:r>
+        <w:t xml:space="preserve">Plasma Manual </w:t>
+      </w:r>
+      <w:proofErr w:type="spellStart"/>
+      <w:r>
+        <w:rPr>
+          <w:rFonts w:ascii="宋体" w:eastAsia="宋体" w:hAnsi="宋体" w:cs="宋体" w:hint="eastAsia"/>
+          <w:b/>
+          <w:bCs/>
+          <w:color w:val="000000"/>
+          <w:kern w:val="0"/>
+          <w:sz w:val="20"/>
+          <w:szCs w:val="20"/>
+        </w:rPr>
+        <w:t>Preflow</w:t>
+      </w:r>
+      <w:proofErr w:type="spellEnd"/>
+      <w:r>
+        <w:rPr>
+          <w:rFonts w:ascii="宋体" w:eastAsia="宋体" w:hAnsi="宋体" w:cs="宋体" w:hint="eastAsia"/>
+          <w:b/>
+          <w:bCs/>
+          <w:color w:val="000000"/>
+          <w:kern w:val="0"/>
+          <w:sz w:val="20"/>
+          <w:szCs w:val="20"/>
+        </w:rPr>
+        <w:t xml:space="preserve">、 Shield Manual </w:t>
+      </w:r>
+      <w:proofErr w:type="spellStart"/>
+      <w:r>
+        <w:rPr>
+          <w:rFonts w:ascii="宋体" w:eastAsia="宋体" w:hAnsi="宋体" w:cs="宋体" w:hint="eastAsia"/>
+          <w:b/>
+          <w:bCs/>
+          <w:color w:val="000000"/>
+          <w:kern w:val="0"/>
+          <w:sz w:val="20"/>
+          <w:szCs w:val="20"/>
+        </w:rPr>
+        <w:t>Preflow</w:t>
+      </w:r>
+      <w:proofErr w:type="spellEnd"/>
+      <w:r>
+        <w:rPr>
+          <w:rFonts w:ascii="宋体" w:eastAsia="宋体" w:hAnsi="宋体" w:cs="宋体" w:hint="eastAsia"/>
+          <w:b/>
+          <w:bCs/>
+          <w:color w:val="000000"/>
+          <w:kern w:val="0"/>
+          <w:sz w:val="20"/>
+          <w:szCs w:val="20"/>
+        </w:rPr>
+        <w:t xml:space="preserve">、Plasma Manual </w:t>
+      </w:r>
+      <w:proofErr w:type="spellStart"/>
+      <w:r>
+        <w:rPr>
+          <w:rFonts w:ascii="宋体" w:eastAsia="宋体" w:hAnsi="宋体" w:cs="宋体" w:hint="eastAsia"/>
+          <w:b/>
+          <w:bCs/>
+          <w:color w:val="000000"/>
+          <w:kern w:val="0"/>
+          <w:sz w:val="20"/>
+          <w:szCs w:val="20"/>
+        </w:rPr>
+        <w:t>Cutflow</w:t>
+      </w:r>
+      <w:proofErr w:type="spellEnd"/>
+      <w:r>
+        <w:rPr>
+          <w:rFonts w:ascii="宋体" w:eastAsia="宋体" w:hAnsi="宋体" w:cs="宋体" w:hint="eastAsia"/>
+          <w:b/>
+          <w:bCs/>
+          <w:color w:val="000000"/>
+          <w:kern w:val="0"/>
+          <w:sz w:val="20"/>
+          <w:szCs w:val="20"/>
+        </w:rPr>
+        <w:t xml:space="preserve">、Shield Manual </w:t>
+      </w:r>
+      <w:proofErr w:type="spellStart"/>
+      <w:r>
+        <w:rPr>
+          <w:rFonts w:ascii="宋体" w:eastAsia="宋体" w:hAnsi="宋体" w:cs="宋体" w:hint="eastAsia"/>
+          <w:b/>
+          <w:bCs/>
+          <w:color w:val="000000"/>
+          <w:kern w:val="0"/>
+          <w:sz w:val="20"/>
+          <w:szCs w:val="20"/>
+        </w:rPr>
+        <w:t>Cutflow</w:t>
+      </w:r>
+      <w:proofErr w:type="spellEnd"/>
+      <w:r>
+        <w:rPr>
+          <w:rFonts w:ascii="宋体" w:eastAsia="宋体" w:hAnsi="宋体" w:cs="宋体" w:hint="eastAsia"/>
+          <w:b/>
+          <w:bCs/>
+          <w:color w:val="000000"/>
+          <w:kern w:val="0"/>
+          <w:sz w:val="20"/>
+          <w:szCs w:val="20"/>
+        </w:rPr>
+        <w:t xml:space="preserve">、Plasma Auto </w:t>
+      </w:r>
+      <w:proofErr w:type="spellStart"/>
+      <w:r>
+        <w:rPr>
+          <w:rFonts w:ascii="宋体" w:eastAsia="宋体" w:hAnsi="宋体" w:cs="宋体" w:hint="eastAsia"/>
+          <w:b/>
+          <w:bCs/>
+          <w:color w:val="000000"/>
+          <w:kern w:val="0"/>
+          <w:sz w:val="20"/>
+          <w:szCs w:val="20"/>
+        </w:rPr>
+        <w:t>Preflow</w:t>
+      </w:r>
+      <w:proofErr w:type="spellEnd"/>
+      <w:r>
+        <w:rPr>
+          <w:rFonts w:ascii="宋体" w:eastAsia="宋体" w:hAnsi="宋体" w:cs="宋体" w:hint="eastAsia"/>
+          <w:b/>
+          <w:bCs/>
+          <w:color w:val="000000"/>
+          <w:kern w:val="0"/>
+          <w:sz w:val="20"/>
+          <w:szCs w:val="20"/>
+        </w:rPr>
+        <w:t xml:space="preserve">、Shield Auto </w:t>
+      </w:r>
+      <w:proofErr w:type="spellStart"/>
+      <w:r>
+        <w:rPr>
+          <w:rFonts w:ascii="宋体" w:eastAsia="宋体" w:hAnsi="宋体" w:cs="宋体" w:hint="eastAsia"/>
+          <w:b/>
+          <w:bCs/>
+          <w:color w:val="000000"/>
+          <w:kern w:val="0"/>
+          <w:sz w:val="20"/>
+          <w:szCs w:val="20"/>
+        </w:rPr>
+        <w:t>Preflow</w:t>
+      </w:r>
+      <w:proofErr w:type="spellEnd"/>
+      <w:r>
+        <w:rPr>
+          <w:rFonts w:ascii="宋体" w:eastAsia="宋体" w:hAnsi="宋体" w:cs="宋体" w:hint="eastAsia"/>
+          <w:b/>
+          <w:bCs/>
+          <w:color w:val="000000"/>
+          <w:kern w:val="0"/>
+          <w:sz w:val="20"/>
+          <w:szCs w:val="20"/>
+        </w:rPr>
+        <w:t xml:space="preserve">、Plasma Auto </w:t>
+      </w:r>
+      <w:proofErr w:type="spellStart"/>
+      <w:r>
+        <w:rPr>
+          <w:rFonts w:ascii="宋体" w:eastAsia="宋体" w:hAnsi="宋体" w:cs="宋体" w:hint="eastAsia"/>
+          <w:b/>
+          <w:bCs/>
+          <w:color w:val="000000"/>
+          <w:kern w:val="0"/>
+          <w:sz w:val="20"/>
+          <w:szCs w:val="20"/>
+        </w:rPr>
+        <w:t>Cutflow</w:t>
+      </w:r>
+      <w:proofErr w:type="spellEnd"/>
+      <w:r>
+        <w:rPr>
+          <w:rFonts w:ascii="宋体" w:eastAsia="宋体" w:hAnsi="宋体" w:cs="宋体" w:hint="eastAsia"/>
+          <w:b/>
+          <w:bCs/>
+          <w:color w:val="000000"/>
+          <w:kern w:val="0"/>
+          <w:sz w:val="20"/>
+          <w:szCs w:val="20"/>
+        </w:rPr>
+        <w:t xml:space="preserve">、Shield Auto </w:t>
+      </w:r>
+      <w:proofErr w:type="spellStart"/>
+      <w:r>
+        <w:rPr>
+          <w:rFonts w:ascii="宋体" w:eastAsia="宋体" w:hAnsi="宋体" w:cs="宋体" w:hint="eastAsia"/>
+          <w:b/>
+          <w:bCs/>
+          <w:color w:val="000000"/>
+          <w:kern w:val="0"/>
+          <w:sz w:val="20"/>
+          <w:szCs w:val="20"/>
+        </w:rPr>
+        <w:t>Cutflow</w:t>
+      </w:r>
+      <w:proofErr w:type="spellEnd"/>
       <w:r>
         <w:rPr>
           <w:rFonts w:hint="eastAsia"/>
@@ -3647,12 +4022,14 @@
         </w:rPr>
         <w:t>。没有</w:t>
       </w:r>
+      <w:proofErr w:type="spellStart"/>
       <w:r>
         <w:rPr>
           <w:rFonts w:hint="eastAsia"/>
         </w:rPr>
         <w:t>Shiled</w:t>
       </w:r>
+      <w:proofErr w:type="spellEnd"/>
       <w:r>
         <w:t xml:space="preserve"> </w:t>
       </w:r>
@@ -3720,12 +4097,14 @@
       <w:r>
         <w:t xml:space="preserve"> </w:t>
       </w:r>
+      <w:proofErr w:type="spellStart"/>
       <w:r>
         <w:rPr>
           <w:rFonts w:hint="eastAsia"/>
         </w:rPr>
         <w:t>Powermax</w:t>
       </w:r>
+      <w:proofErr w:type="spellEnd"/>
       <w:r>
         <w:rPr>
           <w:rFonts w:hint="eastAsia"/>
@@ -3828,6 +4207,7 @@
                 <w:b/>
               </w:rPr>
             </w:pPr>
+            <w:proofErr w:type="spellStart"/>
             <w:r>
               <w:rPr>
                 <w:b/>
@@ -3841,6 +4221,7 @@
               </w:rPr>
               <w:t>utChart</w:t>
             </w:r>
+            <w:proofErr w:type="spellEnd"/>
             <w:r>
               <w:rPr>
                 <w:rFonts w:hint="eastAsia"/>
@@ -4024,56 +4405,92 @@
                 <w:szCs w:val="21"/>
               </w:rPr>
             </w:pPr>
+            <w:proofErr w:type="spellStart"/>
             <w:r>
               <w:rPr>
                 <w:b/>
                 <w:szCs w:val="21"/>
               </w:rPr>
-              <w:t>Powermax 900</w:t>
-            </w:r>
-          </w:p>
-          <w:p>
-            <w:pPr>
+              <w:t>Powermax</w:t>
+            </w:r>
+            <w:proofErr w:type="spellEnd"/>
+            <w:r>
               <w:rPr>
                 <w:b/>
                 <w:szCs w:val="21"/>
               </w:rPr>
-            </w:pPr>
-            <w:r>
+              <w:t xml:space="preserve"> 900</w:t>
+            </w:r>
+          </w:p>
+          <w:p>
+            <w:pPr>
               <w:rPr>
                 <w:b/>
                 <w:szCs w:val="21"/>
               </w:rPr>
-              <w:t>Powermax 1000</w:t>
-            </w:r>
-          </w:p>
-          <w:p>
-            <w:pPr>
+            </w:pPr>
+            <w:proofErr w:type="spellStart"/>
+            <w:r>
               <w:rPr>
                 <w:b/>
                 <w:szCs w:val="21"/>
               </w:rPr>
-            </w:pPr>
+              <w:t>Powermax</w:t>
+            </w:r>
+            <w:proofErr w:type="spellEnd"/>
             <w:r>
               <w:rPr>
                 <w:b/>
                 <w:szCs w:val="21"/>
               </w:rPr>
-              <w:t>Powermax 1250</w:t>
-            </w:r>
-          </w:p>
-          <w:p>
-            <w:pPr>
-              <w:rPr>
-                <w:b/>
-              </w:rPr>
-            </w:pPr>
-            <w:r>
+              <w:t xml:space="preserve"> 1000</w:t>
+            </w:r>
+          </w:p>
+          <w:p>
+            <w:pPr>
               <w:rPr>
                 <w:b/>
                 <w:szCs w:val="21"/>
               </w:rPr>
-              <w:t>Powermax 1650</w:t>
+            </w:pPr>
+            <w:proofErr w:type="spellStart"/>
+            <w:r>
+              <w:rPr>
+                <w:b/>
+                <w:szCs w:val="21"/>
+              </w:rPr>
+              <w:t>Powermax</w:t>
+            </w:r>
+            <w:proofErr w:type="spellEnd"/>
+            <w:r>
+              <w:rPr>
+                <w:b/>
+                <w:szCs w:val="21"/>
+              </w:rPr>
+              <w:t xml:space="preserve"> 1250</w:t>
+            </w:r>
+          </w:p>
+          <w:p>
+            <w:pPr>
+              <w:rPr>
+                <w:b/>
+              </w:rPr>
+            </w:pPr>
+            <w:proofErr w:type="spellStart"/>
+            <w:r>
+              <w:rPr>
+                <w:b/>
+                <w:szCs w:val="21"/>
+              </w:rPr>
+              <w:t>Powermax</w:t>
+            </w:r>
+            <w:proofErr w:type="spellEnd"/>
+            <w:r>
+              <w:rPr>
+                <w:b/>
+                <w:szCs w:val="21"/>
+              </w:rPr>
+              <w:t xml:space="preserve"> 1650</w:t>
             </w:r>
           </w:p>
         </w:tc>
@@ -4225,8 +4642,22 @@
                 <w:sz w:val="20"/>
                 <w:szCs w:val="20"/>
               </w:rPr>
-              <w:t>Plasma Manual Preflow</w:t>
-            </w:r>
+              <w:t xml:space="preserve">Plasma Manual </w:t>
+            </w:r>
+            <w:proofErr w:type="spellStart"/>
+            <w:r>
+              <w:rPr>
+                <w:rFonts w:ascii="宋体" w:eastAsia="宋体" w:hAnsi="宋体" w:cs="宋体" w:hint="eastAsia"/>
+                <w:b/>
+                <w:bCs/>
+                <w:color w:val="FF0000"/>
+                <w:kern w:val="0"/>
+                <w:sz w:val="20"/>
+                <w:szCs w:val="20"/>
+              </w:rPr>
+              <w:t>Preflow</w:t>
+            </w:r>
+            <w:proofErr w:type="spellEnd"/>
           </w:p>
           <w:p>
             <w:pPr>
@@ -4250,8 +4681,22 @@
                 <w:sz w:val="20"/>
                 <w:szCs w:val="20"/>
               </w:rPr>
-              <w:t>Shield Manual Preflow</w:t>
-            </w:r>
+              <w:t xml:space="preserve">Shield Manual </w:t>
+            </w:r>
+            <w:proofErr w:type="spellStart"/>
+            <w:r>
+              <w:rPr>
+                <w:rFonts w:ascii="宋体" w:eastAsia="宋体" w:hAnsi="宋体" w:cs="宋体" w:hint="eastAsia"/>
+                <w:b/>
+                <w:bCs/>
+                <w:color w:val="FF0000"/>
+                <w:kern w:val="0"/>
+                <w:sz w:val="20"/>
+                <w:szCs w:val="20"/>
+              </w:rPr>
+              <w:t>Preflow</w:t>
+            </w:r>
+            <w:proofErr w:type="spellEnd"/>
           </w:p>
           <w:p>
             <w:pPr>
@@ -4275,8 +4720,22 @@
                 <w:sz w:val="20"/>
                 <w:szCs w:val="20"/>
               </w:rPr>
-              <w:t>Plasma Manual Cutflow</w:t>
-            </w:r>
+              <w:t xml:space="preserve">Plasma Manual </w:t>
+            </w:r>
+            <w:proofErr w:type="spellStart"/>
+            <w:r>
+              <w:rPr>
+                <w:rFonts w:ascii="宋体" w:eastAsia="宋体" w:hAnsi="宋体" w:cs="宋体" w:hint="eastAsia"/>
+                <w:b/>
+                <w:bCs/>
+                <w:color w:val="FF0000"/>
+                <w:kern w:val="0"/>
+                <w:sz w:val="20"/>
+                <w:szCs w:val="20"/>
+              </w:rPr>
+              <w:t>Cutflow</w:t>
+            </w:r>
+            <w:proofErr w:type="spellEnd"/>
           </w:p>
           <w:p>
             <w:pPr>
@@ -4300,8 +4759,22 @@
                 <w:sz w:val="20"/>
                 <w:szCs w:val="20"/>
               </w:rPr>
-              <w:t>Shield Manual Cutflow</w:t>
-            </w:r>
+              <w:t xml:space="preserve">Shield Manual </w:t>
+            </w:r>
+            <w:proofErr w:type="spellStart"/>
+            <w:r>
+              <w:rPr>
+                <w:rFonts w:ascii="宋体" w:eastAsia="宋体" w:hAnsi="宋体" w:cs="宋体" w:hint="eastAsia"/>
+                <w:b/>
+                <w:bCs/>
+                <w:color w:val="FF0000"/>
+                <w:kern w:val="0"/>
+                <w:sz w:val="20"/>
+                <w:szCs w:val="20"/>
+              </w:rPr>
+              <w:t>Cutflow</w:t>
+            </w:r>
+            <w:proofErr w:type="spellEnd"/>
           </w:p>
           <w:p>
             <w:pPr>
@@ -4325,8 +4798,22 @@
                 <w:sz w:val="20"/>
                 <w:szCs w:val="20"/>
               </w:rPr>
-              <w:t>Plasma Auto Preflow</w:t>
-            </w:r>
+              <w:t xml:space="preserve">Plasma Auto </w:t>
+            </w:r>
+            <w:proofErr w:type="spellStart"/>
+            <w:r>
+              <w:rPr>
+                <w:rFonts w:ascii="宋体" w:eastAsia="宋体" w:hAnsi="宋体" w:cs="宋体" w:hint="eastAsia"/>
+                <w:b/>
+                <w:bCs/>
+                <w:color w:val="FF0000"/>
+                <w:kern w:val="0"/>
+                <w:sz w:val="20"/>
+                <w:szCs w:val="20"/>
+              </w:rPr>
+              <w:t>Preflow</w:t>
+            </w:r>
+            <w:proofErr w:type="spellEnd"/>
           </w:p>
           <w:p>
             <w:pPr>
@@ -4350,8 +4837,22 @@
                 <w:sz w:val="20"/>
                 <w:szCs w:val="20"/>
               </w:rPr>
-              <w:t>Shield Auto Preflow</w:t>
-            </w:r>
+              <w:t xml:space="preserve">Shield Auto </w:t>
+            </w:r>
+            <w:proofErr w:type="spellStart"/>
+            <w:r>
+              <w:rPr>
+                <w:rFonts w:ascii="宋体" w:eastAsia="宋体" w:hAnsi="宋体" w:cs="宋体" w:hint="eastAsia"/>
+                <w:b/>
+                <w:bCs/>
+                <w:color w:val="FF0000"/>
+                <w:kern w:val="0"/>
+                <w:sz w:val="20"/>
+                <w:szCs w:val="20"/>
+              </w:rPr>
+              <w:t>Preflow</w:t>
+            </w:r>
+            <w:proofErr w:type="spellEnd"/>
           </w:p>
           <w:p>
             <w:pPr>
@@ -4375,8 +4876,22 @@
                 <w:sz w:val="20"/>
                 <w:szCs w:val="20"/>
               </w:rPr>
-              <w:t>Plasma Auto Cutflow</w:t>
-            </w:r>
+              <w:t xml:space="preserve">Plasma Auto </w:t>
+            </w:r>
+            <w:proofErr w:type="spellStart"/>
+            <w:r>
+              <w:rPr>
+                <w:rFonts w:ascii="宋体" w:eastAsia="宋体" w:hAnsi="宋体" w:cs="宋体" w:hint="eastAsia"/>
+                <w:b/>
+                <w:bCs/>
+                <w:color w:val="FF0000"/>
+                <w:kern w:val="0"/>
+                <w:sz w:val="20"/>
+                <w:szCs w:val="20"/>
+              </w:rPr>
+              <w:t>Cutflow</w:t>
+            </w:r>
+            <w:proofErr w:type="spellEnd"/>
           </w:p>
           <w:p>
             <w:pPr>
@@ -4400,8 +4915,22 @@
                 <w:sz w:val="20"/>
                 <w:szCs w:val="20"/>
               </w:rPr>
-              <w:t>Shield Auto Cutflow</w:t>
-            </w:r>
+              <w:t xml:space="preserve">Shield Auto </w:t>
+            </w:r>
+            <w:proofErr w:type="spellStart"/>
+            <w:r>
+              <w:rPr>
+                <w:rFonts w:ascii="宋体" w:eastAsia="宋体" w:hAnsi="宋体" w:cs="宋体" w:hint="eastAsia"/>
+                <w:b/>
+                <w:bCs/>
+                <w:color w:val="FF0000"/>
+                <w:kern w:val="0"/>
+                <w:sz w:val="20"/>
+                <w:szCs w:val="20"/>
+              </w:rPr>
+              <w:t>Cutflow</w:t>
+            </w:r>
+            <w:proofErr w:type="spellEnd"/>
           </w:p>
           <w:p>
             <w:r>
@@ -4753,12 +5282,14 @@
         </w:rPr>
         <w:t>其余的</w:t>
       </w:r>
+      <w:proofErr w:type="spellStart"/>
       <w:r>
         <w:rPr>
           <w:rFonts w:hint="eastAsia"/>
         </w:rPr>
         <w:t>PowermaxXXX</w:t>
       </w:r>
+      <w:proofErr w:type="spellEnd"/>
       <w:r>
         <w:rPr>
           <w:rFonts w:hint="eastAsia"/>
@@ -4790,7 +5321,21 @@
         <w:rPr>
           <w:rFonts w:hint="eastAsia"/>
         </w:rPr>
-        <w:t>割炬下降时间</w:t>
+        <w:t>割</w:t>
+      </w:r>
+      <w:proofErr w:type="gramStart"/>
+      <w:r>
+        <w:rPr>
+          <w:rFonts w:hint="eastAsia"/>
+        </w:rPr>
+        <w:t>炬</w:t>
+      </w:r>
+      <w:proofErr w:type="gramEnd"/>
+      <w:r>
+        <w:rPr>
+          <w:rFonts w:hint="eastAsia"/>
+        </w:rPr>
+        <w:t>下降时间</w:t>
       </w:r>
     </w:p>
     <w:p>
@@ -4822,7 +5367,21 @@
         <w:rPr>
           <w:rFonts w:hint="eastAsia"/>
         </w:rPr>
-        <w:t>割炬上升时间</w:t>
+        <w:t>割</w:t>
+      </w:r>
+      <w:proofErr w:type="gramStart"/>
+      <w:r>
+        <w:rPr>
+          <w:rFonts w:hint="eastAsia"/>
+        </w:rPr>
+        <w:t>炬</w:t>
+      </w:r>
+      <w:proofErr w:type="gramEnd"/>
+      <w:r>
+        <w:rPr>
+          <w:rFonts w:hint="eastAsia"/>
+        </w:rPr>
+        <w:t>上升时间</w:t>
       </w:r>
     </w:p>
     <w:p>
@@ -4845,12 +5404,14 @@
         </w:numPr>
         <w:ind w:firstLineChars="0"/>
       </w:pPr>
+      <w:proofErr w:type="spellStart"/>
       <w:r>
         <w:rPr>
           <w:rFonts w:hint="eastAsia"/>
         </w:rPr>
         <w:t>Powermax</w:t>
       </w:r>
+      <w:proofErr w:type="spellEnd"/>
       <w:r>
         <w:rPr>
           <w:rFonts w:hint="eastAsia"/>
@@ -4867,7 +5428,14 @@
         <w:rPr>
           <w:rFonts w:hint="eastAsia"/>
         </w:rPr>
-        <w:t>指的是切割表界面中当前所选择的</w:t>
+        <w:t>指的是切割表界面中当前所选择</w:t>
+      </w:r>
+      <w:proofErr w:type="gramStart"/>
+      <w:r>
+        <w:rPr>
+          <w:rFonts w:hint="eastAsia"/>
+        </w:rPr>
+        <w:t>的</w:t>
       </w:r>
       <w:r>
         <w:rPr>
@@ -4879,7 +5447,14 @@
         <w:rPr>
           <w:rFonts w:hint="eastAsia"/>
         </w:rPr>
-        <w:t>线缆级别</w:t>
+        <w:t>线缆</w:t>
+      </w:r>
+      <w:proofErr w:type="gramEnd"/>
+      <w:r>
+        <w:rPr>
+          <w:rFonts w:hint="eastAsia"/>
+        </w:rPr>
+        <w:t>级别</w:t>
       </w:r>
       <w:r>
         <w:rPr>
@@ -4903,12 +5478,14 @@
         </w:numPr>
         <w:ind w:firstLineChars="0"/>
       </w:pPr>
+      <w:proofErr w:type="spellStart"/>
       <w:r>
         <w:rPr>
           <w:rFonts w:hint="eastAsia"/>
         </w:rPr>
         <w:t>Powermax</w:t>
       </w:r>
+      <w:proofErr w:type="spellEnd"/>
       <w:r>
         <w:rPr>
           <w:rFonts w:hint="eastAsia"/>
@@ -4987,7 +5564,7 @@
                     <a:blip r:embed="rId9" cstate="print">
                       <a:extLst>
                         <a:ext uri="{28A0092B-C50C-407E-A947-70E740481C1C}">
-                          <a14:useLocalDpi xmlns="" xmlns:wpc="http://schemas.microsoft.com/office/word/2010/wordprocessingCanvas" xmlns:mc="http://schemas.openxmlformats.org/markup-compatibility/2006" xmlns:o="urn:schemas-microsoft-com:office:office" xmlns:v="urn:schemas-microsoft-com:vml" xmlns:wp14="http://schemas.microsoft.com/office/word/2010/wordprocessingDrawing" xmlns:w10="urn:schemas-microsoft-com:office:word" xmlns:w="http://schemas.openxmlformats.org/wordprocessingml/2006/main" xmlns:w14="http://schemas.microsoft.com/office/word/2010/wordml" xmlns:w15="http://schemas.microsoft.com/office/word/2012/wordml" xmlns:wpg="http://schemas.microsoft.com/office/word/2010/wordprocessingGroup" xmlns:wpi="http://schemas.microsoft.com/office/word/2010/wordprocessingInk" xmlns:wps="http://schemas.microsoft.com/office/word/2010/wordprocessingShape" xmlns:a14="http://schemas.microsoft.com/office/drawing/2010/main" val="0"/>
+                          <a14:useLocalDpi xmlns:a14="http://schemas.microsoft.com/office/drawing/2010/main" xmlns:wps="http://schemas.microsoft.com/office/word/2010/wordprocessingShape" xmlns:wpi="http://schemas.microsoft.com/office/word/2010/wordprocessingInk" xmlns:wpg="http://schemas.microsoft.com/office/word/2010/wordprocessingGroup" xmlns:w15="http://schemas.microsoft.com/office/word/2012/wordml" xmlns:w14="http://schemas.microsoft.com/office/word/2010/wordml" xmlns:w="http://schemas.openxmlformats.org/wordprocessingml/2006/main" xmlns:w10="urn:schemas-microsoft-com:office:word" xmlns:wp14="http://schemas.microsoft.com/office/word/2010/wordprocessingDrawing" xmlns:v="urn:schemas-microsoft-com:vml" xmlns:o="urn:schemas-microsoft-com:office:office" xmlns:mc="http://schemas.openxmlformats.org/markup-compatibility/2006" xmlns:wpc="http://schemas.microsoft.com/office/word/2010/wordprocessingCanvas" xmlns="" val="0"/>
                         </a:ext>
                       </a:extLst>
                     </a:blip>
@@ -5085,12 +5662,14 @@
         </w:rPr>
         <w:t>打开</w:t>
       </w:r>
+      <w:proofErr w:type="spellStart"/>
       <w:r>
         <w:rPr>
           <w:rFonts w:hint="eastAsia"/>
         </w:rPr>
         <w:t>HyperthermCNC</w:t>
       </w:r>
+      <w:proofErr w:type="spellEnd"/>
       <w:r>
         <w:rPr>
           <w:rFonts w:hint="eastAsia"/>
@@ -5109,12 +5688,14 @@
         </w:rPr>
         <w:t>等离子电源配置为</w:t>
       </w:r>
+      <w:proofErr w:type="spellStart"/>
       <w:r>
         <w:rPr>
           <w:rFonts w:hint="eastAsia"/>
         </w:rPr>
         <w:t>PowermaxXXX</w:t>
       </w:r>
+      <w:proofErr w:type="spellEnd"/>
       <w:r>
         <w:rPr>
           <w:rFonts w:hint="eastAsia"/>
@@ -5393,7 +5974,7 @@
                     <a:blip r:embed="rId10" cstate="print">
                       <a:extLst>
                         <a:ext uri="{28A0092B-C50C-407E-A947-70E740481C1C}">
-                          <a14:useLocalDpi xmlns="" xmlns:wpc="http://schemas.microsoft.com/office/word/2010/wordprocessingCanvas" xmlns:mc="http://schemas.openxmlformats.org/markup-compatibility/2006" xmlns:o="urn:schemas-microsoft-com:office:office" xmlns:v="urn:schemas-microsoft-com:vml" xmlns:wp14="http://schemas.microsoft.com/office/word/2010/wordprocessingDrawing" xmlns:w10="urn:schemas-microsoft-com:office:word" xmlns:w="http://schemas.openxmlformats.org/wordprocessingml/2006/main" xmlns:w14="http://schemas.microsoft.com/office/word/2010/wordml" xmlns:w15="http://schemas.microsoft.com/office/word/2012/wordml" xmlns:wpg="http://schemas.microsoft.com/office/word/2010/wordprocessingGroup" xmlns:wpi="http://schemas.microsoft.com/office/word/2010/wordprocessingInk" xmlns:wps="http://schemas.microsoft.com/office/word/2010/wordprocessingShape" xmlns:a14="http://schemas.microsoft.com/office/drawing/2010/main" val="0"/>
+                          <a14:useLocalDpi xmlns:a14="http://schemas.microsoft.com/office/drawing/2010/main" xmlns:wps="http://schemas.microsoft.com/office/word/2010/wordprocessingShape" xmlns:wpi="http://schemas.microsoft.com/office/word/2010/wordprocessingInk" xmlns:wpg="http://schemas.microsoft.com/office/word/2010/wordprocessingGroup" xmlns:w15="http://schemas.microsoft.com/office/word/2012/wordml" xmlns:w14="http://schemas.microsoft.com/office/word/2010/wordml" xmlns:w="http://schemas.openxmlformats.org/wordprocessingml/2006/main" xmlns:w10="urn:schemas-microsoft-com:office:word" xmlns:wp14="http://schemas.microsoft.com/office/word/2010/wordprocessingDrawing" xmlns:v="urn:schemas-microsoft-com:vml" xmlns:o="urn:schemas-microsoft-com:office:office" xmlns:mc="http://schemas.openxmlformats.org/markup-compatibility/2006" xmlns:wpc="http://schemas.microsoft.com/office/word/2010/wordprocessingCanvas" xmlns="" val="0"/>
                         </a:ext>
                       </a:extLst>
                     </a:blip>
@@ -5709,7 +6290,25 @@
           <w:b/>
           <w:szCs w:val="21"/>
         </w:rPr>
-        <w:t>割炬类型、材料类型、专用材料、工艺电流、等离子</w:t>
+        <w:t>割</w:t>
+      </w:r>
+      <w:proofErr w:type="gramStart"/>
+      <w:r>
+        <w:rPr>
+          <w:rFonts w:hint="eastAsia"/>
+          <w:b/>
+          <w:szCs w:val="21"/>
+        </w:rPr>
+        <w:t>炬</w:t>
+      </w:r>
+      <w:proofErr w:type="gramEnd"/>
+      <w:r>
+        <w:rPr>
+          <w:rFonts w:hint="eastAsia"/>
+          <w:b/>
+          <w:szCs w:val="21"/>
+        </w:rPr>
+        <w:t>类型、材料类型、专用材料、工艺电流、等离子</w:t>
       </w:r>
       <w:r>
         <w:rPr>
@@ -5784,12 +6383,21 @@
         </w:rPr>
         <w:t>23m</w:t>
       </w:r>
-      <w:r>
-        <w:rPr>
-          <w:rFonts w:hint="eastAsia"/>
-          <w:szCs w:val="21"/>
-        </w:rPr>
-        <w:t>的割枪长度的</w:t>
+      <w:proofErr w:type="gramStart"/>
+      <w:r>
+        <w:rPr>
+          <w:rFonts w:hint="eastAsia"/>
+          <w:szCs w:val="21"/>
+        </w:rPr>
+        <w:t>的割枪长度</w:t>
+      </w:r>
+      <w:proofErr w:type="gramEnd"/>
+      <w:r>
+        <w:rPr>
+          <w:rFonts w:hint="eastAsia"/>
+          <w:szCs w:val="21"/>
+        </w:rPr>
+        <w:t>的</w:t>
       </w:r>
       <w:r>
         <w:rPr>
@@ -5839,8 +6447,17 @@
           <w:rFonts w:hint="eastAsia"/>
           <w:szCs w:val="21"/>
         </w:rPr>
-        <w:t>割炬</w:t>
-      </w:r>
+        <w:t>割</w:t>
+      </w:r>
+      <w:proofErr w:type="gramStart"/>
+      <w:r>
+        <w:rPr>
+          <w:rFonts w:hint="eastAsia"/>
+          <w:szCs w:val="21"/>
+        </w:rPr>
+        <w:t>炬</w:t>
+      </w:r>
+      <w:proofErr w:type="gramEnd"/>
       <w:r>
         <w:rPr>
           <w:rFonts w:hint="eastAsia"/>
@@ -5937,7 +6554,7 @@
                     <a:blip r:embed="rId11" cstate="print">
                       <a:extLst>
                         <a:ext uri="{28A0092B-C50C-407E-A947-70E740481C1C}">
-                          <a14:useLocalDpi xmlns="" xmlns:wpc="http://schemas.microsoft.com/office/word/2010/wordprocessingCanvas" xmlns:mc="http://schemas.openxmlformats.org/markup-compatibility/2006" xmlns:o="urn:schemas-microsoft-com:office:office" xmlns:v="urn:schemas-microsoft-com:vml" xmlns:wp14="http://schemas.microsoft.com/office/word/2010/wordprocessingDrawing" xmlns:w10="urn:schemas-microsoft-com:office:word" xmlns:w="http://schemas.openxmlformats.org/wordprocessingml/2006/main" xmlns:w14="http://schemas.microsoft.com/office/word/2010/wordml" xmlns:w15="http://schemas.microsoft.com/office/word/2012/wordml" xmlns:wpg="http://schemas.microsoft.com/office/word/2010/wordprocessingGroup" xmlns:wpi="http://schemas.microsoft.com/office/word/2010/wordprocessingInk" xmlns:wps="http://schemas.microsoft.com/office/word/2010/wordprocessingShape" xmlns:a14="http://schemas.microsoft.com/office/drawing/2010/main" val="0"/>
+                          <a14:useLocalDpi xmlns:a14="http://schemas.microsoft.com/office/drawing/2010/main" xmlns:wps="http://schemas.microsoft.com/office/word/2010/wordprocessingShape" xmlns:wpi="http://schemas.microsoft.com/office/word/2010/wordprocessingInk" xmlns:wpg="http://schemas.microsoft.com/office/word/2010/wordprocessingGroup" xmlns:w15="http://schemas.microsoft.com/office/word/2012/wordml" xmlns:w14="http://schemas.microsoft.com/office/word/2010/wordml" xmlns:w="http://schemas.openxmlformats.org/wordprocessingml/2006/main" xmlns:w10="urn:schemas-microsoft-com:office:word" xmlns:wp14="http://schemas.microsoft.com/office/word/2010/wordprocessingDrawing" xmlns:v="urn:schemas-microsoft-com:vml" xmlns:o="urn:schemas-microsoft-com:office:office" xmlns:mc="http://schemas.openxmlformats.org/markup-compatibility/2006" xmlns:wpc="http://schemas.microsoft.com/office/word/2010/wordprocessingCanvas" xmlns="" val="0"/>
                         </a:ext>
                       </a:extLst>
                     </a:blip>
@@ -6055,7 +6672,7 @@
                     <a:blip r:embed="rId12" cstate="print">
                       <a:extLst>
                         <a:ext uri="{28A0092B-C50C-407E-A947-70E740481C1C}">
-                          <a14:useLocalDpi xmlns="" xmlns:wpc="http://schemas.microsoft.com/office/word/2010/wordprocessingCanvas" xmlns:mc="http://schemas.openxmlformats.org/markup-compatibility/2006" xmlns:o="urn:schemas-microsoft-com:office:office" xmlns:v="urn:schemas-microsoft-com:vml" xmlns:wp14="http://schemas.microsoft.com/office/word/2010/wordprocessingDrawing" xmlns:w10="urn:schemas-microsoft-com:office:word" xmlns:w="http://schemas.openxmlformats.org/wordprocessingml/2006/main" xmlns:w14="http://schemas.microsoft.com/office/word/2010/wordml" xmlns:w15="http://schemas.microsoft.com/office/word/2012/wordml" xmlns:wpg="http://schemas.microsoft.com/office/word/2010/wordprocessingGroup" xmlns:wpi="http://schemas.microsoft.com/office/word/2010/wordprocessingInk" xmlns:wps="http://schemas.microsoft.com/office/word/2010/wordprocessingShape" xmlns:a14="http://schemas.microsoft.com/office/drawing/2010/main" val="0"/>
+                          <a14:useLocalDpi xmlns:a14="http://schemas.microsoft.com/office/drawing/2010/main" xmlns:wps="http://schemas.microsoft.com/office/word/2010/wordprocessingShape" xmlns:wpi="http://schemas.microsoft.com/office/word/2010/wordprocessingInk" xmlns:wpg="http://schemas.microsoft.com/office/word/2010/wordprocessingGroup" xmlns:w15="http://schemas.microsoft.com/office/word/2012/wordml" xmlns:w14="http://schemas.microsoft.com/office/word/2010/wordml" xmlns:w="http://schemas.openxmlformats.org/wordprocessingml/2006/main" xmlns:w10="urn:schemas-microsoft-com:office:word" xmlns:wp14="http://schemas.microsoft.com/office/word/2010/wordprocessingDrawing" xmlns:v="urn:schemas-microsoft-com:vml" xmlns:o="urn:schemas-microsoft-com:office:office" xmlns:mc="http://schemas.openxmlformats.org/markup-compatibility/2006" xmlns:wpc="http://schemas.microsoft.com/office/word/2010/wordprocessingCanvas" xmlns="" val="0"/>
                         </a:ext>
                       </a:extLst>
                     </a:blip>
@@ -6167,7 +6784,7 @@
                     <a:blip r:embed="rId13" cstate="print">
                       <a:extLst>
                         <a:ext uri="{28A0092B-C50C-407E-A947-70E740481C1C}">
-                          <a14:useLocalDpi xmlns="" xmlns:wpc="http://schemas.microsoft.com/office/word/2010/wordprocessingCanvas" xmlns:mc="http://schemas.openxmlformats.org/markup-compatibility/2006" xmlns:o="urn:schemas-microsoft-com:office:office" xmlns:v="urn:schemas-microsoft-com:vml" xmlns:wp14="http://schemas.microsoft.com/office/word/2010/wordprocessingDrawing" xmlns:w10="urn:schemas-microsoft-com:office:word" xmlns:w="http://schemas.openxmlformats.org/wordprocessingml/2006/main" xmlns:w14="http://schemas.microsoft.com/office/word/2010/wordml" xmlns:w15="http://schemas.microsoft.com/office/word/2012/wordml" xmlns:wpg="http://schemas.microsoft.com/office/word/2010/wordprocessingGroup" xmlns:wpi="http://schemas.microsoft.com/office/word/2010/wordprocessingInk" xmlns:wps="http://schemas.microsoft.com/office/word/2010/wordprocessingShape" xmlns:a14="http://schemas.microsoft.com/office/drawing/2010/main" val="0"/>
+                          <a14:useLocalDpi xmlns:a14="http://schemas.microsoft.com/office/drawing/2010/main" xmlns:wps="http://schemas.microsoft.com/office/word/2010/wordprocessingShape" xmlns:wpi="http://schemas.microsoft.com/office/word/2010/wordprocessingInk" xmlns:wpg="http://schemas.microsoft.com/office/word/2010/wordprocessingGroup" xmlns:w15="http://schemas.microsoft.com/office/word/2012/wordml" xmlns:w14="http://schemas.microsoft.com/office/word/2010/wordml" xmlns:w="http://schemas.openxmlformats.org/wordprocessingml/2006/main" xmlns:w10="urn:schemas-microsoft-com:office:word" xmlns:wp14="http://schemas.microsoft.com/office/word/2010/wordprocessingDrawing" xmlns:v="urn:schemas-microsoft-com:vml" xmlns:o="urn:schemas-microsoft-com:office:office" xmlns:mc="http://schemas.openxmlformats.org/markup-compatibility/2006" xmlns:wpc="http://schemas.microsoft.com/office/word/2010/wordprocessingCanvas" xmlns="" val="0"/>
                         </a:ext>
                       </a:extLst>
                     </a:blip>
@@ -6278,7 +6895,7 @@
                     <a:blip r:embed="rId14" cstate="print">
                       <a:extLst>
                         <a:ext uri="{28A0092B-C50C-407E-A947-70E740481C1C}">
-                          <a14:useLocalDpi xmlns="" xmlns:wpc="http://schemas.microsoft.com/office/word/2010/wordprocessingCanvas" xmlns:mc="http://schemas.openxmlformats.org/markup-compatibility/2006" xmlns:o="urn:schemas-microsoft-com:office:office" xmlns:v="urn:schemas-microsoft-com:vml" xmlns:wp14="http://schemas.microsoft.com/office/word/2010/wordprocessingDrawing" xmlns:w10="urn:schemas-microsoft-com:office:word" xmlns:w="http://schemas.openxmlformats.org/wordprocessingml/2006/main" xmlns:w14="http://schemas.microsoft.com/office/word/2010/wordml" xmlns:w15="http://schemas.microsoft.com/office/word/2012/wordml" xmlns:wpg="http://schemas.microsoft.com/office/word/2010/wordprocessingGroup" xmlns:wpi="http://schemas.microsoft.com/office/word/2010/wordprocessingInk" xmlns:wps="http://schemas.microsoft.com/office/word/2010/wordprocessingShape" xmlns:a14="http://schemas.microsoft.com/office/drawing/2010/main" val="0"/>
+                          <a14:useLocalDpi xmlns:a14="http://schemas.microsoft.com/office/drawing/2010/main" xmlns:wps="http://schemas.microsoft.com/office/word/2010/wordprocessingShape" xmlns:wpi="http://schemas.microsoft.com/office/word/2010/wordprocessingInk" xmlns:wpg="http://schemas.microsoft.com/office/word/2010/wordprocessingGroup" xmlns:w15="http://schemas.microsoft.com/office/word/2012/wordml" xmlns:w14="http://schemas.microsoft.com/office/word/2010/wordml" xmlns:w="http://schemas.openxmlformats.org/wordprocessingml/2006/main" xmlns:w10="urn:schemas-microsoft-com:office:word" xmlns:wp14="http://schemas.microsoft.com/office/word/2010/wordprocessingDrawing" xmlns:v="urn:schemas-microsoft-com:vml" xmlns:o="urn:schemas-microsoft-com:office:office" xmlns:mc="http://schemas.openxmlformats.org/markup-compatibility/2006" xmlns:wpc="http://schemas.microsoft.com/office/word/2010/wordprocessingCanvas" xmlns="" val="0"/>
                         </a:ext>
                       </a:extLst>
                     </a:blip>
@@ -6382,6 +6999,7 @@
       <w:pPr>
         <w:ind w:firstLineChars="200" w:firstLine="420"/>
         <w:rPr>
+          <w:rFonts w:hint="eastAsia"/>
           <w:szCs w:val="21"/>
         </w:rPr>
       </w:pPr>
@@ -6586,7 +7204,52 @@
           <w:rFonts w:hint="eastAsia"/>
           <w:szCs w:val="21"/>
         </w:rPr>
-        <w:t>特别的，这几个型号的等离子电源参数区，只有“切割流设置”。</w:t>
+        <w:t>工艺选择区有</w:t>
+      </w:r>
+      <w:r>
+        <w:rPr>
+          <w:rFonts w:hint="eastAsia"/>
+          <w:szCs w:val="21"/>
+        </w:rPr>
+        <w:t>6</w:t>
+      </w:r>
+      <w:r>
+        <w:rPr>
+          <w:rFonts w:hint="eastAsia"/>
+          <w:szCs w:val="21"/>
+        </w:rPr>
+        <w:t>个参数：</w:t>
+      </w:r>
+      <w:r>
+        <w:rPr>
+          <w:rFonts w:hint="eastAsia"/>
+          <w:b/>
+          <w:szCs w:val="21"/>
+        </w:rPr>
+        <w:t>割炬类型、材料类型、专用材料、工艺电流、等离子</w:t>
+      </w:r>
+      <w:r>
+        <w:rPr>
+          <w:rFonts w:hint="eastAsia"/>
+          <w:b/>
+          <w:szCs w:val="21"/>
+        </w:rPr>
+        <w:t>/</w:t>
+      </w:r>
+      <w:r>
+        <w:rPr>
+          <w:rFonts w:hint="eastAsia"/>
+          <w:b/>
+          <w:szCs w:val="21"/>
+        </w:rPr>
+        <w:t>保护气体、材料厚度</w:t>
+      </w:r>
+      <w:r>
+        <w:rPr>
+          <w:rFonts w:hint="eastAsia"/>
+          <w:szCs w:val="21"/>
+        </w:rPr>
+        <w:t>。</w:t>
       </w:r>
     </w:p>
     <w:p>
@@ -6601,6 +7264,21 @@
           <w:rFonts w:hint="eastAsia"/>
           <w:szCs w:val="21"/>
         </w:rPr>
+        <w:t>特别的，这几个型号的等离子电源参数区，只有“切割流设置”。</w:t>
+      </w:r>
+    </w:p>
+    <w:p>
+      <w:pPr>
+        <w:ind w:firstLineChars="200" w:firstLine="420"/>
+        <w:rPr>
+          <w:szCs w:val="21"/>
+        </w:rPr>
+      </w:pPr>
+      <w:r>
+        <w:rPr>
+          <w:rFonts w:hint="eastAsia"/>
+          <w:szCs w:val="21"/>
+        </w:rPr>
         <w:t>Powermax600</w:t>
       </w:r>
       <w:r>
@@ -6608,7 +7286,23 @@
           <w:rFonts w:hint="eastAsia"/>
           <w:szCs w:val="21"/>
         </w:rPr>
-        <w:t>的割枪类型有两种：</w:t>
+        <w:t>的</w:t>
+      </w:r>
+      <w:proofErr w:type="gramStart"/>
+      <w:r>
+        <w:rPr>
+          <w:rFonts w:hint="eastAsia"/>
+          <w:szCs w:val="21"/>
+        </w:rPr>
+        <w:t>割枪类型</w:t>
+      </w:r>
+      <w:proofErr w:type="gramEnd"/>
+      <w:r>
+        <w:rPr>
+          <w:rFonts w:hint="eastAsia"/>
+          <w:szCs w:val="21"/>
+        </w:rPr>
+        <w:t>有两种：</w:t>
       </w:r>
       <w:r>
         <w:rPr>
@@ -6624,6 +7318,7 @@
         </w:rPr>
         <w:t>、</w:t>
       </w:r>
+      <w:proofErr w:type="spellStart"/>
       <w:r>
         <w:rPr>
           <w:rFonts w:hint="eastAsia"/>
@@ -6631,6 +7326,7 @@
         </w:rPr>
         <w:t>FineCut</w:t>
       </w:r>
+      <w:proofErr w:type="spellEnd"/>
       <w:r>
         <w:rPr>
           <w:rFonts w:hint="eastAsia"/>
@@ -6673,7 +7369,7 @@
                     <a:blip r:embed="rId15" cstate="print">
                       <a:extLst>
                         <a:ext uri="{28A0092B-C50C-407E-A947-70E740481C1C}">
-                          <a14:useLocalDpi xmlns="" xmlns:wpc="http://schemas.microsoft.com/office/word/2010/wordprocessingCanvas" xmlns:mc="http://schemas.openxmlformats.org/markup-compatibility/2006" xmlns:o="urn:schemas-microsoft-com:office:office" xmlns:v="urn:schemas-microsoft-com:vml" xmlns:wp14="http://schemas.microsoft.com/office/word/2010/wordprocessingDrawing" xmlns:w10="urn:schemas-microsoft-com:office:word" xmlns:w="http://schemas.openxmlformats.org/wordprocessingml/2006/main" xmlns:w14="http://schemas.microsoft.com/office/word/2010/wordml" xmlns:w15="http://schemas.microsoft.com/office/word/2012/wordml" xmlns:wpg="http://schemas.microsoft.com/office/word/2010/wordprocessingGroup" xmlns:wpi="http://schemas.microsoft.com/office/word/2010/wordprocessingInk" xmlns:wps="http://schemas.microsoft.com/office/word/2010/wordprocessingShape" xmlns:a14="http://schemas.microsoft.com/office/drawing/2010/main" val="0"/>
+                          <a14:useLocalDpi xmlns:a14="http://schemas.microsoft.com/office/drawing/2010/main" xmlns:wps="http://schemas.microsoft.com/office/word/2010/wordprocessingShape" xmlns:wpi="http://schemas.microsoft.com/office/word/2010/wordprocessingInk" xmlns:wpg="http://schemas.microsoft.com/office/word/2010/wordprocessingGroup" xmlns:w15="http://schemas.microsoft.com/office/word/2012/wordml" xmlns:w14="http://schemas.microsoft.com/office/word/2010/wordml" xmlns:w="http://schemas.openxmlformats.org/wordprocessingml/2006/main" xmlns:w10="urn:schemas-microsoft-com:office:word" xmlns:wp14="http://schemas.microsoft.com/office/word/2010/wordprocessingDrawing" xmlns:v="urn:schemas-microsoft-com:vml" xmlns:o="urn:schemas-microsoft-com:office:office" xmlns:mc="http://schemas.openxmlformats.org/markup-compatibility/2006" xmlns:wpc="http://schemas.microsoft.com/office/word/2010/wordprocessingCanvas" xmlns="" val="0"/>
                         </a:ext>
                       </a:extLst>
                     </a:blip>
@@ -6776,7 +7472,23 @@
           <w:rFonts w:hint="eastAsia"/>
           <w:szCs w:val="21"/>
         </w:rPr>
-        <w:t>的割枪类型有两种：</w:t>
+        <w:t>的</w:t>
+      </w:r>
+      <w:proofErr w:type="gramStart"/>
+      <w:r>
+        <w:rPr>
+          <w:rFonts w:hint="eastAsia"/>
+          <w:szCs w:val="21"/>
+        </w:rPr>
+        <w:t>割枪类型</w:t>
+      </w:r>
+      <w:proofErr w:type="gramEnd"/>
+      <w:r>
+        <w:rPr>
+          <w:rFonts w:hint="eastAsia"/>
+          <w:szCs w:val="21"/>
+        </w:rPr>
+        <w:t>有两种：</w:t>
       </w:r>
       <w:r>
         <w:rPr>
@@ -6792,6 +7504,7 @@
         </w:rPr>
         <w:t>、</w:t>
       </w:r>
+      <w:proofErr w:type="spellStart"/>
       <w:r>
         <w:rPr>
           <w:rFonts w:hint="eastAsia"/>
@@ -6799,6 +7512,7 @@
         </w:rPr>
         <w:t>FineCut</w:t>
       </w:r>
+      <w:proofErr w:type="spellEnd"/>
       <w:r>
         <w:rPr>
           <w:rFonts w:hint="eastAsia"/>
@@ -6841,7 +7555,7 @@
                     <a:blip r:embed="rId16" cstate="print">
                       <a:extLst>
                         <a:ext uri="{28A0092B-C50C-407E-A947-70E740481C1C}">
-                          <a14:useLocalDpi xmlns="" xmlns:wpc="http://schemas.microsoft.com/office/word/2010/wordprocessingCanvas" xmlns:mc="http://schemas.openxmlformats.org/markup-compatibility/2006" xmlns:o="urn:schemas-microsoft-com:office:office" xmlns:v="urn:schemas-microsoft-com:vml" xmlns:wp14="http://schemas.microsoft.com/office/word/2010/wordprocessingDrawing" xmlns:w10="urn:schemas-microsoft-com:office:word" xmlns:w="http://schemas.openxmlformats.org/wordprocessingml/2006/main" xmlns:w14="http://schemas.microsoft.com/office/word/2010/wordml" xmlns:w15="http://schemas.microsoft.com/office/word/2012/wordml" xmlns:wpg="http://schemas.microsoft.com/office/word/2010/wordprocessingGroup" xmlns:wpi="http://schemas.microsoft.com/office/word/2010/wordprocessingInk" xmlns:wps="http://schemas.microsoft.com/office/word/2010/wordprocessingShape" xmlns:a14="http://schemas.microsoft.com/office/drawing/2010/main" val="0"/>
+                          <a14:useLocalDpi xmlns:a14="http://schemas.microsoft.com/office/drawing/2010/main" xmlns:wps="http://schemas.microsoft.com/office/word/2010/wordprocessingShape" xmlns:wpi="http://schemas.microsoft.com/office/word/2010/wordprocessingInk" xmlns:wpg="http://schemas.microsoft.com/office/word/2010/wordprocessingGroup" xmlns:w15="http://schemas.microsoft.com/office/word/2012/wordml" xmlns:w14="http://schemas.microsoft.com/office/word/2010/wordml" xmlns:w="http://schemas.openxmlformats.org/wordprocessingml/2006/main" xmlns:w10="urn:schemas-microsoft-com:office:word" xmlns:wp14="http://schemas.microsoft.com/office/word/2010/wordprocessingDrawing" xmlns:v="urn:schemas-microsoft-com:vml" xmlns:o="urn:schemas-microsoft-com:office:office" xmlns:mc="http://schemas.openxmlformats.org/markup-compatibility/2006" xmlns:wpc="http://schemas.microsoft.com/office/word/2010/wordprocessingCanvas" xmlns="" val="0"/>
                         </a:ext>
                       </a:extLst>
                     </a:blip>
@@ -6943,7 +7657,23 @@
           <w:rFonts w:hint="eastAsia"/>
           <w:szCs w:val="21"/>
         </w:rPr>
-        <w:t>的割枪类型有种：</w:t>
+        <w:t>的</w:t>
+      </w:r>
+      <w:proofErr w:type="gramStart"/>
+      <w:r>
+        <w:rPr>
+          <w:rFonts w:hint="eastAsia"/>
+          <w:szCs w:val="21"/>
+        </w:rPr>
+        <w:t>割枪类型</w:t>
+      </w:r>
+      <w:proofErr w:type="gramEnd"/>
+      <w:r>
+        <w:rPr>
+          <w:rFonts w:hint="eastAsia"/>
+          <w:szCs w:val="21"/>
+        </w:rPr>
+        <w:t>有种：</w:t>
       </w:r>
       <w:r>
         <w:rPr>
@@ -6959,6 +7689,7 @@
         </w:rPr>
         <w:t>、</w:t>
       </w:r>
+      <w:proofErr w:type="spellStart"/>
       <w:r>
         <w:rPr>
           <w:rFonts w:hint="eastAsia"/>
@@ -6966,6 +7697,7 @@
         </w:rPr>
         <w:t>FineCut</w:t>
       </w:r>
+      <w:proofErr w:type="spellEnd"/>
       <w:r>
         <w:rPr>
           <w:rFonts w:hint="eastAsia"/>
@@ -6973,6 +7705,7 @@
         </w:rPr>
         <w:t>、</w:t>
       </w:r>
+      <w:proofErr w:type="spellStart"/>
       <w:r>
         <w:rPr>
           <w:rFonts w:hint="eastAsia"/>
@@ -6980,6 +7713,7 @@
         </w:rPr>
         <w:t>Duramax</w:t>
       </w:r>
+      <w:proofErr w:type="spellEnd"/>
       <w:r>
         <w:rPr>
           <w:rFonts w:hint="eastAsia"/>
@@ -7021,7 +7755,7 @@
                     <a:blip r:embed="rId17" cstate="print">
                       <a:extLst>
                         <a:ext uri="{28A0092B-C50C-407E-A947-70E740481C1C}">
-                          <a14:useLocalDpi xmlns="" xmlns:wpc="http://schemas.microsoft.com/office/word/2010/wordprocessingCanvas" xmlns:mc="http://schemas.openxmlformats.org/markup-compatibility/2006" xmlns:o="urn:schemas-microsoft-com:office:office" xmlns:v="urn:schemas-microsoft-com:vml" xmlns:wp14="http://schemas.microsoft.com/office/word/2010/wordprocessingDrawing" xmlns:w10="urn:schemas-microsoft-com:office:word" xmlns:w="http://schemas.openxmlformats.org/wordprocessingml/2006/main" xmlns:w14="http://schemas.microsoft.com/office/word/2010/wordml" xmlns:w15="http://schemas.microsoft.com/office/word/2012/wordml" xmlns:wpg="http://schemas.microsoft.com/office/word/2010/wordprocessingGroup" xmlns:wpi="http://schemas.microsoft.com/office/word/2010/wordprocessingInk" xmlns:wps="http://schemas.microsoft.com/office/word/2010/wordprocessingShape" xmlns:a14="http://schemas.microsoft.com/office/drawing/2010/main" val="0"/>
+                          <a14:useLocalDpi xmlns:a14="http://schemas.microsoft.com/office/drawing/2010/main" xmlns:wps="http://schemas.microsoft.com/office/word/2010/wordprocessingShape" xmlns:wpi="http://schemas.microsoft.com/office/word/2010/wordprocessingInk" xmlns:wpg="http://schemas.microsoft.com/office/word/2010/wordprocessingGroup" xmlns:w15="http://schemas.microsoft.com/office/word/2012/wordml" xmlns:w14="http://schemas.microsoft.com/office/word/2010/wordml" xmlns:w="http://schemas.openxmlformats.org/wordprocessingml/2006/main" xmlns:w10="urn:schemas-microsoft-com:office:word" xmlns:wp14="http://schemas.microsoft.com/office/word/2010/wordprocessingDrawing" xmlns:v="urn:schemas-microsoft-com:vml" xmlns:o="urn:schemas-microsoft-com:office:office" xmlns:mc="http://schemas.openxmlformats.org/markup-compatibility/2006" xmlns:wpc="http://schemas.microsoft.com/office/word/2010/wordprocessingCanvas" xmlns="" val="0"/>
                         </a:ext>
                       </a:extLst>
                     </a:blip>
@@ -7131,7 +7865,23 @@
           <w:rFonts w:hint="eastAsia"/>
           <w:szCs w:val="21"/>
         </w:rPr>
-        <w:t>的割枪类型有三种：</w:t>
+        <w:t>的</w:t>
+      </w:r>
+      <w:proofErr w:type="gramStart"/>
+      <w:r>
+        <w:rPr>
+          <w:rFonts w:hint="eastAsia"/>
+          <w:szCs w:val="21"/>
+        </w:rPr>
+        <w:t>割枪类型</w:t>
+      </w:r>
+      <w:proofErr w:type="gramEnd"/>
+      <w:r>
+        <w:rPr>
+          <w:rFonts w:hint="eastAsia"/>
+          <w:szCs w:val="21"/>
+        </w:rPr>
+        <w:t>有三种：</w:t>
       </w:r>
       <w:r>
         <w:rPr>
@@ -7147,6 +7897,7 @@
         </w:rPr>
         <w:t>、</w:t>
       </w:r>
+      <w:proofErr w:type="spellStart"/>
       <w:r>
         <w:rPr>
           <w:rFonts w:hint="eastAsia"/>
@@ -7154,6 +7905,7 @@
         </w:rPr>
         <w:t>FineCut</w:t>
       </w:r>
+      <w:proofErr w:type="spellEnd"/>
       <w:r>
         <w:rPr>
           <w:rFonts w:hint="eastAsia"/>
@@ -7161,6 +7913,7 @@
         </w:rPr>
         <w:t>、</w:t>
       </w:r>
+      <w:proofErr w:type="spellStart"/>
       <w:r>
         <w:rPr>
           <w:rFonts w:hint="eastAsia"/>
@@ -7168,6 +7921,7 @@
         </w:rPr>
         <w:t>Duramax</w:t>
       </w:r>
+      <w:proofErr w:type="spellEnd"/>
       <w:r>
         <w:rPr>
           <w:rFonts w:hint="eastAsia"/>
@@ -7209,7 +7963,7 @@
                     <a:blip r:embed="rId18" cstate="print">
                       <a:extLst>
                         <a:ext uri="{28A0092B-C50C-407E-A947-70E740481C1C}">
-                          <a14:useLocalDpi xmlns="" xmlns:wpc="http://schemas.microsoft.com/office/word/2010/wordprocessingCanvas" xmlns:mc="http://schemas.openxmlformats.org/markup-compatibility/2006" xmlns:o="urn:schemas-microsoft-com:office:office" xmlns:v="urn:schemas-microsoft-com:vml" xmlns:wp14="http://schemas.microsoft.com/office/word/2010/wordprocessingDrawing" xmlns:w10="urn:schemas-microsoft-com:office:word" xmlns:w="http://schemas.openxmlformats.org/wordprocessingml/2006/main" xmlns:w14="http://schemas.microsoft.com/office/word/2010/wordml" xmlns:w15="http://schemas.microsoft.com/office/word/2012/wordml" xmlns:wpg="http://schemas.microsoft.com/office/word/2010/wordprocessingGroup" xmlns:wpi="http://schemas.microsoft.com/office/word/2010/wordprocessingInk" xmlns:wps="http://schemas.microsoft.com/office/word/2010/wordprocessingShape" xmlns:a14="http://schemas.microsoft.com/office/drawing/2010/main" val="0"/>
+                          <a14:useLocalDpi xmlns:a14="http://schemas.microsoft.com/office/drawing/2010/main" xmlns:wps="http://schemas.microsoft.com/office/word/2010/wordprocessingShape" xmlns:wpi="http://schemas.microsoft.com/office/word/2010/wordprocessingInk" xmlns:wpg="http://schemas.microsoft.com/office/word/2010/wordprocessingGroup" xmlns:w15="http://schemas.microsoft.com/office/word/2012/wordml" xmlns:w14="http://schemas.microsoft.com/office/word/2010/wordml" xmlns:w="http://schemas.openxmlformats.org/wordprocessingml/2006/main" xmlns:w10="urn:schemas-microsoft-com:office:word" xmlns:wp14="http://schemas.microsoft.com/office/word/2010/wordprocessingDrawing" xmlns:v="urn:schemas-microsoft-com:vml" xmlns:o="urn:schemas-microsoft-com:office:office" xmlns:mc="http://schemas.openxmlformats.org/markup-compatibility/2006" xmlns:wpc="http://schemas.microsoft.com/office/word/2010/wordprocessingCanvas" xmlns="" val="0"/>
                         </a:ext>
                       </a:extLst>
                     </a:blip>
@@ -7318,7 +8072,23 @@
           <w:rFonts w:hint="eastAsia"/>
           <w:szCs w:val="21"/>
         </w:rPr>
-        <w:t>的割枪类型有三种：</w:t>
+        <w:t>的</w:t>
+      </w:r>
+      <w:proofErr w:type="gramStart"/>
+      <w:r>
+        <w:rPr>
+          <w:rFonts w:hint="eastAsia"/>
+          <w:szCs w:val="21"/>
+        </w:rPr>
+        <w:t>割枪类型</w:t>
+      </w:r>
+      <w:proofErr w:type="gramEnd"/>
+      <w:r>
+        <w:rPr>
+          <w:rFonts w:hint="eastAsia"/>
+          <w:szCs w:val="21"/>
+        </w:rPr>
+        <w:t>有三种：</w:t>
       </w:r>
       <w:r>
         <w:rPr>
@@ -7334,6 +8104,7 @@
         </w:rPr>
         <w:t>、</w:t>
       </w:r>
+      <w:proofErr w:type="spellStart"/>
       <w:r>
         <w:rPr>
           <w:rFonts w:hint="eastAsia"/>
@@ -7341,6 +8112,7 @@
         </w:rPr>
         <w:t>FineCut</w:t>
       </w:r>
+      <w:proofErr w:type="spellEnd"/>
       <w:r>
         <w:rPr>
           <w:rFonts w:hint="eastAsia"/>
@@ -7348,6 +8120,7 @@
         </w:rPr>
         <w:t>、</w:t>
       </w:r>
+      <w:proofErr w:type="spellStart"/>
       <w:r>
         <w:rPr>
           <w:rFonts w:hint="eastAsia"/>
@@ -7355,6 +8128,7 @@
         </w:rPr>
         <w:t>Duramax</w:t>
       </w:r>
+      <w:proofErr w:type="spellEnd"/>
       <w:r>
         <w:rPr>
           <w:rFonts w:hint="eastAsia"/>
@@ -7397,7 +8171,7 @@
                     <a:blip r:embed="rId19" cstate="print">
                       <a:extLst>
                         <a:ext uri="{28A0092B-C50C-407E-A947-70E740481C1C}">
-                          <a14:useLocalDpi xmlns="" xmlns:wpc="http://schemas.microsoft.com/office/word/2010/wordprocessingCanvas" xmlns:mc="http://schemas.openxmlformats.org/markup-compatibility/2006" xmlns:o="urn:schemas-microsoft-com:office:office" xmlns:v="urn:schemas-microsoft-com:vml" xmlns:wp14="http://schemas.microsoft.com/office/word/2010/wordprocessingDrawing" xmlns:w10="urn:schemas-microsoft-com:office:word" xmlns:w="http://schemas.openxmlformats.org/wordprocessingml/2006/main" xmlns:w14="http://schemas.microsoft.com/office/word/2010/wordml" xmlns:w15="http://schemas.microsoft.com/office/word/2012/wordml" xmlns:wpg="http://schemas.microsoft.com/office/word/2010/wordprocessingGroup" xmlns:wpi="http://schemas.microsoft.com/office/word/2010/wordprocessingInk" xmlns:wps="http://schemas.microsoft.com/office/word/2010/wordprocessingShape" xmlns:a14="http://schemas.microsoft.com/office/drawing/2010/main" val="0"/>
+                          <a14:useLocalDpi xmlns:a14="http://schemas.microsoft.com/office/drawing/2010/main" xmlns:wps="http://schemas.microsoft.com/office/word/2010/wordprocessingShape" xmlns:wpi="http://schemas.microsoft.com/office/word/2010/wordprocessingInk" xmlns:wpg="http://schemas.microsoft.com/office/word/2010/wordprocessingGroup" xmlns:w15="http://schemas.microsoft.com/office/word/2012/wordml" xmlns:w14="http://schemas.microsoft.com/office/word/2010/wordml" xmlns:w="http://schemas.openxmlformats.org/wordprocessingml/2006/main" xmlns:w10="urn:schemas-microsoft-com:office:word" xmlns:wp14="http://schemas.microsoft.com/office/word/2010/wordprocessingDrawing" xmlns:v="urn:schemas-microsoft-com:vml" xmlns:o="urn:schemas-microsoft-com:office:office" xmlns:mc="http://schemas.openxmlformats.org/markup-compatibility/2006" xmlns:wpc="http://schemas.microsoft.com/office/word/2010/wordprocessingCanvas" xmlns="" val="0"/>
                         </a:ext>
                       </a:extLst>
                     </a:blip>
@@ -7501,6 +8275,7 @@
         </w:rPr>
         <w:t xml:space="preserve">4)  </w:t>
       </w:r>
+      <w:proofErr w:type="spellStart"/>
       <w:r>
         <w:rPr>
           <w:rFonts w:hint="eastAsia"/>
@@ -7508,6 +8283,7 @@
         </w:rPr>
         <w:t>Powermax</w:t>
       </w:r>
+      <w:proofErr w:type="spellEnd"/>
       <w:r>
         <w:rPr>
           <w:rFonts w:hint="eastAsia"/>
@@ -7804,7 +8580,25 @@
                 <w:sz w:val="18"/>
                 <w:szCs w:val="18"/>
               </w:rPr>
-              <w:t>割炬类型</w:t>
+              <w:t>割</w:t>
+            </w:r>
+            <w:proofErr w:type="gramStart"/>
+            <w:r>
+              <w:rPr>
+                <w:rFonts w:hint="eastAsia"/>
+                <w:sz w:val="18"/>
+                <w:szCs w:val="18"/>
+              </w:rPr>
+              <w:t>炬</w:t>
+            </w:r>
+            <w:proofErr w:type="gramEnd"/>
+            <w:r>
+              <w:rPr>
+                <w:rFonts w:hint="eastAsia"/>
+                <w:sz w:val="18"/>
+                <w:szCs w:val="18"/>
+              </w:rPr>
+              <w:t>类型</w:t>
             </w:r>
           </w:p>
         </w:tc>
@@ -8506,6 +9300,7 @@
                 <w:lang w:val="pl-PL"/>
               </w:rPr>
             </w:pPr>
+            <w:proofErr w:type="gramStart"/>
             <w:r>
               <w:rPr>
                 <w:rFonts w:hint="eastAsia"/>
@@ -8513,7 +9308,17 @@
                 <w:szCs w:val="18"/>
                 <w:lang w:val="pl-PL"/>
               </w:rPr>
-              <w:t>弧转移高度</w:t>
+              <w:t>弧</w:t>
+            </w:r>
+            <w:proofErr w:type="gramEnd"/>
+            <w:r>
+              <w:rPr>
+                <w:rFonts w:hint="eastAsia"/>
+                <w:sz w:val="18"/>
+                <w:szCs w:val="18"/>
+                <w:lang w:val="pl-PL"/>
+              </w:rPr>
+              <w:t>转移高度</w:t>
             </w:r>
           </w:p>
         </w:tc>
@@ -8600,6 +9405,7 @@
                 <w:lang w:val="pl-PL"/>
               </w:rPr>
             </w:pPr>
+            <w:proofErr w:type="gramStart"/>
             <w:r>
               <w:rPr>
                 <w:rFonts w:hint="eastAsia"/>
@@ -8609,6 +9415,7 @@
               </w:rPr>
               <w:t>设置弧压</w:t>
             </w:r>
+            <w:proofErr w:type="gramEnd"/>
           </w:p>
         </w:tc>
       </w:tr>
@@ -9113,7 +9920,25 @@
                 <w:sz w:val="18"/>
                 <w:szCs w:val="18"/>
               </w:rPr>
-              <w:t>割炬类型</w:t>
+              <w:t>割</w:t>
+            </w:r>
+            <w:proofErr w:type="gramStart"/>
+            <w:r>
+              <w:rPr>
+                <w:rFonts w:hint="eastAsia"/>
+                <w:sz w:val="18"/>
+                <w:szCs w:val="18"/>
+              </w:rPr>
+              <w:t>炬</w:t>
+            </w:r>
+            <w:proofErr w:type="gramEnd"/>
+            <w:r>
+              <w:rPr>
+                <w:rFonts w:hint="eastAsia"/>
+                <w:sz w:val="18"/>
+                <w:szCs w:val="18"/>
+              </w:rPr>
+              <w:t>类型</w:t>
             </w:r>
           </w:p>
         </w:tc>
@@ -9691,6 +10516,7 @@
                 <w:lang w:val="pl-PL"/>
               </w:rPr>
             </w:pPr>
+            <w:proofErr w:type="gramStart"/>
             <w:r>
               <w:rPr>
                 <w:rFonts w:hint="eastAsia"/>
@@ -9698,7 +10524,17 @@
                 <w:szCs w:val="18"/>
                 <w:lang w:val="pl-PL"/>
               </w:rPr>
-              <w:t>弧转移高度</w:t>
+              <w:t>弧</w:t>
+            </w:r>
+            <w:proofErr w:type="gramEnd"/>
+            <w:r>
+              <w:rPr>
+                <w:rFonts w:hint="eastAsia"/>
+                <w:sz w:val="18"/>
+                <w:szCs w:val="18"/>
+                <w:lang w:val="pl-PL"/>
+              </w:rPr>
+              <w:t>转移高度</w:t>
             </w:r>
           </w:p>
         </w:tc>
@@ -9785,6 +10621,7 @@
                 <w:lang w:val="pl-PL"/>
               </w:rPr>
             </w:pPr>
+            <w:proofErr w:type="gramStart"/>
             <w:r>
               <w:rPr>
                 <w:rFonts w:hint="eastAsia"/>
@@ -9794,6 +10631,7 @@
               </w:rPr>
               <w:t>设置弧压</w:t>
             </w:r>
+            <w:proofErr w:type="gramEnd"/>
           </w:p>
         </w:tc>
       </w:tr>
@@ -9887,7 +10725,27 @@
                 <w:szCs w:val="18"/>
                 <w:lang w:val="pl-PL"/>
               </w:rPr>
-              <w:t>切割流设置气压</w:t>
+              <w:t>切割</w:t>
+            </w:r>
+            <w:proofErr w:type="gramStart"/>
+            <w:r>
+              <w:rPr>
+                <w:rFonts w:hint="eastAsia"/>
+                <w:sz w:val="18"/>
+                <w:szCs w:val="18"/>
+                <w:lang w:val="pl-PL"/>
+              </w:rPr>
+              <w:t>流设置</w:t>
+            </w:r>
+            <w:proofErr w:type="gramEnd"/>
+            <w:r>
+              <w:rPr>
+                <w:rFonts w:hint="eastAsia"/>
+                <w:sz w:val="18"/>
+                <w:szCs w:val="18"/>
+                <w:lang w:val="pl-PL"/>
+              </w:rPr>
+              <w:t>气压</w:t>
             </w:r>
           </w:p>
         </w:tc>
@@ -10156,6 +11014,7 @@
         </w:rPr>
         <w:t>的等离子参数界面设置之后发送给</w:t>
       </w:r>
+      <w:proofErr w:type="spellStart"/>
       <w:r>
         <w:rPr>
           <w:rFonts w:ascii="AkzidenzGroteskPro-Regular" w:hAnsi="AkzidenzGroteskPro-Regular" w:cs="AkzidenzGroteskPro-Regular"/>
@@ -10166,6 +11025,7 @@
         </w:rPr>
         <w:t>Powermax</w:t>
       </w:r>
+      <w:proofErr w:type="spellEnd"/>
       <w:r>
         <w:rPr>
           <w:rFonts w:ascii="AkzidenzGroteskPro-Regular" w:hAnsi="AkzidenzGroteskPro-Regular" w:cs="AkzidenzGroteskPro-Regular" w:hint="eastAsia"/>
@@ -10177,8 +11037,13 @@
         <w:t>。（</w:t>
       </w:r>
       <w:r>
-        <w:t>正常、连续引导弧</w:t>
-      </w:r>
+        <w:t>正常、</w:t>
+      </w:r>
+      <w:proofErr w:type="gramStart"/>
+      <w:r>
+        <w:t>连续引导弧</w:t>
+      </w:r>
+      <w:proofErr w:type="gramEnd"/>
       <w:r>
         <w:t xml:space="preserve"> (CPA) </w:t>
       </w:r>
@@ -10235,7 +11100,21 @@
         <w:rPr>
           <w:rFonts w:hint="eastAsia"/>
         </w:rPr>
-        <w:t>设置弧电流，</w:t>
+        <w:t>设置</w:t>
+      </w:r>
+      <w:proofErr w:type="gramStart"/>
+      <w:r>
+        <w:rPr>
+          <w:rFonts w:hint="eastAsia"/>
+        </w:rPr>
+        <w:t>弧</w:t>
+      </w:r>
+      <w:proofErr w:type="gramEnd"/>
+      <w:r>
+        <w:rPr>
+          <w:rFonts w:hint="eastAsia"/>
+        </w:rPr>
+        <w:t>电流，</w:t>
       </w:r>
       <w:r>
         <w:rPr>
@@ -10255,9 +11134,11 @@
         </w:rPr>
         <w:t>设置后发送给</w:t>
       </w:r>
+      <w:proofErr w:type="spellStart"/>
       <w:r>
         <w:t>Powermax</w:t>
       </w:r>
+      <w:proofErr w:type="spellEnd"/>
       <w:r>
         <w:rPr>
           <w:rFonts w:hint="eastAsia"/>
@@ -10308,9 +11189,11 @@
         </w:rPr>
         <w:t>给</w:t>
       </w:r>
+      <w:proofErr w:type="spellStart"/>
       <w:r>
         <w:t>Powermax</w:t>
       </w:r>
+      <w:proofErr w:type="spellEnd"/>
       <w:r>
         <w:rPr>
           <w:rFonts w:hint="eastAsia"/>
@@ -10454,12 +11337,14 @@
         </w:rPr>
         <w:t xml:space="preserve"> </w:t>
       </w:r>
+      <w:proofErr w:type="spellStart"/>
       <w:r>
         <w:rPr>
           <w:rFonts w:hint="eastAsia"/>
         </w:rPr>
         <w:t>Powermax</w:t>
       </w:r>
+      <w:proofErr w:type="spellEnd"/>
       <w:r>
         <w:rPr>
           <w:rFonts w:hint="eastAsia"/>
@@ -10526,6 +11411,7 @@
         </w:rPr>
         <w:t>表明</w:t>
       </w:r>
+      <w:proofErr w:type="spellStart"/>
       <w:r>
         <w:rPr>
           <w:rFonts w:ascii="AkzidenzGroteskPro-Regular" w:hAnsi="AkzidenzGroteskPro-Regular" w:cs="AkzidenzGroteskPro-Regular"/>
@@ -10546,6 +11432,7 @@
         </w:rPr>
         <w:t>ax</w:t>
       </w:r>
+      <w:proofErr w:type="spellEnd"/>
       <w:r>
         <w:rPr>
           <w:rFonts w:ascii="AkzidenzGroteskPro-Regular" w:hAnsi="AkzidenzGroteskPro-Regular" w:cs="AkzidenzGroteskPro-Regular" w:hint="eastAsia"/>
@@ -10566,6 +11453,7 @@
         </w:rPr>
         <w:t>启动</w:t>
       </w:r>
+      <w:proofErr w:type="gramStart"/>
       <w:r>
         <w:rPr>
           <w:rFonts w:ascii="AkzidenzGroteskPro-Regular" w:hAnsi="AkzidenzGroteskPro-Regular" w:cs="AkzidenzGroteskPro-Regular" w:hint="eastAsia"/>
@@ -10574,7 +11462,18 @@
           <w:sz w:val="20"/>
           <w:szCs w:val="20"/>
         </w:rPr>
-        <w:t>上电并生成电弧的时间。</w:t>
+        <w:t>上电并生成</w:t>
+      </w:r>
+      <w:proofErr w:type="gramEnd"/>
+      <w:r>
+        <w:rPr>
+          <w:rFonts w:ascii="AkzidenzGroteskPro-Regular" w:hAnsi="AkzidenzGroteskPro-Regular" w:cs="AkzidenzGroteskPro-Regular" w:hint="eastAsia"/>
+          <w:color w:val="000000"/>
+          <w:kern w:val="0"/>
+          <w:sz w:val="20"/>
+          <w:szCs w:val="20"/>
+        </w:rPr>
+        <w:t>电弧的时间。</w:t>
       </w:r>
     </w:p>
     <w:p>
@@ -10621,12 +11520,14 @@
         </w:rPr>
         <w:t>由</w:t>
       </w:r>
+      <w:proofErr w:type="spellStart"/>
       <w:r>
         <w:rPr>
           <w:rFonts w:hint="eastAsia"/>
         </w:rPr>
         <w:t>Powermax</w:t>
       </w:r>
+      <w:proofErr w:type="spellEnd"/>
       <w:r>
         <w:rPr>
           <w:rFonts w:hint="eastAsia"/>
@@ -10684,12 +11585,14 @@
         </w:rPr>
         <w:t>由</w:t>
       </w:r>
+      <w:proofErr w:type="spellStart"/>
       <w:r>
         <w:rPr>
           <w:rFonts w:hint="eastAsia"/>
         </w:rPr>
         <w:t>Powermax</w:t>
       </w:r>
+      <w:proofErr w:type="spellEnd"/>
       <w:r>
         <w:rPr>
           <w:rFonts w:hint="eastAsia"/>
@@ -10762,6 +11665,7 @@
         </w:rPr>
         <w:t>可是</w:t>
       </w:r>
+      <w:proofErr w:type="spellStart"/>
       <w:r>
         <w:rPr>
           <w:rFonts w:ascii="AkzidenzGroteskPro-Regular" w:hAnsi="AkzidenzGroteskPro-Regular" w:cs="AkzidenzGroteskPro-Regular"/>
@@ -10772,6 +11676,7 @@
         </w:rPr>
         <w:t>Powermax</w:t>
       </w:r>
+      <w:proofErr w:type="spellEnd"/>
       <w:r>
         <w:rPr>
           <w:rFonts w:ascii="AkzidenzGroteskPro-Regular" w:hAnsi="AkzidenzGroteskPro-Regular" w:cs="AkzidenzGroteskPro-Regular" w:hint="eastAsia"/>
@@ -10820,7 +11725,29 @@
           <w:sz w:val="20"/>
           <w:szCs w:val="20"/>
         </w:rPr>
-        <w:t>时，一旦气体压力寄存器被恢复成正确值，错误寄存器自动被清零。</w:t>
+        <w:t>时，一旦气体压力寄存器被恢复</w:t>
+      </w:r>
+      <w:proofErr w:type="gramStart"/>
+      <w:r>
+        <w:rPr>
+          <w:rFonts w:ascii="AkzidenzGroteskPro-Regular" w:hAnsi="AkzidenzGroteskPro-Regular" w:cs="AkzidenzGroteskPro-Regular" w:hint="eastAsia"/>
+          <w:color w:val="000000"/>
+          <w:kern w:val="0"/>
+          <w:sz w:val="20"/>
+          <w:szCs w:val="20"/>
+        </w:rPr>
+        <w:t>成正确</w:t>
+      </w:r>
+      <w:proofErr w:type="gramEnd"/>
+      <w:r>
+        <w:rPr>
+          <w:rFonts w:ascii="AkzidenzGroteskPro-Regular" w:hAnsi="AkzidenzGroteskPro-Regular" w:cs="AkzidenzGroteskPro-Regular" w:hint="eastAsia"/>
+          <w:color w:val="000000"/>
+          <w:kern w:val="0"/>
+          <w:sz w:val="20"/>
+          <w:szCs w:val="20"/>
+        </w:rPr>
+        <w:t>值，错误寄存器自动被清零。</w:t>
       </w:r>
       <w:r>
         <w:rPr>
@@ -11299,6 +12226,7 @@
         </w:rPr>
         <w:t>还是</w:t>
       </w:r>
+      <w:proofErr w:type="spellStart"/>
       <w:r>
         <w:rPr>
           <w:rFonts w:ascii="AkzidenzGroteskPro-Regular" w:hAnsi="AkzidenzGroteskPro-Regular" w:cs="AkzidenzGroteskPro-Regular" w:hint="eastAsia"/>
@@ -11309,6 +12237,7 @@
         </w:rPr>
         <w:t>modbus</w:t>
       </w:r>
+      <w:proofErr w:type="spellEnd"/>
       <w:r>
         <w:rPr>
           <w:rFonts w:ascii="AkzidenzGroteskPro-Regular" w:hAnsi="AkzidenzGroteskPro-Regular" w:cs="AkzidenzGroteskPro-Regular" w:hint="eastAsia"/>
@@ -11481,7 +12410,7 @@
                     <a:blip r:embed="rId21" cstate="print">
                       <a:extLst>
                         <a:ext uri="{28A0092B-C50C-407E-A947-70E740481C1C}">
-                          <a14:useLocalDpi xmlns="" xmlns:wpc="http://schemas.microsoft.com/office/word/2010/wordprocessingCanvas" xmlns:mc="http://schemas.openxmlformats.org/markup-compatibility/2006" xmlns:o="urn:schemas-microsoft-com:office:office" xmlns:v="urn:schemas-microsoft-com:vml" xmlns:wp14="http://schemas.microsoft.com/office/word/2010/wordprocessingDrawing" xmlns:w10="urn:schemas-microsoft-com:office:word" xmlns:w="http://schemas.openxmlformats.org/wordprocessingml/2006/main" xmlns:w14="http://schemas.microsoft.com/office/word/2010/wordml" xmlns:w15="http://schemas.microsoft.com/office/word/2012/wordml" xmlns:wpg="http://schemas.microsoft.com/office/word/2010/wordprocessingGroup" xmlns:wpi="http://schemas.microsoft.com/office/word/2010/wordprocessingInk" xmlns:wps="http://schemas.microsoft.com/office/word/2010/wordprocessingShape" xmlns:a14="http://schemas.microsoft.com/office/drawing/2010/main" val="0"/>
+                          <a14:useLocalDpi xmlns:a14="http://schemas.microsoft.com/office/drawing/2010/main" xmlns:wps="http://schemas.microsoft.com/office/word/2010/wordprocessingShape" xmlns:wpi="http://schemas.microsoft.com/office/word/2010/wordprocessingInk" xmlns:wpg="http://schemas.microsoft.com/office/word/2010/wordprocessingGroup" xmlns:w15="http://schemas.microsoft.com/office/word/2012/wordml" xmlns:w14="http://schemas.microsoft.com/office/word/2010/wordml" xmlns:w="http://schemas.openxmlformats.org/wordprocessingml/2006/main" xmlns:w10="urn:schemas-microsoft-com:office:word" xmlns:wp14="http://schemas.microsoft.com/office/word/2010/wordprocessingDrawing" xmlns:v="urn:schemas-microsoft-com:vml" xmlns:o="urn:schemas-microsoft-com:office:office" xmlns:mc="http://schemas.openxmlformats.org/markup-compatibility/2006" xmlns:wpc="http://schemas.microsoft.com/office/word/2010/wordprocessingCanvas" xmlns="" val="0"/>
                         </a:ext>
                       </a:extLst>
                     </a:blip>
@@ -11602,6 +12531,7 @@
           <w:color w:val="00B0F0"/>
         </w:rPr>
       </w:pPr>
+      <w:proofErr w:type="spellStart"/>
       <w:r>
         <w:rPr>
           <w:rFonts w:hint="eastAsia"/>
@@ -11609,6 +12539,7 @@
         </w:rPr>
         <w:t>Hypertherm</w:t>
       </w:r>
+      <w:proofErr w:type="spellEnd"/>
       <w:r>
         <w:rPr>
           <w:rFonts w:hint="eastAsia"/>
@@ -11621,8 +12552,17 @@
           <w:rFonts w:hint="eastAsia"/>
           <w:color w:val="00B0F0"/>
         </w:rPr>
-        <w:t>.pdf</w:t>
-      </w:r>
+        <w:t>.</w:t>
+      </w:r>
+      <w:proofErr w:type="spellStart"/>
+      <w:r>
+        <w:rPr>
+          <w:rFonts w:hint="eastAsia"/>
+          <w:color w:val="00B0F0"/>
+        </w:rPr>
+        <w:t>pdf</w:t>
+      </w:r>
+      <w:proofErr w:type="spellEnd"/>
       <w:r>
         <w:rPr>
           <w:color w:val="00B0F0"/>
@@ -11681,8 +12621,17 @@
           <w:rFonts w:hint="eastAsia"/>
           <w:color w:val="00B0F0"/>
         </w:rPr>
-        <w:t>.pdf</w:t>
-      </w:r>
+        <w:t>.</w:t>
+      </w:r>
+      <w:proofErr w:type="spellStart"/>
+      <w:r>
+        <w:rPr>
+          <w:rFonts w:hint="eastAsia"/>
+          <w:color w:val="00B0F0"/>
+        </w:rPr>
+        <w:t>pdf</w:t>
+      </w:r>
+      <w:proofErr w:type="spellEnd"/>
     </w:p>
     <w:p/>
     <w:p>
@@ -11702,12 +12651,14 @@
         </w:rPr>
         <w:t>通信（</w:t>
       </w:r>
+      <w:proofErr w:type="spellStart"/>
       <w:r>
         <w:rPr>
           <w:rFonts w:hint="eastAsia"/>
         </w:rPr>
         <w:t>Modbus</w:t>
       </w:r>
+      <w:proofErr w:type="spellEnd"/>
       <w:r>
         <w:t xml:space="preserve"> </w:t>
       </w:r>
@@ -11733,24 +12684,28 @@
         </w:numPr>
         <w:ind w:firstLineChars="0"/>
       </w:pPr>
+      <w:proofErr w:type="spellStart"/>
       <w:r>
         <w:rPr>
           <w:rFonts w:hint="eastAsia"/>
         </w:rPr>
         <w:t>Powermax</w:t>
       </w:r>
+      <w:proofErr w:type="spellEnd"/>
       <w:r>
         <w:rPr>
           <w:rFonts w:hint="eastAsia"/>
         </w:rPr>
         <w:t>系列产品和数控系统之间采用</w:t>
       </w:r>
+      <w:proofErr w:type="spellStart"/>
       <w:r>
         <w:rPr>
           <w:rFonts w:hint="eastAsia"/>
         </w:rPr>
         <w:t>Modbus</w:t>
       </w:r>
+      <w:proofErr w:type="spellEnd"/>
       <w:r>
         <w:t xml:space="preserve"> </w:t>
       </w:r>
@@ -11766,24 +12721,28 @@
         </w:rPr>
         <w:t>通信协议。设计时，数控系统作为</w:t>
       </w:r>
+      <w:proofErr w:type="spellStart"/>
       <w:r>
         <w:rPr>
           <w:rFonts w:hint="eastAsia"/>
         </w:rPr>
         <w:t>Modbus</w:t>
       </w:r>
+      <w:proofErr w:type="spellEnd"/>
       <w:r>
         <w:rPr>
           <w:rFonts w:hint="eastAsia"/>
         </w:rPr>
         <w:t>主站、电源设备作为</w:t>
       </w:r>
+      <w:proofErr w:type="spellStart"/>
       <w:r>
         <w:rPr>
           <w:rFonts w:hint="eastAsia"/>
         </w:rPr>
         <w:t>Modbus</w:t>
       </w:r>
+      <w:proofErr w:type="spellEnd"/>
       <w:r>
         <w:rPr>
           <w:rFonts w:hint="eastAsia"/>
@@ -11812,12 +12771,14 @@
         </w:rPr>
         <w:t>必须发起一个请求给</w:t>
       </w:r>
+      <w:proofErr w:type="spellStart"/>
       <w:r>
         <w:rPr>
           <w:rFonts w:hint="eastAsia"/>
         </w:rPr>
         <w:t>Powermax</w:t>
       </w:r>
+      <w:proofErr w:type="spellEnd"/>
       <w:r>
         <w:rPr>
           <w:rFonts w:hint="eastAsia"/>
@@ -11836,12 +12797,14 @@
         </w:rPr>
         <w:t>发送一个请求命令给</w:t>
       </w:r>
+      <w:proofErr w:type="spellStart"/>
       <w:r>
         <w:rPr>
           <w:rFonts w:hint="eastAsia"/>
         </w:rPr>
         <w:t>Powermax</w:t>
       </w:r>
+      <w:proofErr w:type="spellEnd"/>
       <w:r>
         <w:rPr>
           <w:rFonts w:hint="eastAsia"/>
@@ -12053,7 +13016,7 @@
           <v:shape id="_x0000_i1025" type="#_x0000_t75" style="width:350.5pt;height:200pt" o:ole="">
             <v:imagedata r:id="rId22" o:title=""/>
           </v:shape>
-          <o:OLEObject Type="Embed" ProgID="Visio.Drawing.15" ShapeID="_x0000_i1025" DrawAspect="Content" ObjectID="_1625125653" r:id="rId23"/>
+          <o:OLEObject Type="Embed" ProgID="Visio.Drawing.15" ShapeID="_x0000_i1025" DrawAspect="Content" ObjectID="_1625483295" r:id="rId23"/>
         </w:object>
       </w:r>
     </w:p>
@@ -12090,7 +13053,7 @@
           <v:shape id="_x0000_i1026" type="#_x0000_t75" style="width:215pt;height:256pt" o:ole="">
             <v:imagedata r:id="rId24" o:title=""/>
           </v:shape>
-          <o:OLEObject Type="Embed" ProgID="Visio.Drawing.15" ShapeID="_x0000_i1026" DrawAspect="Content" ObjectID="_1625125654" r:id="rId25"/>
+          <o:OLEObject Type="Embed" ProgID="Visio.Drawing.15" ShapeID="_x0000_i1026" DrawAspect="Content" ObjectID="_1625483296" r:id="rId25"/>
         </w:object>
       </w:r>
       <w:r>
@@ -12098,7 +13061,7 @@
           <v:shape id="_x0000_i1027" type="#_x0000_t75" style="width:195.5pt;height:256pt" o:ole="">
             <v:imagedata r:id="rId26" o:title=""/>
           </v:shape>
-          <o:OLEObject Type="Embed" ProgID="Visio.Drawing.15" ShapeID="_x0000_i1027" DrawAspect="Content" ObjectID="_1625125655" r:id="rId27"/>
+          <o:OLEObject Type="Embed" ProgID="Visio.Drawing.15" ShapeID="_x0000_i1027" DrawAspect="Content" ObjectID="_1625483297" r:id="rId27"/>
         </w:object>
       </w:r>
     </w:p>
@@ -12146,12 +13109,14 @@
       </w:r>
     </w:p>
     <w:p>
+      <w:proofErr w:type="spellStart"/>
       <w:r>
         <w:rPr>
           <w:rFonts w:hint="eastAsia"/>
         </w:rPr>
         <w:t>Modbus</w:t>
       </w:r>
+      <w:proofErr w:type="spellEnd"/>
       <w:r>
         <w:t xml:space="preserve"> A</w:t>
       </w:r>
@@ -12235,12 +13200,14 @@
         </w:rPr>
         <w:t>一个</w:t>
       </w:r>
+      <w:proofErr w:type="spellStart"/>
       <w:r>
         <w:rPr>
           <w:rFonts w:hint="eastAsia"/>
         </w:rPr>
         <w:t>Modbus</w:t>
       </w:r>
+      <w:proofErr w:type="spellEnd"/>
       <w:r>
         <w:rPr>
           <w:rFonts w:hint="eastAsia"/>
@@ -12550,6 +13517,7 @@
         </w:rPr>
         <w:t>发送来的第一个有效</w:t>
       </w:r>
+      <w:proofErr w:type="spellStart"/>
       <w:r>
         <w:rPr>
           <w:rStyle w:val="fontstyle01"/>
@@ -12557,6 +13525,7 @@
         </w:rPr>
         <w:t>Modbus</w:t>
       </w:r>
+      <w:proofErr w:type="spellEnd"/>
       <w:r>
         <w:rPr>
           <w:rStyle w:val="fontstyle01"/>
@@ -12599,6 +13568,7 @@
         </w:rPr>
         <w:t>地址，并将再次从其收到的第一个有效</w:t>
       </w:r>
+      <w:proofErr w:type="spellStart"/>
       <w:r>
         <w:rPr>
           <w:rStyle w:val="fontstyle01"/>
@@ -12606,6 +13576,7 @@
         </w:rPr>
         <w:t>ModBus</w:t>
       </w:r>
+      <w:proofErr w:type="spellEnd"/>
       <w:r>
         <w:rPr>
           <w:rStyle w:val="fontstyle01"/>
@@ -12686,12 +13657,14 @@
         </w:rPr>
         <w:t>。</w:t>
       </w:r>
+      <w:proofErr w:type="spellStart"/>
       <w:r>
         <w:rPr>
           <w:rFonts w:hint="eastAsia"/>
         </w:rPr>
         <w:t>Powermax</w:t>
       </w:r>
+      <w:proofErr w:type="spellEnd"/>
       <w:r>
         <w:rPr>
           <w:rFonts w:hint="eastAsia"/>
@@ -12903,12 +13876,14 @@
       </w:r>
     </w:p>
     <w:p>
+      <w:proofErr w:type="spellStart"/>
       <w:r>
         <w:rPr>
           <w:rFonts w:hint="eastAsia"/>
         </w:rPr>
         <w:t>Powermax</w:t>
       </w:r>
+      <w:proofErr w:type="spellEnd"/>
       <w:r>
         <w:rPr>
           <w:rFonts w:hint="eastAsia"/>
@@ -12921,6 +13896,7 @@
         </w:rPr>
         <w:t>5</w:t>
       </w:r>
+      <w:proofErr w:type="gramStart"/>
       <w:r>
         <w:rPr>
           <w:rFonts w:hint="eastAsia"/>
@@ -12933,6 +13909,7 @@
         </w:rPr>
         <w:t>头</w:t>
       </w:r>
+      <w:proofErr w:type="gramEnd"/>
       <w:r>
         <w:rPr>
           <w:rFonts w:hint="eastAsia"/>
@@ -12999,12 +13976,14 @@
         </w:rPr>
         <w:t>针连接器用于</w:t>
       </w:r>
+      <w:proofErr w:type="spellStart"/>
       <w:r>
         <w:rPr>
           <w:rFonts w:hint="eastAsia"/>
         </w:rPr>
         <w:t>HyperthermEDGE®ProCNC</w:t>
       </w:r>
+      <w:proofErr w:type="spellEnd"/>
       <w:r>
         <w:rPr>
           <w:rFonts w:hint="eastAsia"/>
@@ -13131,12 +14110,14 @@
         </w:rPr>
         <w:t>和</w:t>
       </w:r>
+      <w:proofErr w:type="spellStart"/>
       <w:r>
         <w:rPr>
           <w:rFonts w:hint="eastAsia"/>
         </w:rPr>
         <w:t>Powermax</w:t>
       </w:r>
+      <w:proofErr w:type="spellEnd"/>
       <w:r>
         <w:rPr>
           <w:rFonts w:hint="eastAsia"/>
@@ -13155,7 +14136,21 @@
         <w:rPr>
           <w:rFonts w:hint="eastAsia"/>
         </w:rPr>
-        <w:t>可以根据需要，通过写特殊寄存器</w:t>
+        <w:t>可以根据需要，通过</w:t>
+      </w:r>
+      <w:proofErr w:type="gramStart"/>
+      <w:r>
+        <w:rPr>
+          <w:rFonts w:hint="eastAsia"/>
+        </w:rPr>
+        <w:t>写特殊</w:t>
+      </w:r>
+      <w:proofErr w:type="gramEnd"/>
+      <w:r>
+        <w:rPr>
+          <w:rFonts w:hint="eastAsia"/>
+        </w:rPr>
+        <w:t>寄存器</w:t>
       </w:r>
       <w:r>
         <w:rPr>
@@ -13196,12 +14191,14 @@
         </w:rPr>
         <w:t>的方式来控制以下</w:t>
       </w:r>
+      <w:proofErr w:type="spellStart"/>
       <w:r>
         <w:rPr>
           <w:rFonts w:hint="eastAsia"/>
         </w:rPr>
         <w:t>Powermax</w:t>
       </w:r>
+      <w:proofErr w:type="spellEnd"/>
       <w:r>
         <w:rPr>
           <w:rFonts w:hint="eastAsia"/>
@@ -13314,7 +14311,21 @@
         <w:rPr>
           <w:rFonts w:hint="eastAsia"/>
         </w:rPr>
-        <w:t>根据需要写以下寄存器（</w:t>
+        <w:t>根据需要</w:t>
+      </w:r>
+      <w:proofErr w:type="gramStart"/>
+      <w:r>
+        <w:rPr>
+          <w:rFonts w:hint="eastAsia"/>
+        </w:rPr>
+        <w:t>写以下</w:t>
+      </w:r>
+      <w:proofErr w:type="gramEnd"/>
+      <w:r>
+        <w:rPr>
+          <w:rFonts w:hint="eastAsia"/>
+        </w:rPr>
+        <w:t>寄存器（</w:t>
       </w:r>
       <w:r>
         <w:rPr>
@@ -13349,12 +14360,14 @@
         </w:rPr>
         <w:t>将</w:t>
       </w:r>
+      <w:proofErr w:type="spellStart"/>
       <w:r>
         <w:rPr>
           <w:rFonts w:hint="eastAsia"/>
         </w:rPr>
         <w:t>Powermax</w:t>
       </w:r>
+      <w:proofErr w:type="spellEnd"/>
       <w:r>
         <w:rPr>
           <w:rFonts w:hint="eastAsia"/>
@@ -13371,9 +14384,11 @@
         </w:numPr>
         <w:ind w:firstLineChars="0"/>
       </w:pPr>
+      <w:proofErr w:type="spellStart"/>
       <w:r>
         <w:t>cut_mode_force</w:t>
       </w:r>
+      <w:proofErr w:type="spellEnd"/>
     </w:p>
     <w:p>
       <w:pPr>
@@ -13384,9 +14399,11 @@
         </w:numPr>
         <w:ind w:firstLineChars="0"/>
       </w:pPr>
+      <w:proofErr w:type="spellStart"/>
       <w:r>
         <w:t>current_set_force</w:t>
       </w:r>
+      <w:proofErr w:type="spellEnd"/>
     </w:p>
     <w:p>
       <w:pPr>
@@ -13397,17 +14414,27 @@
         </w:numPr>
         <w:ind w:firstLineChars="0"/>
       </w:pPr>
+      <w:proofErr w:type="spellStart"/>
       <w:r>
         <w:t>pressure_set_force</w:t>
       </w:r>
+      <w:proofErr w:type="spellEnd"/>
     </w:p>
     <w:p/>
     <w:p>
-      <w:r>
-        <w:rPr>
-          <w:rFonts w:hint="eastAsia"/>
-        </w:rPr>
-        <w:t>当写这些寄存器的时候，一定要注意以下几点：</w:t>
+      <w:proofErr w:type="gramStart"/>
+      <w:r>
+        <w:rPr>
+          <w:rFonts w:hint="eastAsia"/>
+        </w:rPr>
+        <w:t>当写这些</w:t>
+      </w:r>
+      <w:proofErr w:type="gramEnd"/>
+      <w:r>
+        <w:rPr>
+          <w:rFonts w:hint="eastAsia"/>
+        </w:rPr>
+        <w:t>寄存器的时候，一定要注意以下几点：</w:t>
       </w:r>
     </w:p>
     <w:p>
@@ -13568,8 +14595,13 @@
         </w:rPr>
         <w:t>在</w:t>
       </w:r>
-      <w:r>
-        <w:t xml:space="preserve">cut_mode_force </w:t>
+      <w:proofErr w:type="spellStart"/>
+      <w:r>
+        <w:t>cut_mode_force</w:t>
+      </w:r>
+      <w:proofErr w:type="spellEnd"/>
+      <w:r>
+        <w:t xml:space="preserve"> </w:t>
       </w:r>
       <w:r>
         <w:rPr>
@@ -13577,14 +14609,23 @@
         </w:rPr>
         <w:t>和</w:t>
       </w:r>
+      <w:proofErr w:type="spellStart"/>
       <w:r>
         <w:t>current_set_force</w:t>
       </w:r>
-      <w:r>
-        <w:rPr>
-          <w:rFonts w:hint="eastAsia"/>
-        </w:rPr>
-        <w:t>设置为有效值（非零</w:t>
+      <w:proofErr w:type="spellEnd"/>
+      <w:r>
+        <w:rPr>
+          <w:rFonts w:hint="eastAsia"/>
+        </w:rPr>
+        <w:t>设置为有效值（</w:t>
+      </w:r>
+      <w:proofErr w:type="gramStart"/>
+      <w:r>
+        <w:rPr>
+          <w:rFonts w:hint="eastAsia"/>
+        </w:rPr>
+        <w:t>非零</w:t>
       </w:r>
       <w:r>
         <w:rPr>
@@ -13592,14 +14633,20 @@
         </w:rPr>
         <w:t>值</w:t>
       </w:r>
+      <w:proofErr w:type="gramEnd"/>
       <w:r>
         <w:rPr>
           <w:rFonts w:hint="eastAsia"/>
         </w:rPr>
         <w:t>）的时候，</w:t>
       </w:r>
-      <w:r>
-        <w:t xml:space="preserve">pressure_set_force </w:t>
+      <w:proofErr w:type="spellStart"/>
+      <w:r>
+        <w:t>pressure_set_force</w:t>
+      </w:r>
+      <w:proofErr w:type="spellEnd"/>
+      <w:r>
+        <w:t xml:space="preserve"> </w:t>
       </w:r>
       <w:r>
         <w:rPr>
@@ -13617,10 +14664,43 @@
         <w:rPr>
           <w:rFonts w:hint="eastAsia"/>
         </w:rPr>
-        <w:t>。这种情况下，电源根据割炬类型、割炬头长度和当前被选择的切割模式自动调节气压。（当</w:t>
-      </w:r>
-      <w:r>
-        <w:t>pressure_set_force = 0</w:t>
+        <w:t>。这种情况下，电源根据割</w:t>
+      </w:r>
+      <w:proofErr w:type="gramStart"/>
+      <w:r>
+        <w:rPr>
+          <w:rFonts w:hint="eastAsia"/>
+        </w:rPr>
+        <w:t>炬</w:t>
+      </w:r>
+      <w:proofErr w:type="gramEnd"/>
+      <w:r>
+        <w:rPr>
+          <w:rFonts w:hint="eastAsia"/>
+        </w:rPr>
+        <w:t>类型、割</w:t>
+      </w:r>
+      <w:proofErr w:type="gramStart"/>
+      <w:r>
+        <w:rPr>
+          <w:rFonts w:hint="eastAsia"/>
+        </w:rPr>
+        <w:t>炬</w:t>
+      </w:r>
+      <w:proofErr w:type="gramEnd"/>
+      <w:r>
+        <w:rPr>
+          <w:rFonts w:hint="eastAsia"/>
+        </w:rPr>
+        <w:t>头长度和当前被选择的切割模式自动调节气压。（当</w:t>
+      </w:r>
+      <w:proofErr w:type="spellStart"/>
+      <w:r>
+        <w:t>pressure_set_force</w:t>
+      </w:r>
+      <w:proofErr w:type="spellEnd"/>
+      <w:r>
+        <w:t xml:space="preserve"> = 0</w:t>
       </w:r>
       <w:r>
         <w:rPr>
@@ -13628,8 +14708,13 @@
         </w:rPr>
         <w:t>，气体控制模式被设置成由等离子电源控制的模式。当</w:t>
       </w:r>
-      <w:r>
-        <w:t>pressure_set_force &gt; 0</w:t>
+      <w:proofErr w:type="spellStart"/>
+      <w:r>
+        <w:t>pressure_set_force</w:t>
+      </w:r>
+      <w:proofErr w:type="spellEnd"/>
+      <w:r>
+        <w:t xml:space="preserve"> &gt; 0</w:t>
       </w:r>
       <w:r>
         <w:rPr>
@@ -13709,8 +14794,13 @@
         </w:rPr>
         <w:t>型号的电源，两个数码管显示“</w:t>
       </w:r>
-      <w:r>
-        <w:t>r.c.</w:t>
+      <w:proofErr w:type="spellStart"/>
+      <w:r>
+        <w:t>r.c</w:t>
+      </w:r>
+      <w:proofErr w:type="spellEnd"/>
+      <w:r>
+        <w:t>.</w:t>
       </w:r>
       <w:r>
         <w:rPr>
@@ -13777,24 +14867,29 @@
         </w:rPr>
         <w:t>（</w:t>
       </w:r>
+      <w:proofErr w:type="spellStart"/>
       <w:r>
         <w:t>cut_mode_force</w:t>
       </w:r>
+      <w:proofErr w:type="spellEnd"/>
       <w:r>
         <w:rPr>
           <w:rFonts w:hint="eastAsia"/>
         </w:rPr>
         <w:t>、</w:t>
       </w:r>
+      <w:proofErr w:type="spellStart"/>
       <w:r>
         <w:t>current_set_force</w:t>
       </w:r>
+      <w:proofErr w:type="spellEnd"/>
       <w:r>
         <w:rPr>
           <w:rFonts w:hint="eastAsia"/>
         </w:rPr>
         <w:t>、</w:t>
       </w:r>
+      <w:proofErr w:type="spellStart"/>
       <w:r>
         <w:t>pressure_set_forc</w:t>
       </w:r>
@@ -13804,6 +14899,7 @@
         </w:rPr>
         <w:t>e</w:t>
       </w:r>
+      <w:proofErr w:type="spellEnd"/>
       <w:r>
         <w:rPr>
           <w:rFonts w:hint="eastAsia"/>
@@ -13918,12 +15014,14 @@
       </w:r>
     </w:p>
     <w:p>
+      <w:proofErr w:type="spellStart"/>
       <w:r>
         <w:rPr>
           <w:rFonts w:hint="eastAsia"/>
         </w:rPr>
         <w:t>Powermax</w:t>
       </w:r>
+      <w:proofErr w:type="spellEnd"/>
       <w:r>
         <w:rPr>
           <w:rFonts w:hint="eastAsia"/>
@@ -13958,7 +15056,21 @@
         <w:rPr>
           <w:rFonts w:hint="eastAsia"/>
         </w:rPr>
-        <w:t>即使在割炬切割时也是如此。</w:t>
+        <w:t>即使在割</w:t>
+      </w:r>
+      <w:proofErr w:type="gramStart"/>
+      <w:r>
+        <w:rPr>
+          <w:rFonts w:hint="eastAsia"/>
+        </w:rPr>
+        <w:t>炬</w:t>
+      </w:r>
+      <w:proofErr w:type="gramEnd"/>
+      <w:r>
+        <w:rPr>
+          <w:rFonts w:hint="eastAsia"/>
+        </w:rPr>
+        <w:t>切割时也是如此。</w:t>
       </w:r>
       <w:r>
         <w:rPr>
@@ -14033,7 +15145,21 @@
         <w:rPr>
           <w:rFonts w:hint="eastAsia"/>
         </w:rPr>
-        <w:t>切割模式，但不能在割炬切割</w:t>
+        <w:t>切割模式，但不能在割</w:t>
+      </w:r>
+      <w:proofErr w:type="gramStart"/>
+      <w:r>
+        <w:rPr>
+          <w:rFonts w:hint="eastAsia"/>
+        </w:rPr>
+        <w:t>炬</w:t>
+      </w:r>
+      <w:proofErr w:type="gramEnd"/>
+      <w:r>
+        <w:rPr>
+          <w:rFonts w:hint="eastAsia"/>
+        </w:rPr>
+        <w:t>切割</w:t>
       </w:r>
       <w:r>
         <w:rPr>
@@ -14051,14 +15177,30 @@
         <w:rPr>
           <w:rFonts w:hint="eastAsia"/>
         </w:rPr>
-        <w:t>即割炬开始执行</w:t>
-      </w:r>
+        <w:t>即割</w:t>
+      </w:r>
+      <w:proofErr w:type="gramStart"/>
+      <w:r>
+        <w:rPr>
+          <w:rFonts w:hint="eastAsia"/>
+        </w:rPr>
+        <w:t>炬</w:t>
+      </w:r>
+      <w:proofErr w:type="gramEnd"/>
+      <w:r>
+        <w:rPr>
+          <w:rFonts w:hint="eastAsia"/>
+        </w:rPr>
+        <w:t>开始执行</w:t>
+      </w:r>
+      <w:proofErr w:type="spellStart"/>
       <w:r>
         <w:rPr>
           <w:rFonts w:hint="eastAsia"/>
         </w:rPr>
         <w:t>postflow</w:t>
       </w:r>
+      <w:proofErr w:type="spellEnd"/>
       <w:r>
         <w:rPr>
           <w:rFonts w:hint="eastAsia"/>
@@ -14095,12 +15237,14 @@
         </w:rPr>
         <w:t>等离子电源应答系统的请求命令，要么通过</w:t>
       </w:r>
+      <w:proofErr w:type="spellStart"/>
       <w:r>
         <w:rPr>
           <w:rFonts w:hint="eastAsia"/>
         </w:rPr>
         <w:t>Modbus</w:t>
       </w:r>
+      <w:proofErr w:type="spellEnd"/>
       <w:r>
         <w:rPr>
           <w:rFonts w:hint="eastAsia"/>
@@ -14119,12 +15263,14 @@
         </w:rPr>
         <w:t>（参考示例命令字符表），要么通过一个</w:t>
       </w:r>
+      <w:proofErr w:type="spellStart"/>
       <w:r>
         <w:rPr>
           <w:rFonts w:hint="eastAsia"/>
         </w:rPr>
         <w:t>Modbus</w:t>
       </w:r>
+      <w:proofErr w:type="spellEnd"/>
       <w:r>
         <w:rPr>
           <w:rFonts w:hint="eastAsia"/>
@@ -14496,6 +15642,7 @@
         </w:rPr>
         <w:t>的值和</w:t>
       </w:r>
+      <w:proofErr w:type="spellStart"/>
       <w:r>
         <w:rPr>
           <w:rFonts w:hint="eastAsia"/>
@@ -14503,6 +15650,7 @@
         </w:rPr>
         <w:t>modbus</w:t>
       </w:r>
+      <w:proofErr w:type="spellEnd"/>
       <w:r>
         <w:rPr>
           <w:rFonts w:hint="eastAsia"/>
@@ -14538,12 +15686,14 @@
         <w:ind w:left="357" w:firstLineChars="0" w:hanging="357"/>
         <w:outlineLvl w:val="1"/>
       </w:pPr>
+      <w:proofErr w:type="spellStart"/>
       <w:r>
         <w:rPr>
           <w:rFonts w:hint="eastAsia"/>
         </w:rPr>
         <w:t>Modbus</w:t>
       </w:r>
+      <w:proofErr w:type="spellEnd"/>
       <w:r>
         <w:rPr>
           <w:rFonts w:hint="eastAsia"/>
@@ -14582,12 +15732,14 @@
         </w:rPr>
         <w:t>发送</w:t>
       </w:r>
+      <w:proofErr w:type="spellStart"/>
       <w:r>
         <w:rPr>
           <w:rFonts w:hint="eastAsia"/>
         </w:rPr>
         <w:t>Modbus</w:t>
       </w:r>
+      <w:proofErr w:type="spellEnd"/>
       <w:r>
         <w:rPr>
           <w:rFonts w:hint="eastAsia"/>
@@ -14604,20 +15756,30 @@
         </w:numPr>
         <w:ind w:left="0" w:firstLineChars="0" w:firstLine="0"/>
       </w:pPr>
+      <w:proofErr w:type="spellStart"/>
       <w:r>
         <w:t>cut_mode_force</w:t>
       </w:r>
+      <w:proofErr w:type="spellEnd"/>
       <w:r>
         <w:rPr>
           <w:rFonts w:hint="eastAsia"/>
         </w:rPr>
         <w:t>（</w:t>
       </w:r>
-      <w:r>
-        <w:rPr>
-          <w:rFonts w:hint="eastAsia"/>
-        </w:rPr>
-        <w:t>Addr=0x2093</w:t>
+      <w:proofErr w:type="spellStart"/>
+      <w:r>
+        <w:rPr>
+          <w:rFonts w:hint="eastAsia"/>
+        </w:rPr>
+        <w:t>Addr</w:t>
+      </w:r>
+      <w:proofErr w:type="spellEnd"/>
+      <w:r>
+        <w:rPr>
+          <w:rFonts w:hint="eastAsia"/>
+        </w:rPr>
+        <w:t>=0x2093</w:t>
       </w:r>
       <w:r>
         <w:rPr>
@@ -14680,20 +15842,30 @@
         </w:numPr>
         <w:ind w:left="0" w:firstLineChars="0" w:firstLine="0"/>
       </w:pPr>
+      <w:proofErr w:type="spellStart"/>
       <w:r>
         <w:t>current_set_force</w:t>
       </w:r>
+      <w:proofErr w:type="spellEnd"/>
       <w:r>
         <w:rPr>
           <w:rFonts w:hint="eastAsia"/>
         </w:rPr>
         <w:t>（</w:t>
       </w:r>
-      <w:r>
-        <w:rPr>
-          <w:rFonts w:hint="eastAsia"/>
-        </w:rPr>
-        <w:t>Addr=0x2094</w:t>
+      <w:proofErr w:type="spellStart"/>
+      <w:r>
+        <w:rPr>
+          <w:rFonts w:hint="eastAsia"/>
+        </w:rPr>
+        <w:t>Addr</w:t>
+      </w:r>
+      <w:proofErr w:type="spellEnd"/>
+      <w:r>
+        <w:rPr>
+          <w:rFonts w:hint="eastAsia"/>
+        </w:rPr>
+        <w:t>=0x2094</w:t>
       </w:r>
       <w:r>
         <w:rPr>
@@ -14750,20 +15922,30 @@
         </w:numPr>
         <w:ind w:left="0" w:firstLineChars="0" w:firstLine="0"/>
       </w:pPr>
+      <w:proofErr w:type="spellStart"/>
       <w:r>
         <w:t>pressure_set_force</w:t>
       </w:r>
+      <w:proofErr w:type="spellEnd"/>
       <w:r>
         <w:rPr>
           <w:rFonts w:hint="eastAsia"/>
         </w:rPr>
         <w:t>（</w:t>
       </w:r>
-      <w:r>
-        <w:rPr>
-          <w:rFonts w:hint="eastAsia"/>
-        </w:rPr>
-        <w:t>Addr=0x2096</w:t>
+      <w:proofErr w:type="spellStart"/>
+      <w:r>
+        <w:rPr>
+          <w:rFonts w:hint="eastAsia"/>
+        </w:rPr>
+        <w:t>Addr</w:t>
+      </w:r>
+      <w:proofErr w:type="spellEnd"/>
+      <w:r>
+        <w:rPr>
+          <w:rFonts w:hint="eastAsia"/>
+        </w:rPr>
+        <w:t>=0x2096</w:t>
       </w:r>
       <w:r>
         <w:rPr>
@@ -14802,20 +15984,30 @@
         </w:numPr>
         <w:ind w:left="0" w:firstLineChars="0" w:firstLine="0"/>
       </w:pPr>
+      <w:proofErr w:type="spellStart"/>
       <w:r>
         <w:t>fault_code</w:t>
       </w:r>
+      <w:proofErr w:type="spellEnd"/>
       <w:r>
         <w:rPr>
           <w:rFonts w:hint="eastAsia"/>
         </w:rPr>
         <w:t>（</w:t>
       </w:r>
-      <w:r>
-        <w:rPr>
-          <w:rFonts w:hint="eastAsia"/>
-        </w:rPr>
-        <w:t>Addr=0x2098</w:t>
+      <w:proofErr w:type="spellStart"/>
+      <w:r>
+        <w:rPr>
+          <w:rFonts w:hint="eastAsia"/>
+        </w:rPr>
+        <w:t>Addr</w:t>
+      </w:r>
+      <w:proofErr w:type="spellEnd"/>
+      <w:r>
+        <w:rPr>
+          <w:rFonts w:hint="eastAsia"/>
+        </w:rPr>
+        <w:t>=0x2098</w:t>
       </w:r>
       <w:r>
         <w:rPr>
@@ -14833,6 +16025,7 @@
         </w:numPr>
         <w:ind w:left="0" w:firstLineChars="0" w:firstLine="0"/>
       </w:pPr>
+      <w:proofErr w:type="spellStart"/>
       <w:r>
         <w:t>current_set</w:t>
       </w:r>
@@ -14843,13 +16036,25 @@
         <w:t>_</w:t>
       </w:r>
       <w:r>
-        <w:t>min(</w:t>
-      </w:r>
-      <w:r>
-        <w:rPr>
-          <w:rFonts w:hint="eastAsia"/>
-        </w:rPr>
-        <w:t>Addr=0x2099</w:t>
+        <w:t>min</w:t>
+      </w:r>
+      <w:proofErr w:type="spellEnd"/>
+      <w:r>
+        <w:t>(</w:t>
+      </w:r>
+      <w:proofErr w:type="spellStart"/>
+      <w:r>
+        <w:rPr>
+          <w:rFonts w:hint="eastAsia"/>
+        </w:rPr>
+        <w:t>Addr</w:t>
+      </w:r>
+      <w:proofErr w:type="spellEnd"/>
+      <w:r>
+        <w:rPr>
+          <w:rFonts w:hint="eastAsia"/>
+        </w:rPr>
+        <w:t>=0x2099</w:t>
       </w:r>
       <w:r>
         <w:t>)</w:t>
@@ -14882,14 +16087,27 @@
         </w:numPr>
         <w:ind w:left="0" w:firstLineChars="0" w:firstLine="0"/>
       </w:pPr>
-      <w:r>
-        <w:t>current_set_max(</w:t>
-      </w:r>
-      <w:r>
-        <w:rPr>
-          <w:rFonts w:hint="eastAsia"/>
-        </w:rPr>
-        <w:t>Addr=0x209A</w:t>
+      <w:proofErr w:type="spellStart"/>
+      <w:r>
+        <w:t>current_set_max</w:t>
+      </w:r>
+      <w:proofErr w:type="spellEnd"/>
+      <w:r>
+        <w:t>(</w:t>
+      </w:r>
+      <w:proofErr w:type="spellStart"/>
+      <w:r>
+        <w:rPr>
+          <w:rFonts w:hint="eastAsia"/>
+        </w:rPr>
+        <w:t>Addr</w:t>
+      </w:r>
+      <w:proofErr w:type="spellEnd"/>
+      <w:r>
+        <w:rPr>
+          <w:rFonts w:hint="eastAsia"/>
+        </w:rPr>
+        <w:t>=0x209A</w:t>
       </w:r>
       <w:r>
         <w:t>)</w:t>
@@ -14928,14 +16146,30 @@
         </w:numPr>
         <w:ind w:left="0" w:firstLineChars="0" w:firstLine="0"/>
       </w:pPr>
+      <w:proofErr w:type="spellStart"/>
       <w:r>
         <w:t>pressure_set_min</w:t>
       </w:r>
-      <w:r>
-        <w:rPr>
-          <w:rFonts w:hint="eastAsia"/>
-        </w:rPr>
-        <w:t>(Addr=</w:t>
+      <w:proofErr w:type="spellEnd"/>
+      <w:r>
+        <w:rPr>
+          <w:rFonts w:hint="eastAsia"/>
+        </w:rPr>
+        <w:t>(</w:t>
+      </w:r>
+      <w:proofErr w:type="spellStart"/>
+      <w:r>
+        <w:rPr>
+          <w:rFonts w:hint="eastAsia"/>
+        </w:rPr>
+        <w:t>Addr</w:t>
+      </w:r>
+      <w:proofErr w:type="spellEnd"/>
+      <w:r>
+        <w:rPr>
+          <w:rFonts w:hint="eastAsia"/>
+        </w:rPr>
+        <w:t>=</w:t>
       </w:r>
       <w:r>
         <w:t>0x209C</w:t>
@@ -14974,14 +16208,27 @@
         </w:numPr>
         <w:ind w:left="0" w:firstLineChars="0" w:firstLine="0"/>
       </w:pPr>
-      <w:r>
-        <w:t>pressure_set_max(</w:t>
-      </w:r>
-      <w:r>
-        <w:rPr>
-          <w:rFonts w:hint="eastAsia"/>
-        </w:rPr>
-        <w:t>Addr=</w:t>
+      <w:proofErr w:type="spellStart"/>
+      <w:r>
+        <w:t>pressure_set_max</w:t>
+      </w:r>
+      <w:proofErr w:type="spellEnd"/>
+      <w:r>
+        <w:t>(</w:t>
+      </w:r>
+      <w:proofErr w:type="spellStart"/>
+      <w:r>
+        <w:rPr>
+          <w:rFonts w:hint="eastAsia"/>
+        </w:rPr>
+        <w:t>Addr</w:t>
+      </w:r>
+      <w:proofErr w:type="spellEnd"/>
+      <w:r>
+        <w:rPr>
+          <w:rFonts w:hint="eastAsia"/>
+        </w:rPr>
+        <w:t>=</w:t>
       </w:r>
       <w:r>
         <w:t>0x209</w:t>
@@ -15023,22 +16270,43 @@
         </w:numPr>
         <w:ind w:left="0" w:firstLineChars="0" w:firstLine="0"/>
       </w:pPr>
-      <w:r>
-        <w:t xml:space="preserve">arc_time_low </w:t>
+      <w:proofErr w:type="spellStart"/>
+      <w:r>
+        <w:t>arc_time_low</w:t>
+      </w:r>
+      <w:proofErr w:type="spellEnd"/>
+      <w:r>
+        <w:t xml:space="preserve"> </w:t>
       </w:r>
     </w:p>
     <w:p>
       <w:pPr>
         <w:pStyle w:val="a4"/>
       </w:pPr>
+      <w:proofErr w:type="spellStart"/>
       <w:r>
         <w:t>arc_time_high</w:t>
       </w:r>
-      <w:r>
-        <w:rPr>
-          <w:rFonts w:hint="eastAsia"/>
-        </w:rPr>
-        <w:t xml:space="preserve"> (Addr=</w:t>
+      <w:proofErr w:type="spellEnd"/>
+      <w:r>
+        <w:rPr>
+          <w:rFonts w:hint="eastAsia"/>
+        </w:rPr>
+        <w:t xml:space="preserve"> (</w:t>
+      </w:r>
+      <w:proofErr w:type="spellStart"/>
+      <w:r>
+        <w:rPr>
+          <w:rFonts w:hint="eastAsia"/>
+        </w:rPr>
+        <w:t>Addr</w:t>
+      </w:r>
+      <w:proofErr w:type="spellEnd"/>
+      <w:r>
+        <w:rPr>
+          <w:rFonts w:hint="eastAsia"/>
+        </w:rPr>
+        <w:t>=</w:t>
       </w:r>
       <w:r>
         <w:t xml:space="preserve">0x209E </w:t>
@@ -15110,14 +16378,55 @@
         </w:numPr>
         <w:ind w:leftChars="-67" w:left="-141" w:firstLineChars="0" w:firstLine="0"/>
       </w:pPr>
-      <w:r>
-        <w:t>torch_index (Addr=0x0808 / 0x0809 (Coils))</w:t>
-      </w:r>
-      <w:r>
-        <w:rPr>
-          <w:rFonts w:hint="eastAsia"/>
-        </w:rPr>
-        <w:t>：读取割炬头长度。特别注明：在设置气压的时候，必须指定是哪个长度的割炬头。</w:t>
+      <w:proofErr w:type="spellStart"/>
+      <w:r>
+        <w:t>torch_index</w:t>
+      </w:r>
+      <w:proofErr w:type="spellEnd"/>
+      <w:r>
+        <w:t xml:space="preserve"> (</w:t>
+      </w:r>
+      <w:proofErr w:type="spellStart"/>
+      <w:r>
+        <w:t>Addr</w:t>
+      </w:r>
+      <w:proofErr w:type="spellEnd"/>
+      <w:r>
+        <w:t>=0x0808 / 0x0809 (Coils))</w:t>
+      </w:r>
+      <w:r>
+        <w:rPr>
+          <w:rFonts w:hint="eastAsia"/>
+        </w:rPr>
+        <w:t>：读取割</w:t>
+      </w:r>
+      <w:proofErr w:type="gramStart"/>
+      <w:r>
+        <w:rPr>
+          <w:rFonts w:hint="eastAsia"/>
+        </w:rPr>
+        <w:t>炬</w:t>
+      </w:r>
+      <w:proofErr w:type="gramEnd"/>
+      <w:r>
+        <w:rPr>
+          <w:rFonts w:hint="eastAsia"/>
+        </w:rPr>
+        <w:t>头长度。特别注明：在设置气压的时候，必须指定是哪个长度的割</w:t>
+      </w:r>
+      <w:proofErr w:type="gramStart"/>
+      <w:r>
+        <w:rPr>
+          <w:rFonts w:hint="eastAsia"/>
+        </w:rPr>
+        <w:t>炬</w:t>
+      </w:r>
+      <w:proofErr w:type="gramEnd"/>
+      <w:r>
+        <w:rPr>
+          <w:rFonts w:hint="eastAsia"/>
+        </w:rPr>
+        <w:t>头。</w:t>
       </w:r>
       <w:r>
         <w:rPr>
@@ -17478,7 +18787,7 @@
   <a:extraClrSchemeLst/>
   <a:extLst>
     <a:ext uri="{05A4C25C-085E-4340-85A3-A5531E510DB2}">
-      <thm15:themeFamily xmlns="" xmlns:thm15="http://schemas.microsoft.com/office/thememl/2012/main" name="Office Theme" id="{62F939B6-93AF-4DB8-9C6B-D6C7DFDC589F}" vid="{4A3C46E8-61CC-4603-A589-7422A47A8E4A}"/>
+      <thm15:themeFamily xmlns:thm15="http://schemas.microsoft.com/office/thememl/2012/main" xmlns="" name="Office Theme" id="{62F939B6-93AF-4DB8-9C6B-D6C7DFDC589F}" vid="{4A3C46E8-61CC-4603-A589-7422A47A8E4A}"/>
     </a:ext>
   </a:extLst>
 </a:theme>
@@ -17489,7 +18798,7 @@
 </file>
 
 <file path=customXml/itemProps1.xml><?xml version="1.0" encoding="utf-8"?>
-<ds:datastoreItem xmlns:ds="http://schemas.openxmlformats.org/officeDocument/2006/customXml" ds:itemID="{118F3D4B-7515-4B45-B42F-837BC1C3EA69}">
+<ds:datastoreItem xmlns:ds="http://schemas.openxmlformats.org/officeDocument/2006/customXml" ds:itemID="{2142AABE-4FB9-40E6-B1D9-89178A39EE1A}">
   <ds:schemaRefs>
     <ds:schemaRef ds:uri="http://schemas.openxmlformats.org/officeDocument/2006/bibliography"/>
   </ds:schemaRefs>

</xml_diff>

<commit_message>
Design powermax model plasma power communication register address.
</commit_message>
<xml_diff>
--- a/doc/Hypertherm-Powermax产品协同开发分析 .docx
+++ b/doc/Hypertherm-Powermax产品协同开发分析 .docx
@@ -20,7 +20,6 @@
         </w:rPr>
         <w:t>海宝等离子电源</w:t>
       </w:r>
-      <w:proofErr w:type="spellStart"/>
       <w:r>
         <w:rPr>
           <w:rFonts w:hint="eastAsia"/>
@@ -30,7 +29,6 @@
         </w:rPr>
         <w:t>Powermax</w:t>
       </w:r>
-      <w:proofErr w:type="spellEnd"/>
       <w:r>
         <w:rPr>
           <w:rFonts w:hint="eastAsia"/>
@@ -216,7 +214,6 @@
               </w:rPr>
               <w:t>型号为</w:t>
             </w:r>
-            <w:proofErr w:type="spellStart"/>
             <w:r>
               <w:rPr>
                 <w:rFonts w:hint="eastAsia"/>
@@ -224,7 +221,6 @@
               </w:rPr>
               <w:t>Powermax</w:t>
             </w:r>
-            <w:proofErr w:type="spellEnd"/>
             <w:r>
               <w:rPr>
                 <w:rFonts w:hint="eastAsia"/>
@@ -306,23 +302,7 @@
                 <w:rFonts w:hint="eastAsia"/>
                 <w:kern w:val="0"/>
               </w:rPr>
-              <w:t>等离子电源（电源型号、气体箱型号、割</w:t>
-            </w:r>
-            <w:proofErr w:type="gramStart"/>
-            <w:r>
-              <w:rPr>
-                <w:rFonts w:hint="eastAsia"/>
-                <w:kern w:val="0"/>
-              </w:rPr>
-              <w:t>炬</w:t>
-            </w:r>
-            <w:proofErr w:type="gramEnd"/>
-            <w:r>
-              <w:rPr>
-                <w:rFonts w:hint="eastAsia"/>
-                <w:kern w:val="0"/>
-              </w:rPr>
-              <w:t>型号）系统配置</w:t>
+              <w:t>等离子电源（电源型号、气体箱型号、割炬型号）系统配置</w:t>
             </w:r>
           </w:p>
         </w:tc>
@@ -800,7 +780,6 @@
               </w:rPr>
               <w:t>数据库（针对</w:t>
             </w:r>
-            <w:proofErr w:type="spellStart"/>
             <w:r>
               <w:rPr>
                 <w:rFonts w:hint="eastAsia"/>
@@ -814,7 +793,6 @@
               </w:rPr>
               <w:t>max</w:t>
             </w:r>
-            <w:proofErr w:type="spellEnd"/>
             <w:r>
               <w:rPr>
                 <w:rFonts w:hint="eastAsia"/>
@@ -1024,23 +1002,7 @@
                 <w:rFonts w:hint="eastAsia"/>
                 <w:kern w:val="0"/>
               </w:rPr>
-              <w:t>调高</w:t>
-            </w:r>
-            <w:proofErr w:type="gramStart"/>
-            <w:r>
-              <w:rPr>
-                <w:rFonts w:hint="eastAsia"/>
-                <w:kern w:val="0"/>
-              </w:rPr>
-              <w:t>器相关</w:t>
-            </w:r>
-            <w:proofErr w:type="gramEnd"/>
-            <w:r>
-              <w:rPr>
-                <w:rFonts w:hint="eastAsia"/>
-                <w:kern w:val="0"/>
-              </w:rPr>
-              <w:t>参数</w:t>
+              <w:t>调高器相关参数</w:t>
             </w:r>
           </w:p>
         </w:tc>
@@ -1173,23 +1135,7 @@
                 <w:rFonts w:hint="eastAsia"/>
                 <w:kern w:val="0"/>
               </w:rPr>
-              <w:t>套</w:t>
-            </w:r>
-            <w:proofErr w:type="gramStart"/>
-            <w:r>
-              <w:rPr>
-                <w:rFonts w:hint="eastAsia"/>
-                <w:kern w:val="0"/>
-              </w:rPr>
-              <w:t>料相关</w:t>
-            </w:r>
-            <w:proofErr w:type="gramEnd"/>
-            <w:r>
-              <w:rPr>
-                <w:rFonts w:hint="eastAsia"/>
-                <w:kern w:val="0"/>
-              </w:rPr>
-              <w:t>参数（另作）</w:t>
+              <w:t>套料相关参数（另作）</w:t>
             </w:r>
           </w:p>
         </w:tc>
@@ -1260,14 +1206,12 @@
                 <w:kern w:val="0"/>
               </w:rPr>
             </w:pPr>
-            <w:proofErr w:type="spellStart"/>
             <w:r>
               <w:rPr>
                 <w:rFonts w:hint="eastAsia"/>
               </w:rPr>
               <w:t>fac</w:t>
             </w:r>
-            <w:proofErr w:type="spellEnd"/>
             <w:r>
               <w:rPr>
                 <w:rFonts w:hint="eastAsia"/>
@@ -1466,7 +1410,6 @@
               </w:rPr>
               <w:t>详细分析</w:t>
             </w:r>
-            <w:proofErr w:type="spellStart"/>
             <w:r>
               <w:rPr>
                 <w:rFonts w:hint="eastAsia"/>
@@ -1474,7 +1417,6 @@
               </w:rPr>
               <w:t>Powermax</w:t>
             </w:r>
-            <w:proofErr w:type="spellEnd"/>
             <w:r>
               <w:rPr>
                 <w:rFonts w:hint="eastAsia"/>
@@ -1550,7 +1492,6 @@
                 <w:kern w:val="0"/>
               </w:rPr>
             </w:pPr>
-            <w:proofErr w:type="spellStart"/>
             <w:r>
               <w:rPr>
                 <w:rFonts w:hint="eastAsia"/>
@@ -1558,7 +1499,6 @@
               </w:rPr>
               <w:t>Modbus</w:t>
             </w:r>
-            <w:proofErr w:type="spellEnd"/>
             <w:r>
               <w:rPr>
                 <w:kern w:val="0"/>
@@ -1646,7 +1586,6 @@
                 <w:kern w:val="0"/>
               </w:rPr>
             </w:pPr>
-            <w:proofErr w:type="spellStart"/>
             <w:r>
               <w:rPr>
                 <w:rFonts w:hint="eastAsia"/>
@@ -1654,7 +1593,6 @@
               </w:rPr>
               <w:t>Modbus</w:t>
             </w:r>
-            <w:proofErr w:type="spellEnd"/>
             <w:r>
               <w:rPr>
                 <w:rFonts w:hint="eastAsia"/>
@@ -1750,14 +1688,12 @@
         </w:rPr>
         <w:t>解析</w:t>
       </w:r>
-      <w:proofErr w:type="spellStart"/>
       <w:r>
         <w:rPr>
           <w:rFonts w:hint="eastAsia"/>
         </w:rPr>
         <w:t>Powermax</w:t>
       </w:r>
-      <w:proofErr w:type="spellEnd"/>
       <w:r>
         <w:rPr>
           <w:rFonts w:hint="eastAsia"/>
@@ -1903,7 +1839,6 @@
         </w:rPr>
         <w:t xml:space="preserve">)  </w:t>
       </w:r>
-      <w:proofErr w:type="spellStart"/>
       <w:r>
         <w:rPr>
           <w:rFonts w:hint="eastAsia"/>
@@ -1911,7 +1846,6 @@
         </w:rPr>
         <w:t>CutChart</w:t>
       </w:r>
-      <w:proofErr w:type="spellEnd"/>
       <w:r>
         <w:rPr>
           <w:rFonts w:hint="eastAsia"/>
@@ -1981,28 +1915,24 @@
         </w:rPr>
         <w:t>切割表后缀名：</w:t>
       </w:r>
-      <w:proofErr w:type="spellStart"/>
       <w:r>
         <w:rPr>
           <w:rFonts w:hint="eastAsia"/>
         </w:rPr>
         <w:t>usr</w:t>
       </w:r>
-      <w:proofErr w:type="spellEnd"/>
       <w:r>
         <w:rPr>
           <w:rFonts w:hint="eastAsia"/>
         </w:rPr>
         <w:t>是用户文件，界面修改后保存的文件（需要管理者权限）；</w:t>
       </w:r>
-      <w:proofErr w:type="spellStart"/>
       <w:r>
         <w:rPr>
           <w:rFonts w:hint="eastAsia"/>
         </w:rPr>
         <w:t>fac</w:t>
       </w:r>
-      <w:proofErr w:type="spellEnd"/>
       <w:r>
         <w:rPr>
           <w:rFonts w:hint="eastAsia"/>
@@ -2047,21 +1977,7 @@
         <w:rPr>
           <w:rFonts w:hint="eastAsia"/>
         </w:rPr>
-        <w:t>割</w:t>
-      </w:r>
-      <w:proofErr w:type="gramStart"/>
-      <w:r>
-        <w:rPr>
-          <w:rFonts w:hint="eastAsia"/>
-        </w:rPr>
-        <w:t>炬</w:t>
-      </w:r>
-      <w:proofErr w:type="gramEnd"/>
-      <w:r>
-        <w:rPr>
-          <w:rFonts w:hint="eastAsia"/>
-        </w:rPr>
-        <w:t>类型</w:t>
+        <w:t>割炬类型</w:t>
       </w:r>
       <w:r>
         <w:rPr>
@@ -2085,30 +2001,20 @@
         <w:rPr>
           <w:rFonts w:hint="eastAsia"/>
         </w:rPr>
-        <w:t>.</w:t>
-      </w:r>
-      <w:proofErr w:type="spellStart"/>
-      <w:r>
-        <w:rPr>
-          <w:rFonts w:hint="eastAsia"/>
-        </w:rPr>
-        <w:t>usr</w:t>
-      </w:r>
-      <w:proofErr w:type="spellEnd"/>
+        <w:t>.usr</w:t>
+      </w:r>
       <w:r>
         <w:rPr>
           <w:rFonts w:hint="eastAsia"/>
         </w:rPr>
         <w:t>（</w:t>
       </w:r>
-      <w:proofErr w:type="spellStart"/>
       <w:r>
         <w:rPr>
           <w:rFonts w:hint="eastAsia"/>
         </w:rPr>
         <w:t>fac</w:t>
       </w:r>
-      <w:proofErr w:type="spellEnd"/>
       <w:r>
         <w:rPr>
           <w:rFonts w:hint="eastAsia"/>
@@ -2247,30 +2153,14 @@
         <w:rPr>
           <w:rFonts w:hint="eastAsia"/>
         </w:rPr>
-        <w:t>割</w:t>
-      </w:r>
-      <w:proofErr w:type="gramStart"/>
-      <w:r>
-        <w:rPr>
-          <w:rFonts w:hint="eastAsia"/>
-        </w:rPr>
-        <w:t>炬</w:t>
-      </w:r>
-      <w:proofErr w:type="gramEnd"/>
-      <w:r>
-        <w:rPr>
-          <w:rFonts w:hint="eastAsia"/>
-        </w:rPr>
-        <w:t>类型有：</w:t>
-      </w:r>
-      <w:proofErr w:type="spellStart"/>
+        <w:t>割炬类型有：</w:t>
+      </w:r>
       <w:r>
         <w:rPr>
           <w:rFonts w:hint="eastAsia"/>
         </w:rPr>
         <w:t>FineCut</w:t>
       </w:r>
-      <w:proofErr w:type="spellEnd"/>
       <w:r>
         <w:rPr>
           <w:rFonts w:hint="eastAsia"/>
@@ -2295,60 +2185,42 @@
         </w:rPr>
         <w:t>、</w:t>
       </w:r>
-      <w:proofErr w:type="spellStart"/>
+      <w:r>
+        <w:rPr>
+          <w:rFonts w:hint="eastAsia"/>
+        </w:rPr>
+        <w:t>Duramax Hyamp</w:t>
+      </w:r>
+      <w:r>
+        <w:rPr>
+          <w:rFonts w:hint="eastAsia"/>
+        </w:rPr>
+        <w:t>（</w:t>
+      </w:r>
+      <w:r>
+        <w:rPr>
+          <w:rFonts w:hint="eastAsia"/>
+        </w:rPr>
+        <w:t>55</w:t>
+      </w:r>
+      <w:r>
+        <w:rPr>
+          <w:rFonts w:hint="eastAsia"/>
+        </w:rPr>
+        <w:t>）</w:t>
+      </w:r>
+      <w:r>
+        <w:rPr>
+          <w:rFonts w:hint="eastAsia"/>
+        </w:rPr>
+        <w:t>、</w:t>
+      </w:r>
       <w:r>
         <w:rPr>
           <w:rFonts w:hint="eastAsia"/>
         </w:rPr>
         <w:t>Duramax</w:t>
       </w:r>
-      <w:proofErr w:type="spellEnd"/>
-      <w:r>
-        <w:rPr>
-          <w:rFonts w:hint="eastAsia"/>
-        </w:rPr>
-        <w:t xml:space="preserve"> </w:t>
-      </w:r>
-      <w:proofErr w:type="spellStart"/>
-      <w:r>
-        <w:rPr>
-          <w:rFonts w:hint="eastAsia"/>
-        </w:rPr>
-        <w:t>Hyamp</w:t>
-      </w:r>
-      <w:proofErr w:type="spellEnd"/>
-      <w:r>
-        <w:rPr>
-          <w:rFonts w:hint="eastAsia"/>
-        </w:rPr>
-        <w:t>（</w:t>
-      </w:r>
-      <w:r>
-        <w:rPr>
-          <w:rFonts w:hint="eastAsia"/>
-        </w:rPr>
-        <w:t>55</w:t>
-      </w:r>
-      <w:r>
-        <w:rPr>
-          <w:rFonts w:hint="eastAsia"/>
-        </w:rPr>
-        <w:t>）</w:t>
-      </w:r>
-      <w:r>
-        <w:rPr>
-          <w:rFonts w:hint="eastAsia"/>
-        </w:rPr>
-        <w:t>、</w:t>
-      </w:r>
-      <w:proofErr w:type="spellStart"/>
-      <w:r>
-        <w:rPr>
-          <w:rFonts w:hint="eastAsia"/>
-        </w:rPr>
-        <w:t>Duramax</w:t>
-      </w:r>
-      <w:proofErr w:type="spellEnd"/>
       <w:r>
         <w:rPr>
           <w:rFonts w:hint="eastAsia"/>
@@ -2482,14 +2354,12 @@
         </w:rPr>
         <w:t>（</w:t>
       </w:r>
-      <w:proofErr w:type="spellStart"/>
       <w:r>
         <w:rPr>
           <w:rFonts w:hint="eastAsia"/>
         </w:rPr>
         <w:t>usr</w:t>
       </w:r>
-      <w:proofErr w:type="spellEnd"/>
       <w:r>
         <w:rPr>
           <w:rFonts w:hint="eastAsia"/>
@@ -2521,17 +2391,8 @@
           <w:rFonts w:hint="eastAsia"/>
           <w:color w:val="FF0000"/>
         </w:rPr>
-        <w:t>割</w:t>
-      </w:r>
-      <w:proofErr w:type="gramStart"/>
-      <w:r>
-        <w:rPr>
-          <w:rFonts w:hint="eastAsia"/>
-          <w:color w:val="FF0000"/>
-        </w:rPr>
-        <w:t>炬</w:t>
-      </w:r>
-      <w:proofErr w:type="gramEnd"/>
+        <w:t>割炬</w:t>
+      </w:r>
       <w:r>
         <w:rPr>
           <w:rFonts w:hint="eastAsia"/>
@@ -2601,21 +2462,7 @@
         <w:rPr>
           <w:rFonts w:hint="eastAsia"/>
         </w:rPr>
-        <w:t>，割</w:t>
-      </w:r>
-      <w:proofErr w:type="gramStart"/>
-      <w:r>
-        <w:rPr>
-          <w:rFonts w:hint="eastAsia"/>
-        </w:rPr>
-        <w:t>炬</w:t>
-      </w:r>
-      <w:proofErr w:type="gramEnd"/>
-      <w:r>
-        <w:rPr>
-          <w:rFonts w:hint="eastAsia"/>
-        </w:rPr>
-        <w:t>类型</w:t>
+        <w:t>，割炬类型</w:t>
       </w:r>
       <w:r>
         <w:rPr>
@@ -2657,21 +2504,7 @@
         <w:rPr>
           <w:rFonts w:hint="eastAsia"/>
         </w:rPr>
-        <w:t>，割</w:t>
-      </w:r>
-      <w:proofErr w:type="gramStart"/>
-      <w:r>
-        <w:rPr>
-          <w:rFonts w:hint="eastAsia"/>
-        </w:rPr>
-        <w:t>炬</w:t>
-      </w:r>
-      <w:proofErr w:type="gramEnd"/>
-      <w:r>
-        <w:rPr>
-          <w:rFonts w:hint="eastAsia"/>
-        </w:rPr>
-        <w:t>类型</w:t>
+        <w:t>，割炬类型</w:t>
       </w:r>
       <w:r>
         <w:rPr>
@@ -3540,16 +3373,8 @@
         <w:rPr>
           <w:rFonts w:hint="eastAsia"/>
         </w:rPr>
-        <w:t>割</w:t>
-      </w:r>
-      <w:proofErr w:type="gramStart"/>
-      <w:r>
-        <w:rPr>
-          <w:rFonts w:hint="eastAsia"/>
-        </w:rPr>
-        <w:t>炬</w:t>
-      </w:r>
-      <w:proofErr w:type="gramEnd"/>
+        <w:t>割炬</w:t>
+      </w:r>
       <w:r>
         <w:rPr>
           <w:rFonts w:hint="eastAsia"/>
@@ -3696,14 +3521,12 @@
         </w:rPr>
         <w:t>相比，</w:t>
       </w:r>
-      <w:proofErr w:type="spellStart"/>
       <w:r>
         <w:rPr>
           <w:rFonts w:hint="eastAsia"/>
         </w:rPr>
         <w:t>Powermax</w:t>
       </w:r>
-      <w:proofErr w:type="spellEnd"/>
       <w:r>
         <w:rPr>
           <w:rFonts w:hint="eastAsia"/>
@@ -3758,14 +3581,12 @@
         </w:rPr>
         <w:t>/</w:t>
       </w:r>
-      <w:proofErr w:type="gramStart"/>
       <w:r>
         <w:rPr>
           <w:rFonts w:hint="eastAsia"/>
         </w:rPr>
         <w:t>手动预流</w:t>
       </w:r>
-      <w:proofErr w:type="gramEnd"/>
       <w:r>
         <w:rPr>
           <w:rFonts w:hint="eastAsia"/>
@@ -3782,204 +3603,8 @@
           <w:sz w:val="20"/>
           <w:szCs w:val="20"/>
         </w:rPr>
-        <w:t xml:space="preserve">Plasma Manual </w:t>
-      </w:r>
-      <w:proofErr w:type="spellStart"/>
-      <w:r>
-        <w:rPr>
-          <w:rFonts w:ascii="宋体" w:eastAsia="宋体" w:hAnsi="宋体" w:cs="宋体" w:hint="eastAsia"/>
-          <w:b/>
-          <w:bCs/>
-          <w:color w:val="000000"/>
-          <w:kern w:val="0"/>
-          <w:sz w:val="20"/>
-          <w:szCs w:val="20"/>
-        </w:rPr>
-        <w:t>Preflow</w:t>
-      </w:r>
-      <w:proofErr w:type="spellEnd"/>
-      <w:r>
-        <w:rPr>
-          <w:rFonts w:ascii="宋体" w:eastAsia="宋体" w:hAnsi="宋体" w:cs="宋体" w:hint="eastAsia"/>
-          <w:b/>
-          <w:bCs/>
-          <w:color w:val="000000"/>
-          <w:kern w:val="0"/>
-          <w:sz w:val="20"/>
-          <w:szCs w:val="20"/>
-        </w:rPr>
-        <w:t xml:space="preserve">、 Shield Manual </w:t>
-      </w:r>
-      <w:proofErr w:type="spellStart"/>
-      <w:r>
-        <w:rPr>
-          <w:rFonts w:ascii="宋体" w:eastAsia="宋体" w:hAnsi="宋体" w:cs="宋体" w:hint="eastAsia"/>
-          <w:b/>
-          <w:bCs/>
-          <w:color w:val="000000"/>
-          <w:kern w:val="0"/>
-          <w:sz w:val="20"/>
-          <w:szCs w:val="20"/>
-        </w:rPr>
-        <w:t>Preflow</w:t>
-      </w:r>
-      <w:proofErr w:type="spellEnd"/>
-      <w:r>
-        <w:rPr>
-          <w:rFonts w:ascii="宋体" w:eastAsia="宋体" w:hAnsi="宋体" w:cs="宋体" w:hint="eastAsia"/>
-          <w:b/>
-          <w:bCs/>
-          <w:color w:val="000000"/>
-          <w:kern w:val="0"/>
-          <w:sz w:val="20"/>
-          <w:szCs w:val="20"/>
-        </w:rPr>
-        <w:t xml:space="preserve">、Plasma Manual </w:t>
-      </w:r>
-      <w:proofErr w:type="spellStart"/>
-      <w:r>
-        <w:rPr>
-          <w:rFonts w:ascii="宋体" w:eastAsia="宋体" w:hAnsi="宋体" w:cs="宋体" w:hint="eastAsia"/>
-          <w:b/>
-          <w:bCs/>
-          <w:color w:val="000000"/>
-          <w:kern w:val="0"/>
-          <w:sz w:val="20"/>
-          <w:szCs w:val="20"/>
-        </w:rPr>
-        <w:t>Cutflow</w:t>
-      </w:r>
-      <w:proofErr w:type="spellEnd"/>
-      <w:r>
-        <w:rPr>
-          <w:rFonts w:ascii="宋体" w:eastAsia="宋体" w:hAnsi="宋体" w:cs="宋体" w:hint="eastAsia"/>
-          <w:b/>
-          <w:bCs/>
-          <w:color w:val="000000"/>
-          <w:kern w:val="0"/>
-          <w:sz w:val="20"/>
-          <w:szCs w:val="20"/>
-        </w:rPr>
-        <w:t xml:space="preserve">、Shield Manual </w:t>
-      </w:r>
-      <w:proofErr w:type="spellStart"/>
-      <w:r>
-        <w:rPr>
-          <w:rFonts w:ascii="宋体" w:eastAsia="宋体" w:hAnsi="宋体" w:cs="宋体" w:hint="eastAsia"/>
-          <w:b/>
-          <w:bCs/>
-          <w:color w:val="000000"/>
-          <w:kern w:val="0"/>
-          <w:sz w:val="20"/>
-          <w:szCs w:val="20"/>
-        </w:rPr>
-        <w:t>Cutflow</w:t>
-      </w:r>
-      <w:proofErr w:type="spellEnd"/>
-      <w:r>
-        <w:rPr>
-          <w:rFonts w:ascii="宋体" w:eastAsia="宋体" w:hAnsi="宋体" w:cs="宋体" w:hint="eastAsia"/>
-          <w:b/>
-          <w:bCs/>
-          <w:color w:val="000000"/>
-          <w:kern w:val="0"/>
-          <w:sz w:val="20"/>
-          <w:szCs w:val="20"/>
-        </w:rPr>
-        <w:t xml:space="preserve">、Plasma Auto </w:t>
-      </w:r>
-      <w:proofErr w:type="spellStart"/>
-      <w:r>
-        <w:rPr>
-          <w:rFonts w:ascii="宋体" w:eastAsia="宋体" w:hAnsi="宋体" w:cs="宋体" w:hint="eastAsia"/>
-          <w:b/>
-          <w:bCs/>
-          <w:color w:val="000000"/>
-          <w:kern w:val="0"/>
-          <w:sz w:val="20"/>
-          <w:szCs w:val="20"/>
-        </w:rPr>
-        <w:t>Preflow</w:t>
-      </w:r>
-      <w:proofErr w:type="spellEnd"/>
-      <w:r>
-        <w:rPr>
-          <w:rFonts w:ascii="宋体" w:eastAsia="宋体" w:hAnsi="宋体" w:cs="宋体" w:hint="eastAsia"/>
-          <w:b/>
-          <w:bCs/>
-          <w:color w:val="000000"/>
-          <w:kern w:val="0"/>
-          <w:sz w:val="20"/>
-          <w:szCs w:val="20"/>
-        </w:rPr>
-        <w:t xml:space="preserve">、Shield Auto </w:t>
-      </w:r>
-      <w:proofErr w:type="spellStart"/>
-      <w:r>
-        <w:rPr>
-          <w:rFonts w:ascii="宋体" w:eastAsia="宋体" w:hAnsi="宋体" w:cs="宋体" w:hint="eastAsia"/>
-          <w:b/>
-          <w:bCs/>
-          <w:color w:val="000000"/>
-          <w:kern w:val="0"/>
-          <w:sz w:val="20"/>
-          <w:szCs w:val="20"/>
-        </w:rPr>
-        <w:t>Preflow</w:t>
-      </w:r>
-      <w:proofErr w:type="spellEnd"/>
-      <w:r>
-        <w:rPr>
-          <w:rFonts w:ascii="宋体" w:eastAsia="宋体" w:hAnsi="宋体" w:cs="宋体" w:hint="eastAsia"/>
-          <w:b/>
-          <w:bCs/>
-          <w:color w:val="000000"/>
-          <w:kern w:val="0"/>
-          <w:sz w:val="20"/>
-          <w:szCs w:val="20"/>
-        </w:rPr>
-        <w:t xml:space="preserve">、Plasma Auto </w:t>
-      </w:r>
-      <w:proofErr w:type="spellStart"/>
-      <w:r>
-        <w:rPr>
-          <w:rFonts w:ascii="宋体" w:eastAsia="宋体" w:hAnsi="宋体" w:cs="宋体" w:hint="eastAsia"/>
-          <w:b/>
-          <w:bCs/>
-          <w:color w:val="000000"/>
-          <w:kern w:val="0"/>
-          <w:sz w:val="20"/>
-          <w:szCs w:val="20"/>
-        </w:rPr>
-        <w:t>Cutflow</w:t>
-      </w:r>
-      <w:proofErr w:type="spellEnd"/>
-      <w:r>
-        <w:rPr>
-          <w:rFonts w:ascii="宋体" w:eastAsia="宋体" w:hAnsi="宋体" w:cs="宋体" w:hint="eastAsia"/>
-          <w:b/>
-          <w:bCs/>
-          <w:color w:val="000000"/>
-          <w:kern w:val="0"/>
-          <w:sz w:val="20"/>
-          <w:szCs w:val="20"/>
-        </w:rPr>
-        <w:t xml:space="preserve">、Shield Auto </w:t>
-      </w:r>
-      <w:proofErr w:type="spellStart"/>
-      <w:r>
-        <w:rPr>
-          <w:rFonts w:ascii="宋体" w:eastAsia="宋体" w:hAnsi="宋体" w:cs="宋体" w:hint="eastAsia"/>
-          <w:b/>
-          <w:bCs/>
-          <w:color w:val="000000"/>
-          <w:kern w:val="0"/>
-          <w:sz w:val="20"/>
-          <w:szCs w:val="20"/>
-        </w:rPr>
-        <w:t>Cutflow</w:t>
-      </w:r>
-      <w:proofErr w:type="spellEnd"/>
+        <w:t>Plasma Manual Preflow、 Shield Manual Preflow、Plasma Manual Cutflow、Shield Manual Cutflow、Plasma Auto Preflow、Shield Auto Preflow、Plasma Auto Cutflow、Shield Auto Cutflow</w:t>
+      </w:r>
       <w:r>
         <w:rPr>
           <w:rFonts w:hint="eastAsia"/>
@@ -4022,14 +3647,12 @@
         </w:rPr>
         <w:t>。没有</w:t>
       </w:r>
-      <w:proofErr w:type="spellStart"/>
       <w:r>
         <w:rPr>
           <w:rFonts w:hint="eastAsia"/>
         </w:rPr>
         <w:t>Shiled</w:t>
       </w:r>
-      <w:proofErr w:type="spellEnd"/>
       <w:r>
         <w:t xml:space="preserve"> </w:t>
       </w:r>
@@ -4097,14 +3720,12 @@
       <w:r>
         <w:t xml:space="preserve"> </w:t>
       </w:r>
-      <w:proofErr w:type="spellStart"/>
       <w:r>
         <w:rPr>
           <w:rFonts w:hint="eastAsia"/>
         </w:rPr>
         <w:t>Powermax</w:t>
       </w:r>
-      <w:proofErr w:type="spellEnd"/>
       <w:r>
         <w:rPr>
           <w:rFonts w:hint="eastAsia"/>
@@ -4207,7 +3828,6 @@
                 <w:b/>
               </w:rPr>
             </w:pPr>
-            <w:proofErr w:type="spellStart"/>
             <w:r>
               <w:rPr>
                 <w:b/>
@@ -4221,7 +3841,6 @@
               </w:rPr>
               <w:t>utChart</w:t>
             </w:r>
-            <w:proofErr w:type="spellEnd"/>
             <w:r>
               <w:rPr>
                 <w:rFonts w:hint="eastAsia"/>
@@ -4405,92 +4024,56 @@
                 <w:szCs w:val="21"/>
               </w:rPr>
             </w:pPr>
-            <w:proofErr w:type="spellStart"/>
             <w:r>
               <w:rPr>
                 <w:b/>
                 <w:szCs w:val="21"/>
               </w:rPr>
-              <w:t>Powermax</w:t>
-            </w:r>
-            <w:proofErr w:type="spellEnd"/>
-            <w:r>
+              <w:t>Powermax 900</w:t>
+            </w:r>
+          </w:p>
+          <w:p>
+            <w:pPr>
               <w:rPr>
                 <w:b/>
                 <w:szCs w:val="21"/>
               </w:rPr>
-              <w:t xml:space="preserve"> 900</w:t>
-            </w:r>
-          </w:p>
-          <w:p>
-            <w:pPr>
+            </w:pPr>
+            <w:r>
               <w:rPr>
                 <w:b/>
                 <w:szCs w:val="21"/>
               </w:rPr>
-            </w:pPr>
-            <w:proofErr w:type="spellStart"/>
-            <w:r>
+              <w:t>Powermax 1000</w:t>
+            </w:r>
+          </w:p>
+          <w:p>
+            <w:pPr>
               <w:rPr>
                 <w:b/>
                 <w:szCs w:val="21"/>
               </w:rPr>
-              <w:t>Powermax</w:t>
-            </w:r>
-            <w:proofErr w:type="spellEnd"/>
+            </w:pPr>
             <w:r>
               <w:rPr>
                 <w:b/>
                 <w:szCs w:val="21"/>
               </w:rPr>
-              <w:t xml:space="preserve"> 1000</w:t>
-            </w:r>
-          </w:p>
-          <w:p>
-            <w:pPr>
+              <w:t>Powermax 1250</w:t>
+            </w:r>
+          </w:p>
+          <w:p>
+            <w:pPr>
+              <w:rPr>
+                <w:b/>
+              </w:rPr>
+            </w:pPr>
+            <w:r>
               <w:rPr>
                 <w:b/>
                 <w:szCs w:val="21"/>
               </w:rPr>
-            </w:pPr>
-            <w:proofErr w:type="spellStart"/>
-            <w:r>
-              <w:rPr>
-                <w:b/>
-                <w:szCs w:val="21"/>
-              </w:rPr>
-              <w:t>Powermax</w:t>
-            </w:r>
-            <w:proofErr w:type="spellEnd"/>
-            <w:r>
-              <w:rPr>
-                <w:b/>
-                <w:szCs w:val="21"/>
-              </w:rPr>
-              <w:t xml:space="preserve"> 1250</w:t>
-            </w:r>
-          </w:p>
-          <w:p>
-            <w:pPr>
-              <w:rPr>
-                <w:b/>
-              </w:rPr>
-            </w:pPr>
-            <w:proofErr w:type="spellStart"/>
-            <w:r>
-              <w:rPr>
-                <w:b/>
-                <w:szCs w:val="21"/>
-              </w:rPr>
-              <w:t>Powermax</w:t>
-            </w:r>
-            <w:proofErr w:type="spellEnd"/>
-            <w:r>
-              <w:rPr>
-                <w:b/>
-                <w:szCs w:val="21"/>
-              </w:rPr>
-              <w:t xml:space="preserve"> 1650</w:t>
+              <w:t>Powermax 1650</w:t>
             </w:r>
           </w:p>
         </w:tc>
@@ -4642,9 +4225,21 @@
                 <w:sz w:val="20"/>
                 <w:szCs w:val="20"/>
               </w:rPr>
-              <w:t xml:space="preserve">Plasma Manual </w:t>
-            </w:r>
-            <w:proofErr w:type="spellStart"/>
+              <w:t>Plasma Manual Preflow</w:t>
+            </w:r>
+          </w:p>
+          <w:p>
+            <w:pPr>
+              <w:rPr>
+                <w:rFonts w:ascii="宋体" w:eastAsia="宋体" w:hAnsi="宋体" w:cs="宋体"/>
+                <w:b/>
+                <w:bCs/>
+                <w:color w:val="FF0000"/>
+                <w:kern w:val="0"/>
+                <w:sz w:val="20"/>
+                <w:szCs w:val="20"/>
+              </w:rPr>
+            </w:pPr>
             <w:r>
               <w:rPr>
                 <w:rFonts w:ascii="宋体" w:eastAsia="宋体" w:hAnsi="宋体" w:cs="宋体" w:hint="eastAsia"/>
@@ -4655,9 +4250,8 @@
                 <w:sz w:val="20"/>
                 <w:szCs w:val="20"/>
               </w:rPr>
-              <w:t>Preflow</w:t>
-            </w:r>
-            <w:proofErr w:type="spellEnd"/>
+              <w:t>Shield Manual Preflow</w:t>
+            </w:r>
           </w:p>
           <w:p>
             <w:pPr>
@@ -4681,9 +4275,21 @@
                 <w:sz w:val="20"/>
                 <w:szCs w:val="20"/>
               </w:rPr>
-              <w:t xml:space="preserve">Shield Manual </w:t>
-            </w:r>
-            <w:proofErr w:type="spellStart"/>
+              <w:t>Plasma Manual Cutflow</w:t>
+            </w:r>
+          </w:p>
+          <w:p>
+            <w:pPr>
+              <w:rPr>
+                <w:rFonts w:ascii="宋体" w:eastAsia="宋体" w:hAnsi="宋体" w:cs="宋体"/>
+                <w:b/>
+                <w:bCs/>
+                <w:color w:val="FF0000"/>
+                <w:kern w:val="0"/>
+                <w:sz w:val="20"/>
+                <w:szCs w:val="20"/>
+              </w:rPr>
+            </w:pPr>
             <w:r>
               <w:rPr>
                 <w:rFonts w:ascii="宋体" w:eastAsia="宋体" w:hAnsi="宋体" w:cs="宋体" w:hint="eastAsia"/>
@@ -4694,9 +4300,8 @@
                 <w:sz w:val="20"/>
                 <w:szCs w:val="20"/>
               </w:rPr>
-              <w:t>Preflow</w:t>
-            </w:r>
-            <w:proofErr w:type="spellEnd"/>
+              <w:t>Shield Manual Cutflow</w:t>
+            </w:r>
           </w:p>
           <w:p>
             <w:pPr>
@@ -4720,9 +4325,21 @@
                 <w:sz w:val="20"/>
                 <w:szCs w:val="20"/>
               </w:rPr>
-              <w:t xml:space="preserve">Plasma Manual </w:t>
-            </w:r>
-            <w:proofErr w:type="spellStart"/>
+              <w:t>Plasma Auto Preflow</w:t>
+            </w:r>
+          </w:p>
+          <w:p>
+            <w:pPr>
+              <w:rPr>
+                <w:rFonts w:ascii="宋体" w:eastAsia="宋体" w:hAnsi="宋体" w:cs="宋体"/>
+                <w:b/>
+                <w:bCs/>
+                <w:color w:val="FF0000"/>
+                <w:kern w:val="0"/>
+                <w:sz w:val="20"/>
+                <w:szCs w:val="20"/>
+              </w:rPr>
+            </w:pPr>
             <w:r>
               <w:rPr>
                 <w:rFonts w:ascii="宋体" w:eastAsia="宋体" w:hAnsi="宋体" w:cs="宋体" w:hint="eastAsia"/>
@@ -4733,9 +4350,8 @@
                 <w:sz w:val="20"/>
                 <w:szCs w:val="20"/>
               </w:rPr>
-              <w:t>Cutflow</w:t>
-            </w:r>
-            <w:proofErr w:type="spellEnd"/>
+              <w:t>Shield Auto Preflow</w:t>
+            </w:r>
           </w:p>
           <w:p>
             <w:pPr>
@@ -4759,9 +4375,21 @@
                 <w:sz w:val="20"/>
                 <w:szCs w:val="20"/>
               </w:rPr>
-              <w:t xml:space="preserve">Shield Manual </w:t>
-            </w:r>
-            <w:proofErr w:type="spellStart"/>
+              <w:t>Plasma Auto Cutflow</w:t>
+            </w:r>
+          </w:p>
+          <w:p>
+            <w:pPr>
+              <w:rPr>
+                <w:rFonts w:ascii="宋体" w:eastAsia="宋体" w:hAnsi="宋体" w:cs="宋体"/>
+                <w:b/>
+                <w:bCs/>
+                <w:color w:val="000000"/>
+                <w:kern w:val="0"/>
+                <w:sz w:val="20"/>
+                <w:szCs w:val="20"/>
+              </w:rPr>
+            </w:pPr>
             <w:r>
               <w:rPr>
                 <w:rFonts w:ascii="宋体" w:eastAsia="宋体" w:hAnsi="宋体" w:cs="宋体" w:hint="eastAsia"/>
@@ -4772,165 +4400,8 @@
                 <w:sz w:val="20"/>
                 <w:szCs w:val="20"/>
               </w:rPr>
-              <w:t>Cutflow</w:t>
-            </w:r>
-            <w:proofErr w:type="spellEnd"/>
-          </w:p>
-          <w:p>
-            <w:pPr>
-              <w:rPr>
-                <w:rFonts w:ascii="宋体" w:eastAsia="宋体" w:hAnsi="宋体" w:cs="宋体"/>
-                <w:b/>
-                <w:bCs/>
-                <w:color w:val="FF0000"/>
-                <w:kern w:val="0"/>
-                <w:sz w:val="20"/>
-                <w:szCs w:val="20"/>
-              </w:rPr>
-            </w:pPr>
-            <w:r>
-              <w:rPr>
-                <w:rFonts w:ascii="宋体" w:eastAsia="宋体" w:hAnsi="宋体" w:cs="宋体" w:hint="eastAsia"/>
-                <w:b/>
-                <w:bCs/>
-                <w:color w:val="FF0000"/>
-                <w:kern w:val="0"/>
-                <w:sz w:val="20"/>
-                <w:szCs w:val="20"/>
-              </w:rPr>
-              <w:t xml:space="preserve">Plasma Auto </w:t>
-            </w:r>
-            <w:proofErr w:type="spellStart"/>
-            <w:r>
-              <w:rPr>
-                <w:rFonts w:ascii="宋体" w:eastAsia="宋体" w:hAnsi="宋体" w:cs="宋体" w:hint="eastAsia"/>
-                <w:b/>
-                <w:bCs/>
-                <w:color w:val="FF0000"/>
-                <w:kern w:val="0"/>
-                <w:sz w:val="20"/>
-                <w:szCs w:val="20"/>
-              </w:rPr>
-              <w:t>Preflow</w:t>
-            </w:r>
-            <w:proofErr w:type="spellEnd"/>
-          </w:p>
-          <w:p>
-            <w:pPr>
-              <w:rPr>
-                <w:rFonts w:ascii="宋体" w:eastAsia="宋体" w:hAnsi="宋体" w:cs="宋体"/>
-                <w:b/>
-                <w:bCs/>
-                <w:color w:val="FF0000"/>
-                <w:kern w:val="0"/>
-                <w:sz w:val="20"/>
-                <w:szCs w:val="20"/>
-              </w:rPr>
-            </w:pPr>
-            <w:r>
-              <w:rPr>
-                <w:rFonts w:ascii="宋体" w:eastAsia="宋体" w:hAnsi="宋体" w:cs="宋体" w:hint="eastAsia"/>
-                <w:b/>
-                <w:bCs/>
-                <w:color w:val="FF0000"/>
-                <w:kern w:val="0"/>
-                <w:sz w:val="20"/>
-                <w:szCs w:val="20"/>
-              </w:rPr>
-              <w:t xml:space="preserve">Shield Auto </w:t>
-            </w:r>
-            <w:proofErr w:type="spellStart"/>
-            <w:r>
-              <w:rPr>
-                <w:rFonts w:ascii="宋体" w:eastAsia="宋体" w:hAnsi="宋体" w:cs="宋体" w:hint="eastAsia"/>
-                <w:b/>
-                <w:bCs/>
-                <w:color w:val="FF0000"/>
-                <w:kern w:val="0"/>
-                <w:sz w:val="20"/>
-                <w:szCs w:val="20"/>
-              </w:rPr>
-              <w:t>Preflow</w:t>
-            </w:r>
-            <w:proofErr w:type="spellEnd"/>
-          </w:p>
-          <w:p>
-            <w:pPr>
-              <w:rPr>
-                <w:rFonts w:ascii="宋体" w:eastAsia="宋体" w:hAnsi="宋体" w:cs="宋体"/>
-                <w:b/>
-                <w:bCs/>
-                <w:color w:val="FF0000"/>
-                <w:kern w:val="0"/>
-                <w:sz w:val="20"/>
-                <w:szCs w:val="20"/>
-              </w:rPr>
-            </w:pPr>
-            <w:r>
-              <w:rPr>
-                <w:rFonts w:ascii="宋体" w:eastAsia="宋体" w:hAnsi="宋体" w:cs="宋体" w:hint="eastAsia"/>
-                <w:b/>
-                <w:bCs/>
-                <w:color w:val="FF0000"/>
-                <w:kern w:val="0"/>
-                <w:sz w:val="20"/>
-                <w:szCs w:val="20"/>
-              </w:rPr>
-              <w:t xml:space="preserve">Plasma Auto </w:t>
-            </w:r>
-            <w:proofErr w:type="spellStart"/>
-            <w:r>
-              <w:rPr>
-                <w:rFonts w:ascii="宋体" w:eastAsia="宋体" w:hAnsi="宋体" w:cs="宋体" w:hint="eastAsia"/>
-                <w:b/>
-                <w:bCs/>
-                <w:color w:val="FF0000"/>
-                <w:kern w:val="0"/>
-                <w:sz w:val="20"/>
-                <w:szCs w:val="20"/>
-              </w:rPr>
-              <w:t>Cutflow</w:t>
-            </w:r>
-            <w:proofErr w:type="spellEnd"/>
-          </w:p>
-          <w:p>
-            <w:pPr>
-              <w:rPr>
-                <w:rFonts w:ascii="宋体" w:eastAsia="宋体" w:hAnsi="宋体" w:cs="宋体"/>
-                <w:b/>
-                <w:bCs/>
-                <w:color w:val="000000"/>
-                <w:kern w:val="0"/>
-                <w:sz w:val="20"/>
-                <w:szCs w:val="20"/>
-              </w:rPr>
-            </w:pPr>
-            <w:r>
-              <w:rPr>
-                <w:rFonts w:ascii="宋体" w:eastAsia="宋体" w:hAnsi="宋体" w:cs="宋体" w:hint="eastAsia"/>
-                <w:b/>
-                <w:bCs/>
-                <w:color w:val="FF0000"/>
-                <w:kern w:val="0"/>
-                <w:sz w:val="20"/>
-                <w:szCs w:val="20"/>
-              </w:rPr>
-              <w:t xml:space="preserve">Shield Auto </w:t>
-            </w:r>
-            <w:proofErr w:type="spellStart"/>
-            <w:r>
-              <w:rPr>
-                <w:rFonts w:ascii="宋体" w:eastAsia="宋体" w:hAnsi="宋体" w:cs="宋体" w:hint="eastAsia"/>
-                <w:b/>
-                <w:bCs/>
-                <w:color w:val="FF0000"/>
-                <w:kern w:val="0"/>
-                <w:sz w:val="20"/>
-                <w:szCs w:val="20"/>
-              </w:rPr>
-              <w:t>Cutflow</w:t>
-            </w:r>
-            <w:proofErr w:type="spellEnd"/>
+              <w:t>Shield Auto Cutflow</w:t>
+            </w:r>
           </w:p>
           <w:p>
             <w:r>
@@ -5282,14 +4753,12 @@
         </w:rPr>
         <w:t>其余的</w:t>
       </w:r>
-      <w:proofErr w:type="spellStart"/>
       <w:r>
         <w:rPr>
           <w:rFonts w:hint="eastAsia"/>
         </w:rPr>
         <w:t>PowermaxXXX</w:t>
       </w:r>
-      <w:proofErr w:type="spellEnd"/>
       <w:r>
         <w:rPr>
           <w:rFonts w:hint="eastAsia"/>
@@ -5321,21 +4790,7 @@
         <w:rPr>
           <w:rFonts w:hint="eastAsia"/>
         </w:rPr>
-        <w:t>割</w:t>
-      </w:r>
-      <w:proofErr w:type="gramStart"/>
-      <w:r>
-        <w:rPr>
-          <w:rFonts w:hint="eastAsia"/>
-        </w:rPr>
-        <w:t>炬</w:t>
-      </w:r>
-      <w:proofErr w:type="gramEnd"/>
-      <w:r>
-        <w:rPr>
-          <w:rFonts w:hint="eastAsia"/>
-        </w:rPr>
-        <w:t>下降时间</w:t>
+        <w:t>割炬下降时间</w:t>
       </w:r>
     </w:p>
     <w:p>
@@ -5367,21 +4822,7 @@
         <w:rPr>
           <w:rFonts w:hint="eastAsia"/>
         </w:rPr>
-        <w:t>割</w:t>
-      </w:r>
-      <w:proofErr w:type="gramStart"/>
-      <w:r>
-        <w:rPr>
-          <w:rFonts w:hint="eastAsia"/>
-        </w:rPr>
-        <w:t>炬</w:t>
-      </w:r>
-      <w:proofErr w:type="gramEnd"/>
-      <w:r>
-        <w:rPr>
-          <w:rFonts w:hint="eastAsia"/>
-        </w:rPr>
-        <w:t>上升时间</w:t>
+        <w:t>割炬上升时间</w:t>
       </w:r>
     </w:p>
     <w:p>
@@ -5404,14 +4845,12 @@
         </w:numPr>
         <w:ind w:firstLineChars="0"/>
       </w:pPr>
-      <w:proofErr w:type="spellStart"/>
       <w:r>
         <w:rPr>
           <w:rFonts w:hint="eastAsia"/>
         </w:rPr>
         <w:t>Powermax</w:t>
       </w:r>
-      <w:proofErr w:type="spellEnd"/>
       <w:r>
         <w:rPr>
           <w:rFonts w:hint="eastAsia"/>
@@ -5428,14 +4867,7 @@
         <w:rPr>
           <w:rFonts w:hint="eastAsia"/>
         </w:rPr>
-        <w:t>指的是切割表界面中当前所选择</w:t>
-      </w:r>
-      <w:proofErr w:type="gramStart"/>
-      <w:r>
-        <w:rPr>
-          <w:rFonts w:hint="eastAsia"/>
-        </w:rPr>
-        <w:t>的</w:t>
+        <w:t>指的是切割表界面中当前所选择的</w:t>
       </w:r>
       <w:r>
         <w:rPr>
@@ -5447,14 +4879,7 @@
         <w:rPr>
           <w:rFonts w:hint="eastAsia"/>
         </w:rPr>
-        <w:t>线缆</w:t>
-      </w:r>
-      <w:proofErr w:type="gramEnd"/>
-      <w:r>
-        <w:rPr>
-          <w:rFonts w:hint="eastAsia"/>
-        </w:rPr>
-        <w:t>级别</w:t>
+        <w:t>线缆级别</w:t>
       </w:r>
       <w:r>
         <w:rPr>
@@ -5478,14 +4903,12 @@
         </w:numPr>
         <w:ind w:firstLineChars="0"/>
       </w:pPr>
-      <w:proofErr w:type="spellStart"/>
       <w:r>
         <w:rPr>
           <w:rFonts w:hint="eastAsia"/>
         </w:rPr>
         <w:t>Powermax</w:t>
       </w:r>
-      <w:proofErr w:type="spellEnd"/>
       <w:r>
         <w:rPr>
           <w:rFonts w:hint="eastAsia"/>
@@ -5564,7 +4987,7 @@
                     <a:blip r:embed="rId9" cstate="print">
                       <a:extLst>
                         <a:ext uri="{28A0092B-C50C-407E-A947-70E740481C1C}">
-                          <a14:useLocalDpi xmlns:a14="http://schemas.microsoft.com/office/drawing/2010/main" xmlns:wps="http://schemas.microsoft.com/office/word/2010/wordprocessingShape" xmlns:wpi="http://schemas.microsoft.com/office/word/2010/wordprocessingInk" xmlns:wpg="http://schemas.microsoft.com/office/word/2010/wordprocessingGroup" xmlns:w15="http://schemas.microsoft.com/office/word/2012/wordml" xmlns:w14="http://schemas.microsoft.com/office/word/2010/wordml" xmlns:w="http://schemas.openxmlformats.org/wordprocessingml/2006/main" xmlns:w10="urn:schemas-microsoft-com:office:word" xmlns:wp14="http://schemas.microsoft.com/office/word/2010/wordprocessingDrawing" xmlns:v="urn:schemas-microsoft-com:vml" xmlns:o="urn:schemas-microsoft-com:office:office" xmlns:mc="http://schemas.openxmlformats.org/markup-compatibility/2006" xmlns:wpc="http://schemas.microsoft.com/office/word/2010/wordprocessingCanvas" xmlns="" val="0"/>
+                          <a14:useLocalDpi xmlns="" xmlns:wpc="http://schemas.microsoft.com/office/word/2010/wordprocessingCanvas" xmlns:mc="http://schemas.openxmlformats.org/markup-compatibility/2006" xmlns:o="urn:schemas-microsoft-com:office:office" xmlns:v="urn:schemas-microsoft-com:vml" xmlns:wp14="http://schemas.microsoft.com/office/word/2010/wordprocessingDrawing" xmlns:w10="urn:schemas-microsoft-com:office:word" xmlns:w="http://schemas.openxmlformats.org/wordprocessingml/2006/main" xmlns:w14="http://schemas.microsoft.com/office/word/2010/wordml" xmlns:w15="http://schemas.microsoft.com/office/word/2012/wordml" xmlns:wpg="http://schemas.microsoft.com/office/word/2010/wordprocessingGroup" xmlns:wpi="http://schemas.microsoft.com/office/word/2010/wordprocessingInk" xmlns:wps="http://schemas.microsoft.com/office/word/2010/wordprocessingShape" xmlns:a14="http://schemas.microsoft.com/office/drawing/2010/main" val="0"/>
                         </a:ext>
                       </a:extLst>
                     </a:blip>
@@ -5662,14 +5085,12 @@
         </w:rPr>
         <w:t>打开</w:t>
       </w:r>
-      <w:proofErr w:type="spellStart"/>
       <w:r>
         <w:rPr>
           <w:rFonts w:hint="eastAsia"/>
         </w:rPr>
         <w:t>HyperthermCNC</w:t>
       </w:r>
-      <w:proofErr w:type="spellEnd"/>
       <w:r>
         <w:rPr>
           <w:rFonts w:hint="eastAsia"/>
@@ -5688,14 +5109,12 @@
         </w:rPr>
         <w:t>等离子电源配置为</w:t>
       </w:r>
-      <w:proofErr w:type="spellStart"/>
       <w:r>
         <w:rPr>
           <w:rFonts w:hint="eastAsia"/>
         </w:rPr>
         <w:t>PowermaxXXX</w:t>
       </w:r>
-      <w:proofErr w:type="spellEnd"/>
       <w:r>
         <w:rPr>
           <w:rFonts w:hint="eastAsia"/>
@@ -5974,7 +5393,7 @@
                     <a:blip r:embed="rId10" cstate="print">
                       <a:extLst>
                         <a:ext uri="{28A0092B-C50C-407E-A947-70E740481C1C}">
-                          <a14:useLocalDpi xmlns:a14="http://schemas.microsoft.com/office/drawing/2010/main" xmlns:wps="http://schemas.microsoft.com/office/word/2010/wordprocessingShape" xmlns:wpi="http://schemas.microsoft.com/office/word/2010/wordprocessingInk" xmlns:wpg="http://schemas.microsoft.com/office/word/2010/wordprocessingGroup" xmlns:w15="http://schemas.microsoft.com/office/word/2012/wordml" xmlns:w14="http://schemas.microsoft.com/office/word/2010/wordml" xmlns:w="http://schemas.openxmlformats.org/wordprocessingml/2006/main" xmlns:w10="urn:schemas-microsoft-com:office:word" xmlns:wp14="http://schemas.microsoft.com/office/word/2010/wordprocessingDrawing" xmlns:v="urn:schemas-microsoft-com:vml" xmlns:o="urn:schemas-microsoft-com:office:office" xmlns:mc="http://schemas.openxmlformats.org/markup-compatibility/2006" xmlns:wpc="http://schemas.microsoft.com/office/word/2010/wordprocessingCanvas" xmlns="" val="0"/>
+                          <a14:useLocalDpi xmlns="" xmlns:wpc="http://schemas.microsoft.com/office/word/2010/wordprocessingCanvas" xmlns:mc="http://schemas.openxmlformats.org/markup-compatibility/2006" xmlns:o="urn:schemas-microsoft-com:office:office" xmlns:v="urn:schemas-microsoft-com:vml" xmlns:wp14="http://schemas.microsoft.com/office/word/2010/wordprocessingDrawing" xmlns:w10="urn:schemas-microsoft-com:office:word" xmlns:w="http://schemas.openxmlformats.org/wordprocessingml/2006/main" xmlns:w14="http://schemas.microsoft.com/office/word/2010/wordml" xmlns:w15="http://schemas.microsoft.com/office/word/2012/wordml" xmlns:wpg="http://schemas.microsoft.com/office/word/2010/wordprocessingGroup" xmlns:wpi="http://schemas.microsoft.com/office/word/2010/wordprocessingInk" xmlns:wps="http://schemas.microsoft.com/office/word/2010/wordprocessingShape" xmlns:a14="http://schemas.microsoft.com/office/drawing/2010/main" val="0"/>
                         </a:ext>
                       </a:extLst>
                     </a:blip>
@@ -6290,25 +5709,87 @@
           <w:b/>
           <w:szCs w:val="21"/>
         </w:rPr>
-        <w:t>割</w:t>
-      </w:r>
-      <w:proofErr w:type="gramStart"/>
+        <w:t>割炬类型、材料类型、专用材料、工艺电流、等离子</w:t>
+      </w:r>
       <w:r>
         <w:rPr>
           <w:rFonts w:hint="eastAsia"/>
           <w:b/>
           <w:szCs w:val="21"/>
         </w:rPr>
-        <w:t>炬</w:t>
-      </w:r>
-      <w:proofErr w:type="gramEnd"/>
+        <w:t>/</w:t>
+      </w:r>
       <w:r>
         <w:rPr>
           <w:rFonts w:hint="eastAsia"/>
           <w:b/>
           <w:szCs w:val="21"/>
         </w:rPr>
-        <w:t>类型、材料类型、专用材料、工艺电流、等离子</w:t>
+        <w:t>保护气体、材料厚度</w:t>
+      </w:r>
+      <w:r>
+        <w:rPr>
+          <w:rFonts w:hint="eastAsia"/>
+          <w:szCs w:val="21"/>
+        </w:rPr>
+        <w:t>。</w:t>
+      </w:r>
+    </w:p>
+    <w:p>
+      <w:pPr>
+        <w:ind w:firstLineChars="200" w:firstLine="420"/>
+        <w:rPr>
+          <w:szCs w:val="21"/>
+        </w:rPr>
+      </w:pPr>
+      <w:r>
+        <w:rPr>
+          <w:rFonts w:hint="eastAsia"/>
+          <w:szCs w:val="21"/>
+        </w:rPr>
+        <w:t>特别的，这几个型号的等离子电源参数区，罗列了</w:t>
+      </w:r>
+      <w:r>
+        <w:rPr>
+          <w:rFonts w:hint="eastAsia"/>
+          <w:szCs w:val="21"/>
+        </w:rPr>
+        <w:t>7.6m</w:t>
+      </w:r>
+      <w:r>
+        <w:rPr>
+          <w:rFonts w:hint="eastAsia"/>
+          <w:szCs w:val="21"/>
+        </w:rPr>
+        <w:t>、</w:t>
+      </w:r>
+      <w:r>
+        <w:rPr>
+          <w:rFonts w:hint="eastAsia"/>
+          <w:szCs w:val="21"/>
+        </w:rPr>
+        <w:t>15m</w:t>
+      </w:r>
+      <w:r>
+        <w:rPr>
+          <w:rFonts w:hint="eastAsia"/>
+          <w:szCs w:val="21"/>
+        </w:rPr>
+        <w:t>、</w:t>
+      </w:r>
+      <w:r>
+        <w:rPr>
+          <w:rFonts w:hint="eastAsia"/>
+          <w:szCs w:val="21"/>
+        </w:rPr>
+        <w:t>23m</w:t>
+      </w:r>
+      <w:r>
+        <w:rPr>
+          <w:rFonts w:hint="eastAsia"/>
+          <w:szCs w:val="21"/>
+        </w:rPr>
+        <w:t>的割枪长度的</w:t>
       </w:r>
       <w:r>
         <w:rPr>
@@ -6316,95 +5797,6 @@
           <w:b/>
           <w:szCs w:val="21"/>
         </w:rPr>
-        <w:t>/</w:t>
-      </w:r>
-      <w:r>
-        <w:rPr>
-          <w:rFonts w:hint="eastAsia"/>
-          <w:b/>
-          <w:szCs w:val="21"/>
-        </w:rPr>
-        <w:t>保护气体、材料厚度</w:t>
-      </w:r>
-      <w:r>
-        <w:rPr>
-          <w:rFonts w:hint="eastAsia"/>
-          <w:szCs w:val="21"/>
-        </w:rPr>
-        <w:t>。</w:t>
-      </w:r>
-    </w:p>
-    <w:p>
-      <w:pPr>
-        <w:ind w:firstLineChars="200" w:firstLine="420"/>
-        <w:rPr>
-          <w:szCs w:val="21"/>
-        </w:rPr>
-      </w:pPr>
-      <w:r>
-        <w:rPr>
-          <w:rFonts w:hint="eastAsia"/>
-          <w:szCs w:val="21"/>
-        </w:rPr>
-        <w:t>特别的，这几个型号的等离子电源参数区，罗列了</w:t>
-      </w:r>
-      <w:r>
-        <w:rPr>
-          <w:rFonts w:hint="eastAsia"/>
-          <w:szCs w:val="21"/>
-        </w:rPr>
-        <w:t>7.6m</w:t>
-      </w:r>
-      <w:r>
-        <w:rPr>
-          <w:rFonts w:hint="eastAsia"/>
-          <w:szCs w:val="21"/>
-        </w:rPr>
-        <w:t>、</w:t>
-      </w:r>
-      <w:r>
-        <w:rPr>
-          <w:rFonts w:hint="eastAsia"/>
-          <w:szCs w:val="21"/>
-        </w:rPr>
-        <w:t>15m</w:t>
-      </w:r>
-      <w:r>
-        <w:rPr>
-          <w:rFonts w:hint="eastAsia"/>
-          <w:szCs w:val="21"/>
-        </w:rPr>
-        <w:t>、</w:t>
-      </w:r>
-      <w:r>
-        <w:rPr>
-          <w:rFonts w:hint="eastAsia"/>
-          <w:szCs w:val="21"/>
-        </w:rPr>
-        <w:t>23m</w:t>
-      </w:r>
-      <w:proofErr w:type="gramStart"/>
-      <w:r>
-        <w:rPr>
-          <w:rFonts w:hint="eastAsia"/>
-          <w:szCs w:val="21"/>
-        </w:rPr>
-        <w:t>的割枪长度</w:t>
-      </w:r>
-      <w:proofErr w:type="gramEnd"/>
-      <w:r>
-        <w:rPr>
-          <w:rFonts w:hint="eastAsia"/>
-          <w:szCs w:val="21"/>
-        </w:rPr>
-        <w:t>的</w:t>
-      </w:r>
-      <w:r>
-        <w:rPr>
-          <w:rFonts w:hint="eastAsia"/>
-          <w:b/>
-          <w:szCs w:val="21"/>
-        </w:rPr>
         <w:t>气体压力</w:t>
       </w:r>
       <w:r>
@@ -6447,17 +5839,8 @@
           <w:rFonts w:hint="eastAsia"/>
           <w:szCs w:val="21"/>
         </w:rPr>
-        <w:t>割</w:t>
-      </w:r>
-      <w:proofErr w:type="gramStart"/>
-      <w:r>
-        <w:rPr>
-          <w:rFonts w:hint="eastAsia"/>
-          <w:szCs w:val="21"/>
-        </w:rPr>
-        <w:t>炬</w:t>
-      </w:r>
-      <w:proofErr w:type="gramEnd"/>
+        <w:t>割炬</w:t>
+      </w:r>
       <w:r>
         <w:rPr>
           <w:rFonts w:hint="eastAsia"/>
@@ -6554,7 +5937,7 @@
                     <a:blip r:embed="rId11" cstate="print">
                       <a:extLst>
                         <a:ext uri="{28A0092B-C50C-407E-A947-70E740481C1C}">
-                          <a14:useLocalDpi xmlns:a14="http://schemas.microsoft.com/office/drawing/2010/main" xmlns:wps="http://schemas.microsoft.com/office/word/2010/wordprocessingShape" xmlns:wpi="http://schemas.microsoft.com/office/word/2010/wordprocessingInk" xmlns:wpg="http://schemas.microsoft.com/office/word/2010/wordprocessingGroup" xmlns:w15="http://schemas.microsoft.com/office/word/2012/wordml" xmlns:w14="http://schemas.microsoft.com/office/word/2010/wordml" xmlns:w="http://schemas.openxmlformats.org/wordprocessingml/2006/main" xmlns:w10="urn:schemas-microsoft-com:office:word" xmlns:wp14="http://schemas.microsoft.com/office/word/2010/wordprocessingDrawing" xmlns:v="urn:schemas-microsoft-com:vml" xmlns:o="urn:schemas-microsoft-com:office:office" xmlns:mc="http://schemas.openxmlformats.org/markup-compatibility/2006" xmlns:wpc="http://schemas.microsoft.com/office/word/2010/wordprocessingCanvas" xmlns="" val="0"/>
+                          <a14:useLocalDpi xmlns="" xmlns:wpc="http://schemas.microsoft.com/office/word/2010/wordprocessingCanvas" xmlns:mc="http://schemas.openxmlformats.org/markup-compatibility/2006" xmlns:o="urn:schemas-microsoft-com:office:office" xmlns:v="urn:schemas-microsoft-com:vml" xmlns:wp14="http://schemas.microsoft.com/office/word/2010/wordprocessingDrawing" xmlns:w10="urn:schemas-microsoft-com:office:word" xmlns:w="http://schemas.openxmlformats.org/wordprocessingml/2006/main" xmlns:w14="http://schemas.microsoft.com/office/word/2010/wordml" xmlns:w15="http://schemas.microsoft.com/office/word/2012/wordml" xmlns:wpg="http://schemas.microsoft.com/office/word/2010/wordprocessingGroup" xmlns:wpi="http://schemas.microsoft.com/office/word/2010/wordprocessingInk" xmlns:wps="http://schemas.microsoft.com/office/word/2010/wordprocessingShape" xmlns:a14="http://schemas.microsoft.com/office/drawing/2010/main" val="0"/>
                         </a:ext>
                       </a:extLst>
                     </a:blip>
@@ -6672,7 +6055,7 @@
                     <a:blip r:embed="rId12" cstate="print">
                       <a:extLst>
                         <a:ext uri="{28A0092B-C50C-407E-A947-70E740481C1C}">
-                          <a14:useLocalDpi xmlns:a14="http://schemas.microsoft.com/office/drawing/2010/main" xmlns:wps="http://schemas.microsoft.com/office/word/2010/wordprocessingShape" xmlns:wpi="http://schemas.microsoft.com/office/word/2010/wordprocessingInk" xmlns:wpg="http://schemas.microsoft.com/office/word/2010/wordprocessingGroup" xmlns:w15="http://schemas.microsoft.com/office/word/2012/wordml" xmlns:w14="http://schemas.microsoft.com/office/word/2010/wordml" xmlns:w="http://schemas.openxmlformats.org/wordprocessingml/2006/main" xmlns:w10="urn:schemas-microsoft-com:office:word" xmlns:wp14="http://schemas.microsoft.com/office/word/2010/wordprocessingDrawing" xmlns:v="urn:schemas-microsoft-com:vml" xmlns:o="urn:schemas-microsoft-com:office:office" xmlns:mc="http://schemas.openxmlformats.org/markup-compatibility/2006" xmlns:wpc="http://schemas.microsoft.com/office/word/2010/wordprocessingCanvas" xmlns="" val="0"/>
+                          <a14:useLocalDpi xmlns="" xmlns:wpc="http://schemas.microsoft.com/office/word/2010/wordprocessingCanvas" xmlns:mc="http://schemas.openxmlformats.org/markup-compatibility/2006" xmlns:o="urn:schemas-microsoft-com:office:office" xmlns:v="urn:schemas-microsoft-com:vml" xmlns:wp14="http://schemas.microsoft.com/office/word/2010/wordprocessingDrawing" xmlns:w10="urn:schemas-microsoft-com:office:word" xmlns:w="http://schemas.openxmlformats.org/wordprocessingml/2006/main" xmlns:w14="http://schemas.microsoft.com/office/word/2010/wordml" xmlns:w15="http://schemas.microsoft.com/office/word/2012/wordml" xmlns:wpg="http://schemas.microsoft.com/office/word/2010/wordprocessingGroup" xmlns:wpi="http://schemas.microsoft.com/office/word/2010/wordprocessingInk" xmlns:wps="http://schemas.microsoft.com/office/word/2010/wordprocessingShape" xmlns:a14="http://schemas.microsoft.com/office/drawing/2010/main" val="0"/>
                         </a:ext>
                       </a:extLst>
                     </a:blip>
@@ -6784,7 +6167,7 @@
                     <a:blip r:embed="rId13" cstate="print">
                       <a:extLst>
                         <a:ext uri="{28A0092B-C50C-407E-A947-70E740481C1C}">
-                          <a14:useLocalDpi xmlns:a14="http://schemas.microsoft.com/office/drawing/2010/main" xmlns:wps="http://schemas.microsoft.com/office/word/2010/wordprocessingShape" xmlns:wpi="http://schemas.microsoft.com/office/word/2010/wordprocessingInk" xmlns:wpg="http://schemas.microsoft.com/office/word/2010/wordprocessingGroup" xmlns:w15="http://schemas.microsoft.com/office/word/2012/wordml" xmlns:w14="http://schemas.microsoft.com/office/word/2010/wordml" xmlns:w="http://schemas.openxmlformats.org/wordprocessingml/2006/main" xmlns:w10="urn:schemas-microsoft-com:office:word" xmlns:wp14="http://schemas.microsoft.com/office/word/2010/wordprocessingDrawing" xmlns:v="urn:schemas-microsoft-com:vml" xmlns:o="urn:schemas-microsoft-com:office:office" xmlns:mc="http://schemas.openxmlformats.org/markup-compatibility/2006" xmlns:wpc="http://schemas.microsoft.com/office/word/2010/wordprocessingCanvas" xmlns="" val="0"/>
+                          <a14:useLocalDpi xmlns="" xmlns:wpc="http://schemas.microsoft.com/office/word/2010/wordprocessingCanvas" xmlns:mc="http://schemas.openxmlformats.org/markup-compatibility/2006" xmlns:o="urn:schemas-microsoft-com:office:office" xmlns:v="urn:schemas-microsoft-com:vml" xmlns:wp14="http://schemas.microsoft.com/office/word/2010/wordprocessingDrawing" xmlns:w10="urn:schemas-microsoft-com:office:word" xmlns:w="http://schemas.openxmlformats.org/wordprocessingml/2006/main" xmlns:w14="http://schemas.microsoft.com/office/word/2010/wordml" xmlns:w15="http://schemas.microsoft.com/office/word/2012/wordml" xmlns:wpg="http://schemas.microsoft.com/office/word/2010/wordprocessingGroup" xmlns:wpi="http://schemas.microsoft.com/office/word/2010/wordprocessingInk" xmlns:wps="http://schemas.microsoft.com/office/word/2010/wordprocessingShape" xmlns:a14="http://schemas.microsoft.com/office/drawing/2010/main" val="0"/>
                         </a:ext>
                       </a:extLst>
                     </a:blip>
@@ -6895,7 +6278,7 @@
                     <a:blip r:embed="rId14" cstate="print">
                       <a:extLst>
                         <a:ext uri="{28A0092B-C50C-407E-A947-70E740481C1C}">
-                          <a14:useLocalDpi xmlns:a14="http://schemas.microsoft.com/office/drawing/2010/main" xmlns:wps="http://schemas.microsoft.com/office/word/2010/wordprocessingShape" xmlns:wpi="http://schemas.microsoft.com/office/word/2010/wordprocessingInk" xmlns:wpg="http://schemas.microsoft.com/office/word/2010/wordprocessingGroup" xmlns:w15="http://schemas.microsoft.com/office/word/2012/wordml" xmlns:w14="http://schemas.microsoft.com/office/word/2010/wordml" xmlns:w="http://schemas.openxmlformats.org/wordprocessingml/2006/main" xmlns:w10="urn:schemas-microsoft-com:office:word" xmlns:wp14="http://schemas.microsoft.com/office/word/2010/wordprocessingDrawing" xmlns:v="urn:schemas-microsoft-com:vml" xmlns:o="urn:schemas-microsoft-com:office:office" xmlns:mc="http://schemas.openxmlformats.org/markup-compatibility/2006" xmlns:wpc="http://schemas.microsoft.com/office/word/2010/wordprocessingCanvas" xmlns="" val="0"/>
+                          <a14:useLocalDpi xmlns="" xmlns:wpc="http://schemas.microsoft.com/office/word/2010/wordprocessingCanvas" xmlns:mc="http://schemas.openxmlformats.org/markup-compatibility/2006" xmlns:o="urn:schemas-microsoft-com:office:office" xmlns:v="urn:schemas-microsoft-com:vml" xmlns:wp14="http://schemas.microsoft.com/office/word/2010/wordprocessingDrawing" xmlns:w10="urn:schemas-microsoft-com:office:word" xmlns:w="http://schemas.openxmlformats.org/wordprocessingml/2006/main" xmlns:w14="http://schemas.microsoft.com/office/word/2010/wordml" xmlns:w15="http://schemas.microsoft.com/office/word/2012/wordml" xmlns:wpg="http://schemas.microsoft.com/office/word/2010/wordprocessingGroup" xmlns:wpi="http://schemas.microsoft.com/office/word/2010/wordprocessingInk" xmlns:wps="http://schemas.microsoft.com/office/word/2010/wordprocessingShape" xmlns:a14="http://schemas.microsoft.com/office/drawing/2010/main" val="0"/>
                         </a:ext>
                       </a:extLst>
                     </a:blip>
@@ -6999,7 +6382,6 @@
       <w:pPr>
         <w:ind w:firstLineChars="200" w:firstLine="420"/>
         <w:rPr>
-          <w:rFonts w:hint="eastAsia"/>
           <w:szCs w:val="21"/>
         </w:rPr>
       </w:pPr>
@@ -7286,23 +6668,7 @@
           <w:rFonts w:hint="eastAsia"/>
           <w:szCs w:val="21"/>
         </w:rPr>
-        <w:t>的</w:t>
-      </w:r>
-      <w:proofErr w:type="gramStart"/>
-      <w:r>
-        <w:rPr>
-          <w:rFonts w:hint="eastAsia"/>
-          <w:szCs w:val="21"/>
-        </w:rPr>
-        <w:t>割枪类型</w:t>
-      </w:r>
-      <w:proofErr w:type="gramEnd"/>
-      <w:r>
-        <w:rPr>
-          <w:rFonts w:hint="eastAsia"/>
-          <w:szCs w:val="21"/>
-        </w:rPr>
-        <w:t>有两种：</w:t>
+        <w:t>的割枪类型有两种：</w:t>
       </w:r>
       <w:r>
         <w:rPr>
@@ -7318,7 +6684,6 @@
         </w:rPr>
         <w:t>、</w:t>
       </w:r>
-      <w:proofErr w:type="spellStart"/>
       <w:r>
         <w:rPr>
           <w:rFonts w:hint="eastAsia"/>
@@ -7326,7 +6691,6 @@
         </w:rPr>
         <w:t>FineCut</w:t>
       </w:r>
-      <w:proofErr w:type="spellEnd"/>
       <w:r>
         <w:rPr>
           <w:rFonts w:hint="eastAsia"/>
@@ -7369,7 +6733,7 @@
                     <a:blip r:embed="rId15" cstate="print">
                       <a:extLst>
                         <a:ext uri="{28A0092B-C50C-407E-A947-70E740481C1C}">
-                          <a14:useLocalDpi xmlns:a14="http://schemas.microsoft.com/office/drawing/2010/main" xmlns:wps="http://schemas.microsoft.com/office/word/2010/wordprocessingShape" xmlns:wpi="http://schemas.microsoft.com/office/word/2010/wordprocessingInk" xmlns:wpg="http://schemas.microsoft.com/office/word/2010/wordprocessingGroup" xmlns:w15="http://schemas.microsoft.com/office/word/2012/wordml" xmlns:w14="http://schemas.microsoft.com/office/word/2010/wordml" xmlns:w="http://schemas.openxmlformats.org/wordprocessingml/2006/main" xmlns:w10="urn:schemas-microsoft-com:office:word" xmlns:wp14="http://schemas.microsoft.com/office/word/2010/wordprocessingDrawing" xmlns:v="urn:schemas-microsoft-com:vml" xmlns:o="urn:schemas-microsoft-com:office:office" xmlns:mc="http://schemas.openxmlformats.org/markup-compatibility/2006" xmlns:wpc="http://schemas.microsoft.com/office/word/2010/wordprocessingCanvas" xmlns="" val="0"/>
+                          <a14:useLocalDpi xmlns="" xmlns:wpc="http://schemas.microsoft.com/office/word/2010/wordprocessingCanvas" xmlns:mc="http://schemas.openxmlformats.org/markup-compatibility/2006" xmlns:o="urn:schemas-microsoft-com:office:office" xmlns:v="urn:schemas-microsoft-com:vml" xmlns:wp14="http://schemas.microsoft.com/office/word/2010/wordprocessingDrawing" xmlns:w10="urn:schemas-microsoft-com:office:word" xmlns:w="http://schemas.openxmlformats.org/wordprocessingml/2006/main" xmlns:w14="http://schemas.microsoft.com/office/word/2010/wordml" xmlns:w15="http://schemas.microsoft.com/office/word/2012/wordml" xmlns:wpg="http://schemas.microsoft.com/office/word/2010/wordprocessingGroup" xmlns:wpi="http://schemas.microsoft.com/office/word/2010/wordprocessingInk" xmlns:wps="http://schemas.microsoft.com/office/word/2010/wordprocessingShape" xmlns:a14="http://schemas.microsoft.com/office/drawing/2010/main" val="0"/>
                         </a:ext>
                       </a:extLst>
                     </a:blip>
@@ -7472,23 +6836,7 @@
           <w:rFonts w:hint="eastAsia"/>
           <w:szCs w:val="21"/>
         </w:rPr>
-        <w:t>的</w:t>
-      </w:r>
-      <w:proofErr w:type="gramStart"/>
-      <w:r>
-        <w:rPr>
-          <w:rFonts w:hint="eastAsia"/>
-          <w:szCs w:val="21"/>
-        </w:rPr>
-        <w:t>割枪类型</w:t>
-      </w:r>
-      <w:proofErr w:type="gramEnd"/>
-      <w:r>
-        <w:rPr>
-          <w:rFonts w:hint="eastAsia"/>
-          <w:szCs w:val="21"/>
-        </w:rPr>
-        <w:t>有两种：</w:t>
+        <w:t>的割枪类型有两种：</w:t>
       </w:r>
       <w:r>
         <w:rPr>
@@ -7504,7 +6852,6 @@
         </w:rPr>
         <w:t>、</w:t>
       </w:r>
-      <w:proofErr w:type="spellStart"/>
       <w:r>
         <w:rPr>
           <w:rFonts w:hint="eastAsia"/>
@@ -7512,7 +6859,6 @@
         </w:rPr>
         <w:t>FineCut</w:t>
       </w:r>
-      <w:proofErr w:type="spellEnd"/>
       <w:r>
         <w:rPr>
           <w:rFonts w:hint="eastAsia"/>
@@ -7555,7 +6901,7 @@
                     <a:blip r:embed="rId16" cstate="print">
                       <a:extLst>
                         <a:ext uri="{28A0092B-C50C-407E-A947-70E740481C1C}">
-                          <a14:useLocalDpi xmlns:a14="http://schemas.microsoft.com/office/drawing/2010/main" xmlns:wps="http://schemas.microsoft.com/office/word/2010/wordprocessingShape" xmlns:wpi="http://schemas.microsoft.com/office/word/2010/wordprocessingInk" xmlns:wpg="http://schemas.microsoft.com/office/word/2010/wordprocessingGroup" xmlns:w15="http://schemas.microsoft.com/office/word/2012/wordml" xmlns:w14="http://schemas.microsoft.com/office/word/2010/wordml" xmlns:w="http://schemas.openxmlformats.org/wordprocessingml/2006/main" xmlns:w10="urn:schemas-microsoft-com:office:word" xmlns:wp14="http://schemas.microsoft.com/office/word/2010/wordprocessingDrawing" xmlns:v="urn:schemas-microsoft-com:vml" xmlns:o="urn:schemas-microsoft-com:office:office" xmlns:mc="http://schemas.openxmlformats.org/markup-compatibility/2006" xmlns:wpc="http://schemas.microsoft.com/office/word/2010/wordprocessingCanvas" xmlns="" val="0"/>
+                          <a14:useLocalDpi xmlns="" xmlns:wpc="http://schemas.microsoft.com/office/word/2010/wordprocessingCanvas" xmlns:mc="http://schemas.openxmlformats.org/markup-compatibility/2006" xmlns:o="urn:schemas-microsoft-com:office:office" xmlns:v="urn:schemas-microsoft-com:vml" xmlns:wp14="http://schemas.microsoft.com/office/word/2010/wordprocessingDrawing" xmlns:w10="urn:schemas-microsoft-com:office:word" xmlns:w="http://schemas.openxmlformats.org/wordprocessingml/2006/main" xmlns:w14="http://schemas.microsoft.com/office/word/2010/wordml" xmlns:w15="http://schemas.microsoft.com/office/word/2012/wordml" xmlns:wpg="http://schemas.microsoft.com/office/word/2010/wordprocessingGroup" xmlns:wpi="http://schemas.microsoft.com/office/word/2010/wordprocessingInk" xmlns:wps="http://schemas.microsoft.com/office/word/2010/wordprocessingShape" xmlns:a14="http://schemas.microsoft.com/office/drawing/2010/main" val="0"/>
                         </a:ext>
                       </a:extLst>
                     </a:blip>
@@ -7657,23 +7003,7 @@
           <w:rFonts w:hint="eastAsia"/>
           <w:szCs w:val="21"/>
         </w:rPr>
-        <w:t>的</w:t>
-      </w:r>
-      <w:proofErr w:type="gramStart"/>
-      <w:r>
-        <w:rPr>
-          <w:rFonts w:hint="eastAsia"/>
-          <w:szCs w:val="21"/>
-        </w:rPr>
-        <w:t>割枪类型</w:t>
-      </w:r>
-      <w:proofErr w:type="gramEnd"/>
-      <w:r>
-        <w:rPr>
-          <w:rFonts w:hint="eastAsia"/>
-          <w:szCs w:val="21"/>
-        </w:rPr>
-        <w:t>有种：</w:t>
+        <w:t>的割枪类型有种：</w:t>
       </w:r>
       <w:r>
         <w:rPr>
@@ -7689,7 +7019,6 @@
         </w:rPr>
         <w:t>、</w:t>
       </w:r>
-      <w:proofErr w:type="spellStart"/>
       <w:r>
         <w:rPr>
           <w:rFonts w:hint="eastAsia"/>
@@ -7697,7 +7026,6 @@
         </w:rPr>
         <w:t>FineCut</w:t>
       </w:r>
-      <w:proofErr w:type="spellEnd"/>
       <w:r>
         <w:rPr>
           <w:rFonts w:hint="eastAsia"/>
@@ -7705,7 +7033,6 @@
         </w:rPr>
         <w:t>、</w:t>
       </w:r>
-      <w:proofErr w:type="spellStart"/>
       <w:r>
         <w:rPr>
           <w:rFonts w:hint="eastAsia"/>
@@ -7713,7 +7040,6 @@
         </w:rPr>
         <w:t>Duramax</w:t>
       </w:r>
-      <w:proofErr w:type="spellEnd"/>
       <w:r>
         <w:rPr>
           <w:rFonts w:hint="eastAsia"/>
@@ -7755,7 +7081,7 @@
                     <a:blip r:embed="rId17" cstate="print">
                       <a:extLst>
                         <a:ext uri="{28A0092B-C50C-407E-A947-70E740481C1C}">
-                          <a14:useLocalDpi xmlns:a14="http://schemas.microsoft.com/office/drawing/2010/main" xmlns:wps="http://schemas.microsoft.com/office/word/2010/wordprocessingShape" xmlns:wpi="http://schemas.microsoft.com/office/word/2010/wordprocessingInk" xmlns:wpg="http://schemas.microsoft.com/office/word/2010/wordprocessingGroup" xmlns:w15="http://schemas.microsoft.com/office/word/2012/wordml" xmlns:w14="http://schemas.microsoft.com/office/word/2010/wordml" xmlns:w="http://schemas.openxmlformats.org/wordprocessingml/2006/main" xmlns:w10="urn:schemas-microsoft-com:office:word" xmlns:wp14="http://schemas.microsoft.com/office/word/2010/wordprocessingDrawing" xmlns:v="urn:schemas-microsoft-com:vml" xmlns:o="urn:schemas-microsoft-com:office:office" xmlns:mc="http://schemas.openxmlformats.org/markup-compatibility/2006" xmlns:wpc="http://schemas.microsoft.com/office/word/2010/wordprocessingCanvas" xmlns="" val="0"/>
+                          <a14:useLocalDpi xmlns="" xmlns:wpc="http://schemas.microsoft.com/office/word/2010/wordprocessingCanvas" xmlns:mc="http://schemas.openxmlformats.org/markup-compatibility/2006" xmlns:o="urn:schemas-microsoft-com:office:office" xmlns:v="urn:schemas-microsoft-com:vml" xmlns:wp14="http://schemas.microsoft.com/office/word/2010/wordprocessingDrawing" xmlns:w10="urn:schemas-microsoft-com:office:word" xmlns:w="http://schemas.openxmlformats.org/wordprocessingml/2006/main" xmlns:w14="http://schemas.microsoft.com/office/word/2010/wordml" xmlns:w15="http://schemas.microsoft.com/office/word/2012/wordml" xmlns:wpg="http://schemas.microsoft.com/office/word/2010/wordprocessingGroup" xmlns:wpi="http://schemas.microsoft.com/office/word/2010/wordprocessingInk" xmlns:wps="http://schemas.microsoft.com/office/word/2010/wordprocessingShape" xmlns:a14="http://schemas.microsoft.com/office/drawing/2010/main" val="0"/>
                         </a:ext>
                       </a:extLst>
                     </a:blip>
@@ -7865,23 +7191,7 @@
           <w:rFonts w:hint="eastAsia"/>
           <w:szCs w:val="21"/>
         </w:rPr>
-        <w:t>的</w:t>
-      </w:r>
-      <w:proofErr w:type="gramStart"/>
-      <w:r>
-        <w:rPr>
-          <w:rFonts w:hint="eastAsia"/>
-          <w:szCs w:val="21"/>
-        </w:rPr>
-        <w:t>割枪类型</w:t>
-      </w:r>
-      <w:proofErr w:type="gramEnd"/>
-      <w:r>
-        <w:rPr>
-          <w:rFonts w:hint="eastAsia"/>
-          <w:szCs w:val="21"/>
-        </w:rPr>
-        <w:t>有三种：</w:t>
+        <w:t>的割枪类型有三种：</w:t>
       </w:r>
       <w:r>
         <w:rPr>
@@ -7897,7 +7207,6 @@
         </w:rPr>
         <w:t>、</w:t>
       </w:r>
-      <w:proofErr w:type="spellStart"/>
       <w:r>
         <w:rPr>
           <w:rFonts w:hint="eastAsia"/>
@@ -7905,7 +7214,6 @@
         </w:rPr>
         <w:t>FineCut</w:t>
       </w:r>
-      <w:proofErr w:type="spellEnd"/>
       <w:r>
         <w:rPr>
           <w:rFonts w:hint="eastAsia"/>
@@ -7913,7 +7221,6 @@
         </w:rPr>
         <w:t>、</w:t>
       </w:r>
-      <w:proofErr w:type="spellStart"/>
       <w:r>
         <w:rPr>
           <w:rFonts w:hint="eastAsia"/>
@@ -7921,7 +7228,6 @@
         </w:rPr>
         <w:t>Duramax</w:t>
       </w:r>
-      <w:proofErr w:type="spellEnd"/>
       <w:r>
         <w:rPr>
           <w:rFonts w:hint="eastAsia"/>
@@ -7963,7 +7269,7 @@
                     <a:blip r:embed="rId18" cstate="print">
                       <a:extLst>
                         <a:ext uri="{28A0092B-C50C-407E-A947-70E740481C1C}">
-                          <a14:useLocalDpi xmlns:a14="http://schemas.microsoft.com/office/drawing/2010/main" xmlns:wps="http://schemas.microsoft.com/office/word/2010/wordprocessingShape" xmlns:wpi="http://schemas.microsoft.com/office/word/2010/wordprocessingInk" xmlns:wpg="http://schemas.microsoft.com/office/word/2010/wordprocessingGroup" xmlns:w15="http://schemas.microsoft.com/office/word/2012/wordml" xmlns:w14="http://schemas.microsoft.com/office/word/2010/wordml" xmlns:w="http://schemas.openxmlformats.org/wordprocessingml/2006/main" xmlns:w10="urn:schemas-microsoft-com:office:word" xmlns:wp14="http://schemas.microsoft.com/office/word/2010/wordprocessingDrawing" xmlns:v="urn:schemas-microsoft-com:vml" xmlns:o="urn:schemas-microsoft-com:office:office" xmlns:mc="http://schemas.openxmlformats.org/markup-compatibility/2006" xmlns:wpc="http://schemas.microsoft.com/office/word/2010/wordprocessingCanvas" xmlns="" val="0"/>
+                          <a14:useLocalDpi xmlns="" xmlns:wpc="http://schemas.microsoft.com/office/word/2010/wordprocessingCanvas" xmlns:mc="http://schemas.openxmlformats.org/markup-compatibility/2006" xmlns:o="urn:schemas-microsoft-com:office:office" xmlns:v="urn:schemas-microsoft-com:vml" xmlns:wp14="http://schemas.microsoft.com/office/word/2010/wordprocessingDrawing" xmlns:w10="urn:schemas-microsoft-com:office:word" xmlns:w="http://schemas.openxmlformats.org/wordprocessingml/2006/main" xmlns:w14="http://schemas.microsoft.com/office/word/2010/wordml" xmlns:w15="http://schemas.microsoft.com/office/word/2012/wordml" xmlns:wpg="http://schemas.microsoft.com/office/word/2010/wordprocessingGroup" xmlns:wpi="http://schemas.microsoft.com/office/word/2010/wordprocessingInk" xmlns:wps="http://schemas.microsoft.com/office/word/2010/wordprocessingShape" xmlns:a14="http://schemas.microsoft.com/office/drawing/2010/main" val="0"/>
                         </a:ext>
                       </a:extLst>
                     </a:blip>
@@ -8072,23 +7378,7 @@
           <w:rFonts w:hint="eastAsia"/>
           <w:szCs w:val="21"/>
         </w:rPr>
-        <w:t>的</w:t>
-      </w:r>
-      <w:proofErr w:type="gramStart"/>
-      <w:r>
-        <w:rPr>
-          <w:rFonts w:hint="eastAsia"/>
-          <w:szCs w:val="21"/>
-        </w:rPr>
-        <w:t>割枪类型</w:t>
-      </w:r>
-      <w:proofErr w:type="gramEnd"/>
-      <w:r>
-        <w:rPr>
-          <w:rFonts w:hint="eastAsia"/>
-          <w:szCs w:val="21"/>
-        </w:rPr>
-        <w:t>有三种：</w:t>
+        <w:t>的割枪类型有三种：</w:t>
       </w:r>
       <w:r>
         <w:rPr>
@@ -8104,7 +7394,6 @@
         </w:rPr>
         <w:t>、</w:t>
       </w:r>
-      <w:proofErr w:type="spellStart"/>
       <w:r>
         <w:rPr>
           <w:rFonts w:hint="eastAsia"/>
@@ -8112,7 +7401,6 @@
         </w:rPr>
         <w:t>FineCut</w:t>
       </w:r>
-      <w:proofErr w:type="spellEnd"/>
       <w:r>
         <w:rPr>
           <w:rFonts w:hint="eastAsia"/>
@@ -8120,7 +7408,6 @@
         </w:rPr>
         <w:t>、</w:t>
       </w:r>
-      <w:proofErr w:type="spellStart"/>
       <w:r>
         <w:rPr>
           <w:rFonts w:hint="eastAsia"/>
@@ -8128,7 +7415,6 @@
         </w:rPr>
         <w:t>Duramax</w:t>
       </w:r>
-      <w:proofErr w:type="spellEnd"/>
       <w:r>
         <w:rPr>
           <w:rFonts w:hint="eastAsia"/>
@@ -8171,7 +7457,7 @@
                     <a:blip r:embed="rId19" cstate="print">
                       <a:extLst>
                         <a:ext uri="{28A0092B-C50C-407E-A947-70E740481C1C}">
-                          <a14:useLocalDpi xmlns:a14="http://schemas.microsoft.com/office/drawing/2010/main" xmlns:wps="http://schemas.microsoft.com/office/word/2010/wordprocessingShape" xmlns:wpi="http://schemas.microsoft.com/office/word/2010/wordprocessingInk" xmlns:wpg="http://schemas.microsoft.com/office/word/2010/wordprocessingGroup" xmlns:w15="http://schemas.microsoft.com/office/word/2012/wordml" xmlns:w14="http://schemas.microsoft.com/office/word/2010/wordml" xmlns:w="http://schemas.openxmlformats.org/wordprocessingml/2006/main" xmlns:w10="urn:schemas-microsoft-com:office:word" xmlns:wp14="http://schemas.microsoft.com/office/word/2010/wordprocessingDrawing" xmlns:v="urn:schemas-microsoft-com:vml" xmlns:o="urn:schemas-microsoft-com:office:office" xmlns:mc="http://schemas.openxmlformats.org/markup-compatibility/2006" xmlns:wpc="http://schemas.microsoft.com/office/word/2010/wordprocessingCanvas" xmlns="" val="0"/>
+                          <a14:useLocalDpi xmlns="" xmlns:wpc="http://schemas.microsoft.com/office/word/2010/wordprocessingCanvas" xmlns:mc="http://schemas.openxmlformats.org/markup-compatibility/2006" xmlns:o="urn:schemas-microsoft-com:office:office" xmlns:v="urn:schemas-microsoft-com:vml" xmlns:wp14="http://schemas.microsoft.com/office/word/2010/wordprocessingDrawing" xmlns:w10="urn:schemas-microsoft-com:office:word" xmlns:w="http://schemas.openxmlformats.org/wordprocessingml/2006/main" xmlns:w14="http://schemas.microsoft.com/office/word/2010/wordml" xmlns:w15="http://schemas.microsoft.com/office/word/2012/wordml" xmlns:wpg="http://schemas.microsoft.com/office/word/2010/wordprocessingGroup" xmlns:wpi="http://schemas.microsoft.com/office/word/2010/wordprocessingInk" xmlns:wps="http://schemas.microsoft.com/office/word/2010/wordprocessingShape" xmlns:a14="http://schemas.microsoft.com/office/drawing/2010/main" val="0"/>
                         </a:ext>
                       </a:extLst>
                     </a:blip>
@@ -8275,7 +7561,6 @@
         </w:rPr>
         <w:t xml:space="preserve">4)  </w:t>
       </w:r>
-      <w:proofErr w:type="spellStart"/>
       <w:r>
         <w:rPr>
           <w:rFonts w:hint="eastAsia"/>
@@ -8283,7 +7568,6 @@
         </w:rPr>
         <w:t>Powermax</w:t>
       </w:r>
-      <w:proofErr w:type="spellEnd"/>
       <w:r>
         <w:rPr>
           <w:rFonts w:hint="eastAsia"/>
@@ -8580,25 +7864,7 @@
                 <w:sz w:val="18"/>
                 <w:szCs w:val="18"/>
               </w:rPr>
-              <w:t>割</w:t>
-            </w:r>
-            <w:proofErr w:type="gramStart"/>
-            <w:r>
-              <w:rPr>
-                <w:rFonts w:hint="eastAsia"/>
-                <w:sz w:val="18"/>
-                <w:szCs w:val="18"/>
-              </w:rPr>
-              <w:t>炬</w:t>
-            </w:r>
-            <w:proofErr w:type="gramEnd"/>
-            <w:r>
-              <w:rPr>
-                <w:rFonts w:hint="eastAsia"/>
-                <w:sz w:val="18"/>
-                <w:szCs w:val="18"/>
-              </w:rPr>
-              <w:t>类型</w:t>
+              <w:t>割炬类型</w:t>
             </w:r>
           </w:p>
         </w:tc>
@@ -9300,7 +8566,6 @@
                 <w:lang w:val="pl-PL"/>
               </w:rPr>
             </w:pPr>
-            <w:proofErr w:type="gramStart"/>
             <w:r>
               <w:rPr>
                 <w:rFonts w:hint="eastAsia"/>
@@ -9308,17 +8573,7 @@
                 <w:szCs w:val="18"/>
                 <w:lang w:val="pl-PL"/>
               </w:rPr>
-              <w:t>弧</w:t>
-            </w:r>
-            <w:proofErr w:type="gramEnd"/>
-            <w:r>
-              <w:rPr>
-                <w:rFonts w:hint="eastAsia"/>
-                <w:sz w:val="18"/>
-                <w:szCs w:val="18"/>
-                <w:lang w:val="pl-PL"/>
-              </w:rPr>
-              <w:t>转移高度</w:t>
+              <w:t>弧转移高度</w:t>
             </w:r>
           </w:p>
         </w:tc>
@@ -9405,7 +8660,6 @@
                 <w:lang w:val="pl-PL"/>
               </w:rPr>
             </w:pPr>
-            <w:proofErr w:type="gramStart"/>
             <w:r>
               <w:rPr>
                 <w:rFonts w:hint="eastAsia"/>
@@ -9415,7 +8669,6 @@
               </w:rPr>
               <w:t>设置弧压</w:t>
             </w:r>
-            <w:proofErr w:type="gramEnd"/>
           </w:p>
         </w:tc>
       </w:tr>
@@ -9920,25 +9173,7 @@
                 <w:sz w:val="18"/>
                 <w:szCs w:val="18"/>
               </w:rPr>
-              <w:t>割</w:t>
-            </w:r>
-            <w:proofErr w:type="gramStart"/>
-            <w:r>
-              <w:rPr>
-                <w:rFonts w:hint="eastAsia"/>
-                <w:sz w:val="18"/>
-                <w:szCs w:val="18"/>
-              </w:rPr>
-              <w:t>炬</w:t>
-            </w:r>
-            <w:proofErr w:type="gramEnd"/>
-            <w:r>
-              <w:rPr>
-                <w:rFonts w:hint="eastAsia"/>
-                <w:sz w:val="18"/>
-                <w:szCs w:val="18"/>
-              </w:rPr>
-              <w:t>类型</w:t>
+              <w:t>割炬类型</w:t>
             </w:r>
           </w:p>
         </w:tc>
@@ -10516,7 +9751,6 @@
                 <w:lang w:val="pl-PL"/>
               </w:rPr>
             </w:pPr>
-            <w:proofErr w:type="gramStart"/>
             <w:r>
               <w:rPr>
                 <w:rFonts w:hint="eastAsia"/>
@@ -10524,17 +9758,7 @@
                 <w:szCs w:val="18"/>
                 <w:lang w:val="pl-PL"/>
               </w:rPr>
-              <w:t>弧</w:t>
-            </w:r>
-            <w:proofErr w:type="gramEnd"/>
-            <w:r>
-              <w:rPr>
-                <w:rFonts w:hint="eastAsia"/>
-                <w:sz w:val="18"/>
-                <w:szCs w:val="18"/>
-                <w:lang w:val="pl-PL"/>
-              </w:rPr>
-              <w:t>转移高度</w:t>
+              <w:t>弧转移高度</w:t>
             </w:r>
           </w:p>
         </w:tc>
@@ -10621,7 +9845,6 @@
                 <w:lang w:val="pl-PL"/>
               </w:rPr>
             </w:pPr>
-            <w:proofErr w:type="gramStart"/>
             <w:r>
               <w:rPr>
                 <w:rFonts w:hint="eastAsia"/>
@@ -10631,7 +9854,6 @@
               </w:rPr>
               <w:t>设置弧压</w:t>
             </w:r>
-            <w:proofErr w:type="gramEnd"/>
           </w:p>
         </w:tc>
       </w:tr>
@@ -10725,27 +9947,7 @@
                 <w:szCs w:val="18"/>
                 <w:lang w:val="pl-PL"/>
               </w:rPr>
-              <w:t>切割</w:t>
-            </w:r>
-            <w:proofErr w:type="gramStart"/>
-            <w:r>
-              <w:rPr>
-                <w:rFonts w:hint="eastAsia"/>
-                <w:sz w:val="18"/>
-                <w:szCs w:val="18"/>
-                <w:lang w:val="pl-PL"/>
-              </w:rPr>
-              <w:t>流设置</w:t>
-            </w:r>
-            <w:proofErr w:type="gramEnd"/>
-            <w:r>
-              <w:rPr>
-                <w:rFonts w:hint="eastAsia"/>
-                <w:sz w:val="18"/>
-                <w:szCs w:val="18"/>
-                <w:lang w:val="pl-PL"/>
-              </w:rPr>
-              <w:t>气压</w:t>
+              <w:t>切割流设置气压</w:t>
             </w:r>
           </w:p>
         </w:tc>
@@ -11014,7 +10216,6 @@
         </w:rPr>
         <w:t>的等离子参数界面设置之后发送给</w:t>
       </w:r>
-      <w:proofErr w:type="spellStart"/>
       <w:r>
         <w:rPr>
           <w:rFonts w:ascii="AkzidenzGroteskPro-Regular" w:hAnsi="AkzidenzGroteskPro-Regular" w:cs="AkzidenzGroteskPro-Regular"/>
@@ -11025,7 +10226,6 @@
         </w:rPr>
         <w:t>Powermax</w:t>
       </w:r>
-      <w:proofErr w:type="spellEnd"/>
       <w:r>
         <w:rPr>
           <w:rFonts w:ascii="AkzidenzGroteskPro-Regular" w:hAnsi="AkzidenzGroteskPro-Regular" w:cs="AkzidenzGroteskPro-Regular" w:hint="eastAsia"/>
@@ -11037,13 +10237,8 @@
         <w:t>。（</w:t>
       </w:r>
       <w:r>
-        <w:t>正常、</w:t>
-      </w:r>
-      <w:proofErr w:type="gramStart"/>
-      <w:r>
-        <w:t>连续引导弧</w:t>
-      </w:r>
-      <w:proofErr w:type="gramEnd"/>
+        <w:t>正常、连续引导弧</w:t>
+      </w:r>
       <w:r>
         <w:t xml:space="preserve"> (CPA) </w:t>
       </w:r>
@@ -11100,21 +10295,7 @@
         <w:rPr>
           <w:rFonts w:hint="eastAsia"/>
         </w:rPr>
-        <w:t>设置</w:t>
-      </w:r>
-      <w:proofErr w:type="gramStart"/>
-      <w:r>
-        <w:rPr>
-          <w:rFonts w:hint="eastAsia"/>
-        </w:rPr>
-        <w:t>弧</w:t>
-      </w:r>
-      <w:proofErr w:type="gramEnd"/>
-      <w:r>
-        <w:rPr>
-          <w:rFonts w:hint="eastAsia"/>
-        </w:rPr>
-        <w:t>电流，</w:t>
+        <w:t>设置弧电流，</w:t>
       </w:r>
       <w:r>
         <w:rPr>
@@ -11134,11 +10315,9 @@
         </w:rPr>
         <w:t>设置后发送给</w:t>
       </w:r>
-      <w:proofErr w:type="spellStart"/>
       <w:r>
         <w:t>Powermax</w:t>
       </w:r>
-      <w:proofErr w:type="spellEnd"/>
       <w:r>
         <w:rPr>
           <w:rFonts w:hint="eastAsia"/>
@@ -11189,11 +10368,9 @@
         </w:rPr>
         <w:t>给</w:t>
       </w:r>
-      <w:proofErr w:type="spellStart"/>
       <w:r>
         <w:t>Powermax</w:t>
       </w:r>
-      <w:proofErr w:type="spellEnd"/>
       <w:r>
         <w:rPr>
           <w:rFonts w:hint="eastAsia"/>
@@ -11337,14 +10514,12 @@
         </w:rPr>
         <w:t xml:space="preserve"> </w:t>
       </w:r>
-      <w:proofErr w:type="spellStart"/>
       <w:r>
         <w:rPr>
           <w:rFonts w:hint="eastAsia"/>
         </w:rPr>
         <w:t>Powermax</w:t>
       </w:r>
-      <w:proofErr w:type="spellEnd"/>
       <w:r>
         <w:rPr>
           <w:rFonts w:hint="eastAsia"/>
@@ -11411,7 +10586,6 @@
         </w:rPr>
         <w:t>表明</w:t>
       </w:r>
-      <w:proofErr w:type="spellStart"/>
       <w:r>
         <w:rPr>
           <w:rFonts w:ascii="AkzidenzGroteskPro-Regular" w:hAnsi="AkzidenzGroteskPro-Regular" w:cs="AkzidenzGroteskPro-Regular"/>
@@ -11432,7 +10606,6 @@
         </w:rPr>
         <w:t>ax</w:t>
       </w:r>
-      <w:proofErr w:type="spellEnd"/>
       <w:r>
         <w:rPr>
           <w:rFonts w:ascii="AkzidenzGroteskPro-Regular" w:hAnsi="AkzidenzGroteskPro-Regular" w:cs="AkzidenzGroteskPro-Regular" w:hint="eastAsia"/>
@@ -11453,7 +10626,6 @@
         </w:rPr>
         <w:t>启动</w:t>
       </w:r>
-      <w:proofErr w:type="gramStart"/>
       <w:r>
         <w:rPr>
           <w:rFonts w:ascii="AkzidenzGroteskPro-Regular" w:hAnsi="AkzidenzGroteskPro-Regular" w:cs="AkzidenzGroteskPro-Regular" w:hint="eastAsia"/>
@@ -11462,18 +10634,7 @@
           <w:sz w:val="20"/>
           <w:szCs w:val="20"/>
         </w:rPr>
-        <w:t>上电并生成</w:t>
-      </w:r>
-      <w:proofErr w:type="gramEnd"/>
-      <w:r>
-        <w:rPr>
-          <w:rFonts w:ascii="AkzidenzGroteskPro-Regular" w:hAnsi="AkzidenzGroteskPro-Regular" w:cs="AkzidenzGroteskPro-Regular" w:hint="eastAsia"/>
-          <w:color w:val="000000"/>
-          <w:kern w:val="0"/>
-          <w:sz w:val="20"/>
-          <w:szCs w:val="20"/>
-        </w:rPr>
-        <w:t>电弧的时间。</w:t>
+        <w:t>上电并生成电弧的时间。</w:t>
       </w:r>
     </w:p>
     <w:p>
@@ -11520,14 +10681,12 @@
         </w:rPr>
         <w:t>由</w:t>
       </w:r>
-      <w:proofErr w:type="spellStart"/>
       <w:r>
         <w:rPr>
           <w:rFonts w:hint="eastAsia"/>
         </w:rPr>
         <w:t>Powermax</w:t>
       </w:r>
-      <w:proofErr w:type="spellEnd"/>
       <w:r>
         <w:rPr>
           <w:rFonts w:hint="eastAsia"/>
@@ -11585,14 +10744,12 @@
         </w:rPr>
         <w:t>由</w:t>
       </w:r>
-      <w:proofErr w:type="spellStart"/>
       <w:r>
         <w:rPr>
           <w:rFonts w:hint="eastAsia"/>
         </w:rPr>
         <w:t>Powermax</w:t>
       </w:r>
-      <w:proofErr w:type="spellEnd"/>
       <w:r>
         <w:rPr>
           <w:rFonts w:hint="eastAsia"/>
@@ -11665,7 +10822,6 @@
         </w:rPr>
         <w:t>可是</w:t>
       </w:r>
-      <w:proofErr w:type="spellStart"/>
       <w:r>
         <w:rPr>
           <w:rFonts w:ascii="AkzidenzGroteskPro-Regular" w:hAnsi="AkzidenzGroteskPro-Regular" w:cs="AkzidenzGroteskPro-Regular"/>
@@ -11676,7 +10832,6 @@
         </w:rPr>
         <w:t>Powermax</w:t>
       </w:r>
-      <w:proofErr w:type="spellEnd"/>
       <w:r>
         <w:rPr>
           <w:rFonts w:ascii="AkzidenzGroteskPro-Regular" w:hAnsi="AkzidenzGroteskPro-Regular" w:cs="AkzidenzGroteskPro-Regular" w:hint="eastAsia"/>
@@ -11725,29 +10880,7 @@
           <w:sz w:val="20"/>
           <w:szCs w:val="20"/>
         </w:rPr>
-        <w:t>时，一旦气体压力寄存器被恢复</w:t>
-      </w:r>
-      <w:proofErr w:type="gramStart"/>
-      <w:r>
-        <w:rPr>
-          <w:rFonts w:ascii="AkzidenzGroteskPro-Regular" w:hAnsi="AkzidenzGroteskPro-Regular" w:cs="AkzidenzGroteskPro-Regular" w:hint="eastAsia"/>
-          <w:color w:val="000000"/>
-          <w:kern w:val="0"/>
-          <w:sz w:val="20"/>
-          <w:szCs w:val="20"/>
-        </w:rPr>
-        <w:t>成正确</w:t>
-      </w:r>
-      <w:proofErr w:type="gramEnd"/>
-      <w:r>
-        <w:rPr>
-          <w:rFonts w:ascii="AkzidenzGroteskPro-Regular" w:hAnsi="AkzidenzGroteskPro-Regular" w:cs="AkzidenzGroteskPro-Regular" w:hint="eastAsia"/>
-          <w:color w:val="000000"/>
-          <w:kern w:val="0"/>
-          <w:sz w:val="20"/>
-          <w:szCs w:val="20"/>
-        </w:rPr>
-        <w:t>值，错误寄存器自动被清零。</w:t>
+        <w:t>时，一旦气体压力寄存器被恢复成正确值，错误寄存器自动被清零。</w:t>
       </w:r>
       <w:r>
         <w:rPr>
@@ -12226,7 +11359,6 @@
         </w:rPr>
         <w:t>还是</w:t>
       </w:r>
-      <w:proofErr w:type="spellStart"/>
       <w:r>
         <w:rPr>
           <w:rFonts w:ascii="AkzidenzGroteskPro-Regular" w:hAnsi="AkzidenzGroteskPro-Regular" w:cs="AkzidenzGroteskPro-Regular" w:hint="eastAsia"/>
@@ -12237,7 +11369,6 @@
         </w:rPr>
         <w:t>modbus</w:t>
       </w:r>
-      <w:proofErr w:type="spellEnd"/>
       <w:r>
         <w:rPr>
           <w:rFonts w:ascii="AkzidenzGroteskPro-Regular" w:hAnsi="AkzidenzGroteskPro-Regular" w:cs="AkzidenzGroteskPro-Regular" w:hint="eastAsia"/>
@@ -12410,7 +11541,7 @@
                     <a:blip r:embed="rId21" cstate="print">
                       <a:extLst>
                         <a:ext uri="{28A0092B-C50C-407E-A947-70E740481C1C}">
-                          <a14:useLocalDpi xmlns:a14="http://schemas.microsoft.com/office/drawing/2010/main" xmlns:wps="http://schemas.microsoft.com/office/word/2010/wordprocessingShape" xmlns:wpi="http://schemas.microsoft.com/office/word/2010/wordprocessingInk" xmlns:wpg="http://schemas.microsoft.com/office/word/2010/wordprocessingGroup" xmlns:w15="http://schemas.microsoft.com/office/word/2012/wordml" xmlns:w14="http://schemas.microsoft.com/office/word/2010/wordml" xmlns:w="http://schemas.openxmlformats.org/wordprocessingml/2006/main" xmlns:w10="urn:schemas-microsoft-com:office:word" xmlns:wp14="http://schemas.microsoft.com/office/word/2010/wordprocessingDrawing" xmlns:v="urn:schemas-microsoft-com:vml" xmlns:o="urn:schemas-microsoft-com:office:office" xmlns:mc="http://schemas.openxmlformats.org/markup-compatibility/2006" xmlns:wpc="http://schemas.microsoft.com/office/word/2010/wordprocessingCanvas" xmlns="" val="0"/>
+                          <a14:useLocalDpi xmlns="" xmlns:wpc="http://schemas.microsoft.com/office/word/2010/wordprocessingCanvas" xmlns:mc="http://schemas.openxmlformats.org/markup-compatibility/2006" xmlns:o="urn:schemas-microsoft-com:office:office" xmlns:v="urn:schemas-microsoft-com:vml" xmlns:wp14="http://schemas.microsoft.com/office/word/2010/wordprocessingDrawing" xmlns:w10="urn:schemas-microsoft-com:office:word" xmlns:w="http://schemas.openxmlformats.org/wordprocessingml/2006/main" xmlns:w14="http://schemas.microsoft.com/office/word/2010/wordml" xmlns:w15="http://schemas.microsoft.com/office/word/2012/wordml" xmlns:wpg="http://schemas.microsoft.com/office/word/2010/wordprocessingGroup" xmlns:wpi="http://schemas.microsoft.com/office/word/2010/wordprocessingInk" xmlns:wps="http://schemas.microsoft.com/office/word/2010/wordprocessingShape" xmlns:a14="http://schemas.microsoft.com/office/drawing/2010/main" val="0"/>
                         </a:ext>
                       </a:extLst>
                     </a:blip>
@@ -12531,7 +11662,6 @@
           <w:color w:val="00B0F0"/>
         </w:rPr>
       </w:pPr>
-      <w:proofErr w:type="spellStart"/>
       <w:r>
         <w:rPr>
           <w:rFonts w:hint="eastAsia"/>
@@ -12539,7 +11669,6 @@
         </w:rPr>
         <w:t>Hypertherm</w:t>
       </w:r>
-      <w:proofErr w:type="spellEnd"/>
       <w:r>
         <w:rPr>
           <w:rFonts w:hint="eastAsia"/>
@@ -12552,86 +11681,68 @@
           <w:rFonts w:hint="eastAsia"/>
           <w:color w:val="00B0F0"/>
         </w:rPr>
-        <w:t>.</w:t>
-      </w:r>
-      <w:proofErr w:type="spellStart"/>
-      <w:r>
-        <w:rPr>
-          <w:rFonts w:hint="eastAsia"/>
+        <w:t>.pdf</w:t>
+      </w:r>
+      <w:r>
+        <w:rPr>
           <w:color w:val="00B0F0"/>
         </w:rPr>
-        <w:t>pdf</w:t>
-      </w:r>
-      <w:proofErr w:type="spellEnd"/>
-      <w:r>
-        <w:rPr>
+        <w:t xml:space="preserve"> </w:t>
+      </w:r>
+      <w:r>
+        <w:rPr>
+          <w:rFonts w:hint="eastAsia"/>
           <w:color w:val="00B0F0"/>
         </w:rPr>
+        <w:t>第</w:t>
+      </w:r>
+      <w:r>
+        <w:rPr>
+          <w:rFonts w:hint="eastAsia"/>
+          <w:color w:val="00B0F0"/>
+        </w:rPr>
+        <w:t>9</w:t>
+      </w:r>
+      <w:r>
+        <w:rPr>
+          <w:rFonts w:hint="eastAsia"/>
+          <w:color w:val="00B0F0"/>
+        </w:rPr>
+        <w:t>章</w:t>
+      </w:r>
+      <w:r>
+        <w:rPr>
+          <w:rFonts w:hint="eastAsia"/>
+          <w:color w:val="00B0F0"/>
+        </w:rPr>
         <w:t xml:space="preserve"> </w:t>
       </w:r>
       <w:r>
         <w:rPr>
-          <w:rFonts w:hint="eastAsia"/>
           <w:color w:val="00B0F0"/>
         </w:rPr>
-        <w:t>第</w:t>
-      </w:r>
-      <w:r>
-        <w:rPr>
-          <w:rFonts w:hint="eastAsia"/>
+        <w:t>Serial Messaging</w:t>
+      </w:r>
+    </w:p>
+    <w:p>
+      <w:pPr>
+        <w:rPr>
           <w:color w:val="00B0F0"/>
         </w:rPr>
-        <w:t>9</w:t>
-      </w:r>
-      <w:r>
-        <w:rPr>
-          <w:rFonts w:hint="eastAsia"/>
+      </w:pPr>
+      <w:r>
+        <w:rPr>
           <w:color w:val="00B0F0"/>
         </w:rPr>
-        <w:t>章</w:t>
+        <w:t>Powermax45 XP/65/85/105/125 Serial Communication Protocol (807220 rev 4)</w:t>
       </w:r>
       <w:r>
         <w:rPr>
           <w:rFonts w:hint="eastAsia"/>
           <w:color w:val="00B0F0"/>
         </w:rPr>
-        <w:t xml:space="preserve"> </w:t>
-      </w:r>
-      <w:r>
-        <w:rPr>
-          <w:color w:val="00B0F0"/>
-        </w:rPr>
-        <w:t>Serial Messaging</w:t>
-      </w:r>
-    </w:p>
-    <w:p>
-      <w:pPr>
-        <w:rPr>
-          <w:color w:val="00B0F0"/>
-        </w:rPr>
-      </w:pPr>
-      <w:r>
-        <w:rPr>
-          <w:color w:val="00B0F0"/>
-        </w:rPr>
-        <w:t>Powermax45 XP/65/85/105/125 Serial Communication Protocol (807220 rev 4)</w:t>
-      </w:r>
-      <w:r>
-        <w:rPr>
-          <w:rFonts w:hint="eastAsia"/>
-          <w:color w:val="00B0F0"/>
-        </w:rPr>
-        <w:t>.</w:t>
-      </w:r>
-      <w:proofErr w:type="spellStart"/>
-      <w:r>
-        <w:rPr>
-          <w:rFonts w:hint="eastAsia"/>
-          <w:color w:val="00B0F0"/>
-        </w:rPr>
-        <w:t>pdf</w:t>
-      </w:r>
-      <w:proofErr w:type="spellEnd"/>
+        <w:t>.pdf</w:t>
+      </w:r>
     </w:p>
     <w:p/>
     <w:p>
@@ -12651,14 +11762,12 @@
         </w:rPr>
         <w:t>通信（</w:t>
       </w:r>
-      <w:proofErr w:type="spellStart"/>
       <w:r>
         <w:rPr>
           <w:rFonts w:hint="eastAsia"/>
         </w:rPr>
         <w:t>Modbus</w:t>
       </w:r>
-      <w:proofErr w:type="spellEnd"/>
       <w:r>
         <w:t xml:space="preserve"> </w:t>
       </w:r>
@@ -12684,28 +11793,24 @@
         </w:numPr>
         <w:ind w:firstLineChars="0"/>
       </w:pPr>
-      <w:proofErr w:type="spellStart"/>
       <w:r>
         <w:rPr>
           <w:rFonts w:hint="eastAsia"/>
         </w:rPr>
         <w:t>Powermax</w:t>
       </w:r>
-      <w:proofErr w:type="spellEnd"/>
       <w:r>
         <w:rPr>
           <w:rFonts w:hint="eastAsia"/>
         </w:rPr>
         <w:t>系列产品和数控系统之间采用</w:t>
       </w:r>
-      <w:proofErr w:type="spellStart"/>
       <w:r>
         <w:rPr>
           <w:rFonts w:hint="eastAsia"/>
         </w:rPr>
         <w:t>Modbus</w:t>
       </w:r>
-      <w:proofErr w:type="spellEnd"/>
       <w:r>
         <w:t xml:space="preserve"> </w:t>
       </w:r>
@@ -12721,28 +11826,24 @@
         </w:rPr>
         <w:t>通信协议。设计时，数控系统作为</w:t>
       </w:r>
-      <w:proofErr w:type="spellStart"/>
       <w:r>
         <w:rPr>
           <w:rFonts w:hint="eastAsia"/>
         </w:rPr>
         <w:t>Modbus</w:t>
       </w:r>
-      <w:proofErr w:type="spellEnd"/>
       <w:r>
         <w:rPr>
           <w:rFonts w:hint="eastAsia"/>
         </w:rPr>
         <w:t>主站、电源设备作为</w:t>
       </w:r>
-      <w:proofErr w:type="spellStart"/>
       <w:r>
         <w:rPr>
           <w:rFonts w:hint="eastAsia"/>
         </w:rPr>
         <w:t>Modbus</w:t>
       </w:r>
-      <w:proofErr w:type="spellEnd"/>
       <w:r>
         <w:rPr>
           <w:rFonts w:hint="eastAsia"/>
@@ -12771,14 +11872,12 @@
         </w:rPr>
         <w:t>必须发起一个请求给</w:t>
       </w:r>
-      <w:proofErr w:type="spellStart"/>
       <w:r>
         <w:rPr>
           <w:rFonts w:hint="eastAsia"/>
         </w:rPr>
         <w:t>Powermax</w:t>
       </w:r>
-      <w:proofErr w:type="spellEnd"/>
       <w:r>
         <w:rPr>
           <w:rFonts w:hint="eastAsia"/>
@@ -12797,14 +11896,12 @@
         </w:rPr>
         <w:t>发送一个请求命令给</w:t>
       </w:r>
-      <w:proofErr w:type="spellStart"/>
       <w:r>
         <w:rPr>
           <w:rFonts w:hint="eastAsia"/>
         </w:rPr>
         <w:t>Powermax</w:t>
       </w:r>
-      <w:proofErr w:type="spellEnd"/>
       <w:r>
         <w:rPr>
           <w:rFonts w:hint="eastAsia"/>
@@ -13016,7 +12113,7 @@
           <v:shape id="_x0000_i1025" type="#_x0000_t75" style="width:350.5pt;height:200pt" o:ole="">
             <v:imagedata r:id="rId22" o:title=""/>
           </v:shape>
-          <o:OLEObject Type="Embed" ProgID="Visio.Drawing.15" ShapeID="_x0000_i1025" DrawAspect="Content" ObjectID="_1625483295" r:id="rId23"/>
+          <o:OLEObject Type="Embed" ProgID="Visio.Drawing.15" ShapeID="_x0000_i1025" DrawAspect="Content" ObjectID="_1625583987" r:id="rId23"/>
         </w:object>
       </w:r>
     </w:p>
@@ -13053,7 +12150,7 @@
           <v:shape id="_x0000_i1026" type="#_x0000_t75" style="width:215pt;height:256pt" o:ole="">
             <v:imagedata r:id="rId24" o:title=""/>
           </v:shape>
-          <o:OLEObject Type="Embed" ProgID="Visio.Drawing.15" ShapeID="_x0000_i1026" DrawAspect="Content" ObjectID="_1625483296" r:id="rId25"/>
+          <o:OLEObject Type="Embed" ProgID="Visio.Drawing.15" ShapeID="_x0000_i1026" DrawAspect="Content" ObjectID="_1625583988" r:id="rId25"/>
         </w:object>
       </w:r>
       <w:r>
@@ -13061,7 +12158,7 @@
           <v:shape id="_x0000_i1027" type="#_x0000_t75" style="width:195.5pt;height:256pt" o:ole="">
             <v:imagedata r:id="rId26" o:title=""/>
           </v:shape>
-          <o:OLEObject Type="Embed" ProgID="Visio.Drawing.15" ShapeID="_x0000_i1027" DrawAspect="Content" ObjectID="_1625483297" r:id="rId27"/>
+          <o:OLEObject Type="Embed" ProgID="Visio.Drawing.15" ShapeID="_x0000_i1027" DrawAspect="Content" ObjectID="_1625583989" r:id="rId27"/>
         </w:object>
       </w:r>
     </w:p>
@@ -13109,14 +12206,12 @@
       </w:r>
     </w:p>
     <w:p>
-      <w:proofErr w:type="spellStart"/>
       <w:r>
         <w:rPr>
           <w:rFonts w:hint="eastAsia"/>
         </w:rPr>
         <w:t>Modbus</w:t>
       </w:r>
-      <w:proofErr w:type="spellEnd"/>
       <w:r>
         <w:t xml:space="preserve"> A</w:t>
       </w:r>
@@ -13200,14 +12295,12 @@
         </w:rPr>
         <w:t>一个</w:t>
       </w:r>
-      <w:proofErr w:type="spellStart"/>
       <w:r>
         <w:rPr>
           <w:rFonts w:hint="eastAsia"/>
         </w:rPr>
         <w:t>Modbus</w:t>
       </w:r>
-      <w:proofErr w:type="spellEnd"/>
       <w:r>
         <w:rPr>
           <w:rFonts w:hint="eastAsia"/>
@@ -13517,7 +12610,6 @@
         </w:rPr>
         <w:t>发送来的第一个有效</w:t>
       </w:r>
-      <w:proofErr w:type="spellStart"/>
       <w:r>
         <w:rPr>
           <w:rStyle w:val="fontstyle01"/>
@@ -13525,7 +12617,6 @@
         </w:rPr>
         <w:t>Modbus</w:t>
       </w:r>
-      <w:proofErr w:type="spellEnd"/>
       <w:r>
         <w:rPr>
           <w:rStyle w:val="fontstyle01"/>
@@ -13568,7 +12659,6 @@
         </w:rPr>
         <w:t>地址，并将再次从其收到的第一个有效</w:t>
       </w:r>
-      <w:proofErr w:type="spellStart"/>
       <w:r>
         <w:rPr>
           <w:rStyle w:val="fontstyle01"/>
@@ -13576,7 +12666,6 @@
         </w:rPr>
         <w:t>ModBus</w:t>
       </w:r>
-      <w:proofErr w:type="spellEnd"/>
       <w:r>
         <w:rPr>
           <w:rStyle w:val="fontstyle01"/>
@@ -13657,14 +12746,12 @@
         </w:rPr>
         <w:t>。</w:t>
       </w:r>
-      <w:proofErr w:type="spellStart"/>
       <w:r>
         <w:rPr>
           <w:rFonts w:hint="eastAsia"/>
         </w:rPr>
         <w:t>Powermax</w:t>
       </w:r>
-      <w:proofErr w:type="spellEnd"/>
       <w:r>
         <w:rPr>
           <w:rFonts w:hint="eastAsia"/>
@@ -13876,14 +12963,12 @@
       </w:r>
     </w:p>
     <w:p>
-      <w:proofErr w:type="spellStart"/>
       <w:r>
         <w:rPr>
           <w:rFonts w:hint="eastAsia"/>
         </w:rPr>
         <w:t>Powermax</w:t>
       </w:r>
-      <w:proofErr w:type="spellEnd"/>
       <w:r>
         <w:rPr>
           <w:rFonts w:hint="eastAsia"/>
@@ -13896,7 +12981,6 @@
         </w:rPr>
         <w:t>5</w:t>
       </w:r>
-      <w:proofErr w:type="gramStart"/>
       <w:r>
         <w:rPr>
           <w:rFonts w:hint="eastAsia"/>
@@ -13909,7 +12993,6 @@
         </w:rPr>
         <w:t>头</w:t>
       </w:r>
-      <w:proofErr w:type="gramEnd"/>
       <w:r>
         <w:rPr>
           <w:rFonts w:hint="eastAsia"/>
@@ -13976,14 +13059,12 @@
         </w:rPr>
         <w:t>针连接器用于</w:t>
       </w:r>
-      <w:proofErr w:type="spellStart"/>
       <w:r>
         <w:rPr>
           <w:rFonts w:hint="eastAsia"/>
         </w:rPr>
         <w:t>HyperthermEDGE®ProCNC</w:t>
       </w:r>
-      <w:proofErr w:type="spellEnd"/>
       <w:r>
         <w:rPr>
           <w:rFonts w:hint="eastAsia"/>
@@ -14110,14 +13191,12 @@
         </w:rPr>
         <w:t>和</w:t>
       </w:r>
-      <w:proofErr w:type="spellStart"/>
       <w:r>
         <w:rPr>
           <w:rFonts w:hint="eastAsia"/>
         </w:rPr>
         <w:t>Powermax</w:t>
       </w:r>
-      <w:proofErr w:type="spellEnd"/>
       <w:r>
         <w:rPr>
           <w:rFonts w:hint="eastAsia"/>
@@ -14136,21 +13215,7 @@
         <w:rPr>
           <w:rFonts w:hint="eastAsia"/>
         </w:rPr>
-        <w:t>可以根据需要，通过</w:t>
-      </w:r>
-      <w:proofErr w:type="gramStart"/>
-      <w:r>
-        <w:rPr>
-          <w:rFonts w:hint="eastAsia"/>
-        </w:rPr>
-        <w:t>写特殊</w:t>
-      </w:r>
-      <w:proofErr w:type="gramEnd"/>
-      <w:r>
-        <w:rPr>
-          <w:rFonts w:hint="eastAsia"/>
-        </w:rPr>
-        <w:t>寄存器</w:t>
+        <w:t>可以根据需要，通过写特殊寄存器</w:t>
       </w:r>
       <w:r>
         <w:rPr>
@@ -14191,14 +13256,12 @@
         </w:rPr>
         <w:t>的方式来控制以下</w:t>
       </w:r>
-      <w:proofErr w:type="spellStart"/>
       <w:r>
         <w:rPr>
           <w:rFonts w:hint="eastAsia"/>
         </w:rPr>
         <w:t>Powermax</w:t>
       </w:r>
-      <w:proofErr w:type="spellEnd"/>
       <w:r>
         <w:rPr>
           <w:rFonts w:hint="eastAsia"/>
@@ -14311,21 +13374,7 @@
         <w:rPr>
           <w:rFonts w:hint="eastAsia"/>
         </w:rPr>
-        <w:t>根据需要</w:t>
-      </w:r>
-      <w:proofErr w:type="gramStart"/>
-      <w:r>
-        <w:rPr>
-          <w:rFonts w:hint="eastAsia"/>
-        </w:rPr>
-        <w:t>写以下</w:t>
-      </w:r>
-      <w:proofErr w:type="gramEnd"/>
-      <w:r>
-        <w:rPr>
-          <w:rFonts w:hint="eastAsia"/>
-        </w:rPr>
-        <w:t>寄存器（</w:t>
+        <w:t>根据需要写以下寄存器（</w:t>
       </w:r>
       <w:r>
         <w:rPr>
@@ -14360,14 +13409,12 @@
         </w:rPr>
         <w:t>将</w:t>
       </w:r>
-      <w:proofErr w:type="spellStart"/>
       <w:r>
         <w:rPr>
           <w:rFonts w:hint="eastAsia"/>
         </w:rPr>
         <w:t>Powermax</w:t>
       </w:r>
-      <w:proofErr w:type="spellEnd"/>
       <w:r>
         <w:rPr>
           <w:rFonts w:hint="eastAsia"/>
@@ -14384,11 +13431,9 @@
         </w:numPr>
         <w:ind w:firstLineChars="0"/>
       </w:pPr>
-      <w:proofErr w:type="spellStart"/>
       <w:r>
         <w:t>cut_mode_force</w:t>
       </w:r>
-      <w:proofErr w:type="spellEnd"/>
     </w:p>
     <w:p>
       <w:pPr>
@@ -14399,11 +13444,9 @@
         </w:numPr>
         <w:ind w:firstLineChars="0"/>
       </w:pPr>
-      <w:proofErr w:type="spellStart"/>
       <w:r>
         <w:t>current_set_force</w:t>
       </w:r>
-      <w:proofErr w:type="spellEnd"/>
     </w:p>
     <w:p>
       <w:pPr>
@@ -14414,27 +13457,17 @@
         </w:numPr>
         <w:ind w:firstLineChars="0"/>
       </w:pPr>
-      <w:proofErr w:type="spellStart"/>
       <w:r>
         <w:t>pressure_set_force</w:t>
       </w:r>
-      <w:proofErr w:type="spellEnd"/>
     </w:p>
     <w:p/>
     <w:p>
-      <w:proofErr w:type="gramStart"/>
-      <w:r>
-        <w:rPr>
-          <w:rFonts w:hint="eastAsia"/>
-        </w:rPr>
-        <w:t>当写这些</w:t>
-      </w:r>
-      <w:proofErr w:type="gramEnd"/>
-      <w:r>
-        <w:rPr>
-          <w:rFonts w:hint="eastAsia"/>
-        </w:rPr>
-        <w:t>寄存器的时候，一定要注意以下几点：</w:t>
+      <w:r>
+        <w:rPr>
+          <w:rFonts w:hint="eastAsia"/>
+        </w:rPr>
+        <w:t>当写这些寄存器的时候，一定要注意以下几点：</w:t>
       </w:r>
     </w:p>
     <w:p>
@@ -14595,11 +13628,108 @@
         </w:rPr>
         <w:t>在</w:t>
       </w:r>
-      <w:proofErr w:type="spellStart"/>
-      <w:r>
-        <w:t>cut_mode_force</w:t>
-      </w:r>
-      <w:proofErr w:type="spellEnd"/>
+      <w:r>
+        <w:t xml:space="preserve">cut_mode_force </w:t>
+      </w:r>
+      <w:r>
+        <w:rPr>
+          <w:rFonts w:hint="eastAsia"/>
+        </w:rPr>
+        <w:t>和</w:t>
+      </w:r>
+      <w:r>
+        <w:t>current_set_force</w:t>
+      </w:r>
+      <w:r>
+        <w:rPr>
+          <w:rFonts w:hint="eastAsia"/>
+        </w:rPr>
+        <w:t>设置为有效值（非零</w:t>
+      </w:r>
+      <w:r>
+        <w:rPr>
+          <w:rFonts w:ascii="Segoe UI Symbol" w:hAnsi="Segoe UI Symbol" w:cs="Segoe UI Symbol" w:hint="eastAsia"/>
+        </w:rPr>
+        <w:t>值</w:t>
+      </w:r>
+      <w:r>
+        <w:rPr>
+          <w:rFonts w:hint="eastAsia"/>
+        </w:rPr>
+        <w:t>）的时候，</w:t>
+      </w:r>
+      <w:r>
+        <w:t xml:space="preserve">pressure_set_force </w:t>
+      </w:r>
+      <w:r>
+        <w:rPr>
+          <w:rFonts w:hint="eastAsia"/>
+        </w:rPr>
+        <w:t>可以单独设置成</w:t>
+      </w:r>
+      <w:r>
+        <w:rPr>
+          <w:rFonts w:hint="eastAsia"/>
+        </w:rPr>
+        <w:t>0</w:t>
+      </w:r>
+      <w:r>
+        <w:rPr>
+          <w:rFonts w:hint="eastAsia"/>
+        </w:rPr>
+        <w:t>。这种情况下，电源根据割炬类型、割炬头长度和当前被选择的切割模式自动调节气压。（当</w:t>
+      </w:r>
+      <w:r>
+        <w:t>pressure_set_force = 0</w:t>
+      </w:r>
+      <w:r>
+        <w:rPr>
+          <w:rFonts w:hint="eastAsia"/>
+        </w:rPr>
+        <w:t>，气体控制模式被设置成由等离子电源控制的模式。当</w:t>
+      </w:r>
+      <w:r>
+        <w:t>pressure_set_force &gt; 0</w:t>
+      </w:r>
+      <w:r>
+        <w:rPr>
+          <w:rFonts w:hint="eastAsia"/>
+        </w:rPr>
+        <w:t>，由</w:t>
+      </w:r>
+      <w:r>
+        <w:rPr>
+          <w:rFonts w:hint="eastAsia"/>
+        </w:rPr>
+        <w:t>CNC</w:t>
+      </w:r>
+      <w:r>
+        <w:rPr>
+          <w:rFonts w:hint="eastAsia"/>
+        </w:rPr>
+        <w:t>控制气压，同时电源设备的气压控制被禁止。）</w:t>
+      </w:r>
+    </w:p>
+    <w:p/>
+    <w:p>
+      <w:r>
+        <w:rPr>
+          <w:rFonts w:hint="eastAsia"/>
+        </w:rPr>
+        <w:t>在</w:t>
+      </w:r>
+      <w:r>
+        <w:rPr>
+          <w:rFonts w:hint="eastAsia"/>
+        </w:rPr>
+        <w:t>CNC</w:t>
+      </w:r>
+      <w:r>
+        <w:rPr>
+          <w:rFonts w:hint="eastAsia"/>
+        </w:rPr>
+        <w:t>控制了电源之后，电源前面板的控制就无效了，直到它退出远程遥控模式。</w:t>
+      </w:r>
       <w:r>
         <w:t xml:space="preserve"> </w:t>
       </w:r>
@@ -14607,161 +13737,6 @@
         <w:rPr>
           <w:rFonts w:hint="eastAsia"/>
         </w:rPr>
-        <w:t>和</w:t>
-      </w:r>
-      <w:proofErr w:type="spellStart"/>
-      <w:r>
-        <w:t>current_set_force</w:t>
-      </w:r>
-      <w:proofErr w:type="spellEnd"/>
-      <w:r>
-        <w:rPr>
-          <w:rFonts w:hint="eastAsia"/>
-        </w:rPr>
-        <w:t>设置为有效值（</w:t>
-      </w:r>
-      <w:proofErr w:type="gramStart"/>
-      <w:r>
-        <w:rPr>
-          <w:rFonts w:hint="eastAsia"/>
-        </w:rPr>
-        <w:t>非零</w:t>
-      </w:r>
-      <w:r>
-        <w:rPr>
-          <w:rFonts w:ascii="Segoe UI Symbol" w:hAnsi="Segoe UI Symbol" w:cs="Segoe UI Symbol" w:hint="eastAsia"/>
-        </w:rPr>
-        <w:t>值</w:t>
-      </w:r>
-      <w:proofErr w:type="gramEnd"/>
-      <w:r>
-        <w:rPr>
-          <w:rFonts w:hint="eastAsia"/>
-        </w:rPr>
-        <w:t>）的时候，</w:t>
-      </w:r>
-      <w:proofErr w:type="spellStart"/>
-      <w:r>
-        <w:t>pressure_set_force</w:t>
-      </w:r>
-      <w:proofErr w:type="spellEnd"/>
-      <w:r>
-        <w:t xml:space="preserve"> </w:t>
-      </w:r>
-      <w:r>
-        <w:rPr>
-          <w:rFonts w:hint="eastAsia"/>
-        </w:rPr>
-        <w:t>可以单独设置成</w:t>
-      </w:r>
-      <w:r>
-        <w:rPr>
-          <w:rFonts w:hint="eastAsia"/>
-        </w:rPr>
-        <w:t>0</w:t>
-      </w:r>
-      <w:r>
-        <w:rPr>
-          <w:rFonts w:hint="eastAsia"/>
-        </w:rPr>
-        <w:t>。这种情况下，电源根据割</w:t>
-      </w:r>
-      <w:proofErr w:type="gramStart"/>
-      <w:r>
-        <w:rPr>
-          <w:rFonts w:hint="eastAsia"/>
-        </w:rPr>
-        <w:t>炬</w:t>
-      </w:r>
-      <w:proofErr w:type="gramEnd"/>
-      <w:r>
-        <w:rPr>
-          <w:rFonts w:hint="eastAsia"/>
-        </w:rPr>
-        <w:t>类型、割</w:t>
-      </w:r>
-      <w:proofErr w:type="gramStart"/>
-      <w:r>
-        <w:rPr>
-          <w:rFonts w:hint="eastAsia"/>
-        </w:rPr>
-        <w:t>炬</w:t>
-      </w:r>
-      <w:proofErr w:type="gramEnd"/>
-      <w:r>
-        <w:rPr>
-          <w:rFonts w:hint="eastAsia"/>
-        </w:rPr>
-        <w:t>头长度和当前被选择的切割模式自动调节气压。（当</w:t>
-      </w:r>
-      <w:proofErr w:type="spellStart"/>
-      <w:r>
-        <w:t>pressure_set_force</w:t>
-      </w:r>
-      <w:proofErr w:type="spellEnd"/>
-      <w:r>
-        <w:t xml:space="preserve"> = 0</w:t>
-      </w:r>
-      <w:r>
-        <w:rPr>
-          <w:rFonts w:hint="eastAsia"/>
-        </w:rPr>
-        <w:t>，气体控制模式被设置成由等离子电源控制的模式。当</w:t>
-      </w:r>
-      <w:proofErr w:type="spellStart"/>
-      <w:r>
-        <w:t>pressure_set_force</w:t>
-      </w:r>
-      <w:proofErr w:type="spellEnd"/>
-      <w:r>
-        <w:t xml:space="preserve"> &gt; 0</w:t>
-      </w:r>
-      <w:r>
-        <w:rPr>
-          <w:rFonts w:hint="eastAsia"/>
-        </w:rPr>
-        <w:t>，由</w:t>
-      </w:r>
-      <w:r>
-        <w:rPr>
-          <w:rFonts w:hint="eastAsia"/>
-        </w:rPr>
-        <w:t>CNC</w:t>
-      </w:r>
-      <w:r>
-        <w:rPr>
-          <w:rFonts w:hint="eastAsia"/>
-        </w:rPr>
-        <w:t>控制气压，同时电源设备的气压控制被禁止。）</w:t>
-      </w:r>
-    </w:p>
-    <w:p/>
-    <w:p>
-      <w:r>
-        <w:rPr>
-          <w:rFonts w:hint="eastAsia"/>
-        </w:rPr>
-        <w:t>在</w:t>
-      </w:r>
-      <w:r>
-        <w:rPr>
-          <w:rFonts w:hint="eastAsia"/>
-        </w:rPr>
-        <w:t>CNC</w:t>
-      </w:r>
-      <w:r>
-        <w:rPr>
-          <w:rFonts w:hint="eastAsia"/>
-        </w:rPr>
-        <w:t>控制了电源之后，电源前面板的控制就无效了，直到它退出远程遥控模式。</w:t>
-      </w:r>
-      <w:r>
-        <w:t xml:space="preserve"> </w:t>
-      </w:r>
-      <w:r>
-        <w:rPr>
-          <w:rFonts w:hint="eastAsia"/>
-        </w:rPr>
         <w:t>此时，</w:t>
       </w:r>
       <w:r>
@@ -14794,13 +13769,8 @@
         </w:rPr>
         <w:t>型号的电源，两个数码管显示“</w:t>
       </w:r>
-      <w:proofErr w:type="spellStart"/>
-      <w:r>
-        <w:t>r.c</w:t>
-      </w:r>
-      <w:proofErr w:type="spellEnd"/>
-      <w:r>
-        <w:t>.</w:t>
+      <w:r>
+        <w:t>r.c.</w:t>
       </w:r>
       <w:r>
         <w:rPr>
@@ -14867,29 +13837,24 @@
         </w:rPr>
         <w:t>（</w:t>
       </w:r>
-      <w:proofErr w:type="spellStart"/>
       <w:r>
         <w:t>cut_mode_force</w:t>
       </w:r>
-      <w:proofErr w:type="spellEnd"/>
       <w:r>
         <w:rPr>
           <w:rFonts w:hint="eastAsia"/>
         </w:rPr>
         <w:t>、</w:t>
       </w:r>
-      <w:proofErr w:type="spellStart"/>
       <w:r>
         <w:t>current_set_force</w:t>
       </w:r>
-      <w:proofErr w:type="spellEnd"/>
       <w:r>
         <w:rPr>
           <w:rFonts w:hint="eastAsia"/>
         </w:rPr>
         <w:t>、</w:t>
       </w:r>
-      <w:proofErr w:type="spellStart"/>
       <w:r>
         <w:t>pressure_set_forc</w:t>
       </w:r>
@@ -14899,7 +13864,6 @@
         </w:rPr>
         <w:t>e</w:t>
       </w:r>
-      <w:proofErr w:type="spellEnd"/>
       <w:r>
         <w:rPr>
           <w:rFonts w:hint="eastAsia"/>
@@ -15014,14 +13978,12 @@
       </w:r>
     </w:p>
     <w:p>
-      <w:proofErr w:type="spellStart"/>
       <w:r>
         <w:rPr>
           <w:rFonts w:hint="eastAsia"/>
         </w:rPr>
         <w:t>Powermax</w:t>
       </w:r>
-      <w:proofErr w:type="spellEnd"/>
       <w:r>
         <w:rPr>
           <w:rFonts w:hint="eastAsia"/>
@@ -15056,21 +14018,7 @@
         <w:rPr>
           <w:rFonts w:hint="eastAsia"/>
         </w:rPr>
-        <w:t>即使在割</w:t>
-      </w:r>
-      <w:proofErr w:type="gramStart"/>
-      <w:r>
-        <w:rPr>
-          <w:rFonts w:hint="eastAsia"/>
-        </w:rPr>
-        <w:t>炬</w:t>
-      </w:r>
-      <w:proofErr w:type="gramEnd"/>
-      <w:r>
-        <w:rPr>
-          <w:rFonts w:hint="eastAsia"/>
-        </w:rPr>
-        <w:t>切割时也是如此。</w:t>
+        <w:t>即使在割炬切割时也是如此。</w:t>
       </w:r>
       <w:r>
         <w:rPr>
@@ -15145,21 +14093,7 @@
         <w:rPr>
           <w:rFonts w:hint="eastAsia"/>
         </w:rPr>
-        <w:t>切割模式，但不能在割</w:t>
-      </w:r>
-      <w:proofErr w:type="gramStart"/>
-      <w:r>
-        <w:rPr>
-          <w:rFonts w:hint="eastAsia"/>
-        </w:rPr>
-        <w:t>炬</w:t>
-      </w:r>
-      <w:proofErr w:type="gramEnd"/>
-      <w:r>
-        <w:rPr>
-          <w:rFonts w:hint="eastAsia"/>
-        </w:rPr>
-        <w:t>切割</w:t>
+        <w:t>切割模式，但不能在割炬切割</w:t>
       </w:r>
       <w:r>
         <w:rPr>
@@ -15177,30 +14111,14 @@
         <w:rPr>
           <w:rFonts w:hint="eastAsia"/>
         </w:rPr>
-        <w:t>即割</w:t>
-      </w:r>
-      <w:proofErr w:type="gramStart"/>
-      <w:r>
-        <w:rPr>
-          <w:rFonts w:hint="eastAsia"/>
-        </w:rPr>
-        <w:t>炬</w:t>
-      </w:r>
-      <w:proofErr w:type="gramEnd"/>
-      <w:r>
-        <w:rPr>
-          <w:rFonts w:hint="eastAsia"/>
-        </w:rPr>
-        <w:t>开始执行</w:t>
-      </w:r>
-      <w:proofErr w:type="spellStart"/>
+        <w:t>即割炬开始执行</w:t>
+      </w:r>
       <w:r>
         <w:rPr>
           <w:rFonts w:hint="eastAsia"/>
         </w:rPr>
         <w:t>postflow</w:t>
       </w:r>
-      <w:proofErr w:type="spellEnd"/>
       <w:r>
         <w:rPr>
           <w:rFonts w:hint="eastAsia"/>
@@ -15237,14 +14155,12 @@
         </w:rPr>
         <w:t>等离子电源应答系统的请求命令，要么通过</w:t>
       </w:r>
-      <w:proofErr w:type="spellStart"/>
       <w:r>
         <w:rPr>
           <w:rFonts w:hint="eastAsia"/>
         </w:rPr>
         <w:t>Modbus</w:t>
       </w:r>
-      <w:proofErr w:type="spellEnd"/>
       <w:r>
         <w:rPr>
           <w:rFonts w:hint="eastAsia"/>
@@ -15263,14 +14179,12 @@
         </w:rPr>
         <w:t>（参考示例命令字符表），要么通过一个</w:t>
       </w:r>
-      <w:proofErr w:type="spellStart"/>
       <w:r>
         <w:rPr>
           <w:rFonts w:hint="eastAsia"/>
         </w:rPr>
         <w:t>Modbus</w:t>
       </w:r>
-      <w:proofErr w:type="spellEnd"/>
       <w:r>
         <w:rPr>
           <w:rFonts w:hint="eastAsia"/>
@@ -15642,7 +14556,6 @@
         </w:rPr>
         <w:t>的值和</w:t>
       </w:r>
-      <w:proofErr w:type="spellStart"/>
       <w:r>
         <w:rPr>
           <w:rFonts w:hint="eastAsia"/>
@@ -15650,7 +14563,6 @@
         </w:rPr>
         <w:t>modbus</w:t>
       </w:r>
-      <w:proofErr w:type="spellEnd"/>
       <w:r>
         <w:rPr>
           <w:rFonts w:hint="eastAsia"/>
@@ -15686,14 +14598,12 @@
         <w:ind w:left="357" w:firstLineChars="0" w:hanging="357"/>
         <w:outlineLvl w:val="1"/>
       </w:pPr>
-      <w:proofErr w:type="spellStart"/>
       <w:r>
         <w:rPr>
           <w:rFonts w:hint="eastAsia"/>
         </w:rPr>
         <w:t>Modbus</w:t>
       </w:r>
-      <w:proofErr w:type="spellEnd"/>
       <w:r>
         <w:rPr>
           <w:rFonts w:hint="eastAsia"/>
@@ -15732,14 +14642,12 @@
         </w:rPr>
         <w:t>发送</w:t>
       </w:r>
-      <w:proofErr w:type="spellStart"/>
       <w:r>
         <w:rPr>
           <w:rFonts w:hint="eastAsia"/>
         </w:rPr>
         <w:t>Modbus</w:t>
       </w:r>
-      <w:proofErr w:type="spellEnd"/>
       <w:r>
         <w:rPr>
           <w:rFonts w:hint="eastAsia"/>
@@ -15756,30 +14664,20 @@
         </w:numPr>
         <w:ind w:left="0" w:firstLineChars="0" w:firstLine="0"/>
       </w:pPr>
-      <w:proofErr w:type="spellStart"/>
       <w:r>
         <w:t>cut_mode_force</w:t>
       </w:r>
-      <w:proofErr w:type="spellEnd"/>
       <w:r>
         <w:rPr>
           <w:rFonts w:hint="eastAsia"/>
         </w:rPr>
         <w:t>（</w:t>
       </w:r>
-      <w:proofErr w:type="spellStart"/>
-      <w:r>
-        <w:rPr>
-          <w:rFonts w:hint="eastAsia"/>
-        </w:rPr>
-        <w:t>Addr</w:t>
-      </w:r>
-      <w:proofErr w:type="spellEnd"/>
-      <w:r>
-        <w:rPr>
-          <w:rFonts w:hint="eastAsia"/>
-        </w:rPr>
-        <w:t>=0x2093</w:t>
+      <w:r>
+        <w:rPr>
+          <w:rFonts w:hint="eastAsia"/>
+        </w:rPr>
+        <w:t>Addr=0x2093</w:t>
       </w:r>
       <w:r>
         <w:rPr>
@@ -15842,30 +14740,20 @@
         </w:numPr>
         <w:ind w:left="0" w:firstLineChars="0" w:firstLine="0"/>
       </w:pPr>
-      <w:proofErr w:type="spellStart"/>
       <w:r>
         <w:t>current_set_force</w:t>
       </w:r>
-      <w:proofErr w:type="spellEnd"/>
       <w:r>
         <w:rPr>
           <w:rFonts w:hint="eastAsia"/>
         </w:rPr>
         <w:t>（</w:t>
       </w:r>
-      <w:proofErr w:type="spellStart"/>
-      <w:r>
-        <w:rPr>
-          <w:rFonts w:hint="eastAsia"/>
-        </w:rPr>
-        <w:t>Addr</w:t>
-      </w:r>
-      <w:proofErr w:type="spellEnd"/>
-      <w:r>
-        <w:rPr>
-          <w:rFonts w:hint="eastAsia"/>
-        </w:rPr>
-        <w:t>=0x2094</w:t>
+      <w:r>
+        <w:rPr>
+          <w:rFonts w:hint="eastAsia"/>
+        </w:rPr>
+        <w:t>Addr=0x2094</w:t>
       </w:r>
       <w:r>
         <w:rPr>
@@ -15895,16 +14783,7 @@
         <w:rPr>
           <w:rFonts w:hint="eastAsia"/>
         </w:rPr>
-        <w:t>I</w:t>
-      </w:r>
-      <w:r>
-        <w:t xml:space="preserve"> </w:t>
-      </w:r>
-      <w:r>
-        <w:rPr>
-          <w:rFonts w:hint="eastAsia"/>
-        </w:rPr>
-        <w:t>*64</w:t>
+        <w:t>I*64</w:t>
       </w:r>
       <w:r>
         <w:rPr>
@@ -15922,30 +14801,20 @@
         </w:numPr>
         <w:ind w:left="0" w:firstLineChars="0" w:firstLine="0"/>
       </w:pPr>
-      <w:proofErr w:type="spellStart"/>
       <w:r>
         <w:t>pressure_set_force</w:t>
       </w:r>
-      <w:proofErr w:type="spellEnd"/>
       <w:r>
         <w:rPr>
           <w:rFonts w:hint="eastAsia"/>
         </w:rPr>
         <w:t>（</w:t>
       </w:r>
-      <w:proofErr w:type="spellStart"/>
-      <w:r>
-        <w:rPr>
-          <w:rFonts w:hint="eastAsia"/>
-        </w:rPr>
-        <w:t>Addr</w:t>
-      </w:r>
-      <w:proofErr w:type="spellEnd"/>
-      <w:r>
-        <w:rPr>
-          <w:rFonts w:hint="eastAsia"/>
-        </w:rPr>
-        <w:t>=0x2096</w:t>
+      <w:r>
+        <w:rPr>
+          <w:rFonts w:hint="eastAsia"/>
+        </w:rPr>
+        <w:t>Addr=0x2096</w:t>
       </w:r>
       <w:r>
         <w:rPr>
@@ -15984,30 +14853,20 @@
         </w:numPr>
         <w:ind w:left="0" w:firstLineChars="0" w:firstLine="0"/>
       </w:pPr>
-      <w:proofErr w:type="spellStart"/>
       <w:r>
         <w:t>fault_code</w:t>
       </w:r>
-      <w:proofErr w:type="spellEnd"/>
       <w:r>
         <w:rPr>
           <w:rFonts w:hint="eastAsia"/>
         </w:rPr>
         <w:t>（</w:t>
       </w:r>
-      <w:proofErr w:type="spellStart"/>
-      <w:r>
-        <w:rPr>
-          <w:rFonts w:hint="eastAsia"/>
-        </w:rPr>
-        <w:t>Addr</w:t>
-      </w:r>
-      <w:proofErr w:type="spellEnd"/>
-      <w:r>
-        <w:rPr>
-          <w:rFonts w:hint="eastAsia"/>
-        </w:rPr>
-        <w:t>=0x2098</w:t>
+      <w:r>
+        <w:rPr>
+          <w:rFonts w:hint="eastAsia"/>
+        </w:rPr>
+        <w:t>Addr=0x2098</w:t>
       </w:r>
       <w:r>
         <w:rPr>
@@ -16025,7 +14884,6 @@
         </w:numPr>
         <w:ind w:left="0" w:firstLineChars="0" w:firstLine="0"/>
       </w:pPr>
-      <w:proofErr w:type="spellStart"/>
       <w:r>
         <w:t>current_set</w:t>
       </w:r>
@@ -16036,25 +14894,13 @@
         <w:t>_</w:t>
       </w:r>
       <w:r>
-        <w:t>min</w:t>
-      </w:r>
-      <w:proofErr w:type="spellEnd"/>
-      <w:r>
-        <w:t>(</w:t>
-      </w:r>
-      <w:proofErr w:type="spellStart"/>
-      <w:r>
-        <w:rPr>
-          <w:rFonts w:hint="eastAsia"/>
-        </w:rPr>
-        <w:t>Addr</w:t>
-      </w:r>
-      <w:proofErr w:type="spellEnd"/>
-      <w:r>
-        <w:rPr>
-          <w:rFonts w:hint="eastAsia"/>
-        </w:rPr>
-        <w:t>=0x2099</w:t>
+        <w:t>min(</w:t>
+      </w:r>
+      <w:r>
+        <w:rPr>
+          <w:rFonts w:hint="eastAsia"/>
+        </w:rPr>
+        <w:t>Addr=0x2099</w:t>
       </w:r>
       <w:r>
         <w:t>)</w:t>
@@ -16087,27 +14933,14 @@
         </w:numPr>
         <w:ind w:left="0" w:firstLineChars="0" w:firstLine="0"/>
       </w:pPr>
-      <w:proofErr w:type="spellStart"/>
-      <w:r>
-        <w:t>current_set_max</w:t>
-      </w:r>
-      <w:proofErr w:type="spellEnd"/>
-      <w:r>
-        <w:t>(</w:t>
-      </w:r>
-      <w:proofErr w:type="spellStart"/>
-      <w:r>
-        <w:rPr>
-          <w:rFonts w:hint="eastAsia"/>
-        </w:rPr>
-        <w:t>Addr</w:t>
-      </w:r>
-      <w:proofErr w:type="spellEnd"/>
-      <w:r>
-        <w:rPr>
-          <w:rFonts w:hint="eastAsia"/>
-        </w:rPr>
-        <w:t>=0x209A</w:t>
+      <w:r>
+        <w:t>current_set_max(</w:t>
+      </w:r>
+      <w:r>
+        <w:rPr>
+          <w:rFonts w:hint="eastAsia"/>
+        </w:rPr>
+        <w:t>Addr=0x209A</w:t>
       </w:r>
       <w:r>
         <w:t>)</w:t>
@@ -16146,30 +14979,14 @@
         </w:numPr>
         <w:ind w:left="0" w:firstLineChars="0" w:firstLine="0"/>
       </w:pPr>
-      <w:proofErr w:type="spellStart"/>
       <w:r>
         <w:t>pressure_set_min</w:t>
       </w:r>
-      <w:proofErr w:type="spellEnd"/>
-      <w:r>
-        <w:rPr>
-          <w:rFonts w:hint="eastAsia"/>
-        </w:rPr>
-        <w:t>(</w:t>
-      </w:r>
-      <w:proofErr w:type="spellStart"/>
-      <w:r>
-        <w:rPr>
-          <w:rFonts w:hint="eastAsia"/>
-        </w:rPr>
-        <w:t>Addr</w:t>
-      </w:r>
-      <w:proofErr w:type="spellEnd"/>
-      <w:r>
-        <w:rPr>
-          <w:rFonts w:hint="eastAsia"/>
-        </w:rPr>
-        <w:t>=</w:t>
+      <w:r>
+        <w:rPr>
+          <w:rFonts w:hint="eastAsia"/>
+        </w:rPr>
+        <w:t>(Addr=</w:t>
       </w:r>
       <w:r>
         <w:t>0x209C</w:t>
@@ -16208,27 +15025,14 @@
         </w:numPr>
         <w:ind w:left="0" w:firstLineChars="0" w:firstLine="0"/>
       </w:pPr>
-      <w:proofErr w:type="spellStart"/>
-      <w:r>
-        <w:t>pressure_set_max</w:t>
-      </w:r>
-      <w:proofErr w:type="spellEnd"/>
-      <w:r>
-        <w:t>(</w:t>
-      </w:r>
-      <w:proofErr w:type="spellStart"/>
-      <w:r>
-        <w:rPr>
-          <w:rFonts w:hint="eastAsia"/>
-        </w:rPr>
-        <w:t>Addr</w:t>
-      </w:r>
-      <w:proofErr w:type="spellEnd"/>
-      <w:r>
-        <w:rPr>
-          <w:rFonts w:hint="eastAsia"/>
-        </w:rPr>
-        <w:t>=</w:t>
+      <w:r>
+        <w:t>pressure_set_max(</w:t>
+      </w:r>
+      <w:r>
+        <w:rPr>
+          <w:rFonts w:hint="eastAsia"/>
+        </w:rPr>
+        <w:t>Addr=</w:t>
       </w:r>
       <w:r>
         <w:t>0x209</w:t>
@@ -16270,43 +15074,22 @@
         </w:numPr>
         <w:ind w:left="0" w:firstLineChars="0" w:firstLine="0"/>
       </w:pPr>
-      <w:proofErr w:type="spellStart"/>
-      <w:r>
-        <w:t>arc_time_low</w:t>
-      </w:r>
-      <w:proofErr w:type="spellEnd"/>
-      <w:r>
-        <w:t xml:space="preserve"> </w:t>
+      <w:r>
+        <w:t xml:space="preserve">arc_time_low </w:t>
       </w:r>
     </w:p>
     <w:p>
       <w:pPr>
         <w:pStyle w:val="a4"/>
       </w:pPr>
-      <w:proofErr w:type="spellStart"/>
       <w:r>
         <w:t>arc_time_high</w:t>
       </w:r>
-      <w:proofErr w:type="spellEnd"/>
-      <w:r>
-        <w:rPr>
-          <w:rFonts w:hint="eastAsia"/>
-        </w:rPr>
-        <w:t xml:space="preserve"> (</w:t>
-      </w:r>
-      <w:proofErr w:type="spellStart"/>
-      <w:r>
-        <w:rPr>
-          <w:rFonts w:hint="eastAsia"/>
-        </w:rPr>
-        <w:t>Addr</w:t>
-      </w:r>
-      <w:proofErr w:type="spellEnd"/>
-      <w:r>
-        <w:rPr>
-          <w:rFonts w:hint="eastAsia"/>
-        </w:rPr>
-        <w:t>=</w:t>
+      <w:r>
+        <w:rPr>
+          <w:rFonts w:hint="eastAsia"/>
+        </w:rPr>
+        <w:t xml:space="preserve"> (Addr=</w:t>
       </w:r>
       <w:r>
         <w:t xml:space="preserve">0x209E </w:t>
@@ -16378,55 +15161,14 @@
         </w:numPr>
         <w:ind w:leftChars="-67" w:left="-141" w:firstLineChars="0" w:firstLine="0"/>
       </w:pPr>
-      <w:proofErr w:type="spellStart"/>
-      <w:r>
-        <w:t>torch_index</w:t>
-      </w:r>
-      <w:proofErr w:type="spellEnd"/>
-      <w:r>
-        <w:t xml:space="preserve"> (</w:t>
-      </w:r>
-      <w:proofErr w:type="spellStart"/>
-      <w:r>
-        <w:t>Addr</w:t>
-      </w:r>
-      <w:proofErr w:type="spellEnd"/>
-      <w:r>
-        <w:t>=0x0808 / 0x0809 (Coils))</w:t>
-      </w:r>
-      <w:r>
-        <w:rPr>
-          <w:rFonts w:hint="eastAsia"/>
-        </w:rPr>
-        <w:t>：读取割</w:t>
-      </w:r>
-      <w:proofErr w:type="gramStart"/>
-      <w:r>
-        <w:rPr>
-          <w:rFonts w:hint="eastAsia"/>
-        </w:rPr>
-        <w:t>炬</w:t>
-      </w:r>
-      <w:proofErr w:type="gramEnd"/>
-      <w:r>
-        <w:rPr>
-          <w:rFonts w:hint="eastAsia"/>
-        </w:rPr>
-        <w:t>头长度。特别注明：在设置气压的时候，必须指定是哪个长度的割</w:t>
-      </w:r>
-      <w:proofErr w:type="gramStart"/>
-      <w:r>
-        <w:rPr>
-          <w:rFonts w:hint="eastAsia"/>
-        </w:rPr>
-        <w:t>炬</w:t>
-      </w:r>
-      <w:proofErr w:type="gramEnd"/>
-      <w:r>
-        <w:rPr>
-          <w:rFonts w:hint="eastAsia"/>
-        </w:rPr>
-        <w:t>头。</w:t>
+      <w:r>
+        <w:t>torch_index (Addr=0x0808 / 0x0809 (Coils))</w:t>
+      </w:r>
+      <w:r>
+        <w:rPr>
+          <w:rFonts w:hint="eastAsia"/>
+        </w:rPr>
+        <w:t>：读取割炬头长度。特别注明：在设置气压的时候，必须指定是哪个长度的割炬头。</w:t>
       </w:r>
       <w:r>
         <w:rPr>
@@ -18787,7 +17529,7 @@
   <a:extraClrSchemeLst/>
   <a:extLst>
     <a:ext uri="{05A4C25C-085E-4340-85A3-A5531E510DB2}">
-      <thm15:themeFamily xmlns:thm15="http://schemas.microsoft.com/office/thememl/2012/main" xmlns="" name="Office Theme" id="{62F939B6-93AF-4DB8-9C6B-D6C7DFDC589F}" vid="{4A3C46E8-61CC-4603-A589-7422A47A8E4A}"/>
+      <thm15:themeFamily xmlns="" xmlns:thm15="http://schemas.microsoft.com/office/thememl/2012/main" name="Office Theme" id="{62F939B6-93AF-4DB8-9C6B-D6C7DFDC589F}" vid="{4A3C46E8-61CC-4603-A589-7422A47A8E4A}"/>
     </a:ext>
   </a:extLst>
 </a:theme>
@@ -18798,7 +17540,7 @@
 </file>
 
 <file path=customXml/itemProps1.xml><?xml version="1.0" encoding="utf-8"?>
-<ds:datastoreItem xmlns:ds="http://schemas.openxmlformats.org/officeDocument/2006/customXml" ds:itemID="{2142AABE-4FB9-40E6-B1D9-89178A39EE1A}">
+<ds:datastoreItem xmlns:ds="http://schemas.openxmlformats.org/officeDocument/2006/customXml" ds:itemID="{37727425-68ED-45B1-B313-E9B3F075DD4E}">
   <ds:schemaRefs>
     <ds:schemaRef ds:uri="http://schemas.openxmlformats.org/officeDocument/2006/bibliography"/>
   </ds:schemaRefs>

</xml_diff>